<commit_message>
Changes to be committed: 	renamed:    Student/LAB9 - Steganography/LAB9 - Steganography.html -> Student/ARCHIVED/LAB9 - Steganography/LAB9 - Steganography.html 	renamed:    Student/LAB9 - Steganography/ccaclogo.jpg -> Student/ARCHIVED/LAB9 - Steganography/ccaclogo.jpg 	renamed:    Student/LAB9 - Steganography/drkisow-message.jpg -> Student/ARCHIVED/LAB9 - Steganography/drkisow-message.jpg 	modified:   Student/LAB12 - NaCL Cryptography Programming/Part 1/Part 1 One-Time Pad Cryptography.docx 	new file:   Student/LAB12 - NaCL Cryptography Programming/Part 1/otp_encrypter.py 	modified:   Student/LAB12 - NaCL Cryptography Programming/Part 2/Part 2 Symmetric Key Cryptography.docx 	new file:   Student/LAB12 - NaCL Cryptography Programming/Part 2/sym_encrypter.py 	modified:   Student/LAB12 - NaCL Cryptography Programming/Part 3/Part 3 Public Key Cryptography.docx 	modified:   Student/LAB12 - NaCL Cryptography Programming/Part 4/Part 4 Password Storage.docx 	modified:   hacking-labs
</commit_message>
<xml_diff>
--- a/Student/LAB12 - NaCL Cryptography Programming/Part 1/Part 1 One-Time Pad Cryptography.docx
+++ b/Student/LAB12 - NaCL Cryptography Programming/Part 1/Part 1 One-Time Pad Cryptography.docx
@@ -1,6 +1,6 @@
 
 <file path=word/document.xml><?xml version="1.0" encoding="utf-8"?>
-<w:document xmlns:wpc="http://schemas.microsoft.com/office/word/2010/wordprocessingCanvas" xmlns:cx="http://schemas.microsoft.com/office/drawing/2014/chartex" xmlns:cx1="http://schemas.microsoft.com/office/drawing/2015/9/8/chartex" xmlns:cx2="http://schemas.microsoft.com/office/drawing/2015/10/21/chartex" xmlns:cx3="http://schemas.microsoft.com/office/drawing/2016/5/9/chartex" xmlns:cx4="http://schemas.microsoft.com/office/drawing/2016/5/10/chartex" xmlns:cx5="http://schemas.microsoft.com/office/drawing/2016/5/11/chartex" xmlns:cx6="http://schemas.microsoft.com/office/drawing/2016/5/12/chartex" xmlns:cx7="http://schemas.microsoft.com/office/drawing/2016/5/13/chartex" xmlns:cx8="http://schemas.microsoft.com/office/drawing/2016/5/14/chartex" xmlns:mc="http://schemas.openxmlformats.org/markup-compatibility/2006" xmlns:aink="http://schemas.microsoft.com/office/drawing/2016/ink" xmlns:am3d="http://schemas.microsoft.com/office/drawing/2017/model3d" xmlns:o="urn:schemas-microsoft-com:office:office" xmlns:oel="http://schemas.microsoft.com/office/2019/extlst" xmlns:r="http://schemas.openxmlformats.org/officeDocument/2006/relationships" xmlns:m="http://schemas.openxmlformats.org/officeDocument/2006/math" xmlns:v="urn:schemas-microsoft-com:vml" xmlns:wp14="http://schemas.microsoft.com/office/word/2010/wordprocessingDrawing" xmlns:wp="http://schemas.openxmlformats.org/drawingml/2006/wordprocessingDrawing" xmlns:w10="urn:schemas-microsoft-com:office:word" xmlns:w="http://schemas.openxmlformats.org/wordprocessingml/2006/main" xmlns:w14="http://schemas.microsoft.com/office/word/2010/wordml" xmlns:w15="http://schemas.microsoft.com/office/word/2012/wordml" xmlns:w16cex="http://schemas.microsoft.com/office/word/2018/wordml/cex" xmlns:w16cid="http://schemas.microsoft.com/office/word/2016/wordml/cid" xmlns:w16="http://schemas.microsoft.com/office/word/2018/wordml" xmlns:w16du="http://schemas.microsoft.com/office/word/2023/wordml/word16du" xmlns:w16sdtdh="http://schemas.microsoft.com/office/word/2020/wordml/sdtdatahash" xmlns:w16se="http://schemas.microsoft.com/office/word/2015/wordml/symex" xmlns:wpg="http://schemas.microsoft.com/office/word/2010/wordprocessingGroup" xmlns:wpi="http://schemas.microsoft.com/office/word/2010/wordprocessingInk" xmlns:wne="http://schemas.microsoft.com/office/word/2006/wordml" xmlns:wps="http://schemas.microsoft.com/office/word/2010/wordprocessingShape" mc:Ignorable="w14 w15 w16se w16cid w16 w16cex w16sdtdh w16du wp14">
+<w:document xmlns:wpc="http://schemas.microsoft.com/office/word/2010/wordprocessingCanvas" xmlns:cx="http://schemas.microsoft.com/office/drawing/2014/chartex" xmlns:cx1="http://schemas.microsoft.com/office/drawing/2015/9/8/chartex" xmlns:cx2="http://schemas.microsoft.com/office/drawing/2015/10/21/chartex" xmlns:cx3="http://schemas.microsoft.com/office/drawing/2016/5/9/chartex" xmlns:cx4="http://schemas.microsoft.com/office/drawing/2016/5/10/chartex" xmlns:cx5="http://schemas.microsoft.com/office/drawing/2016/5/11/chartex" xmlns:cx6="http://schemas.microsoft.com/office/drawing/2016/5/12/chartex" xmlns:cx7="http://schemas.microsoft.com/office/drawing/2016/5/13/chartex" xmlns:cx8="http://schemas.microsoft.com/office/drawing/2016/5/14/chartex" xmlns:mc="http://schemas.openxmlformats.org/markup-compatibility/2006" xmlns:aink="http://schemas.microsoft.com/office/drawing/2016/ink" xmlns:am3d="http://schemas.microsoft.com/office/drawing/2017/model3d" xmlns:o="urn:schemas-microsoft-com:office:office" xmlns:oel="http://schemas.microsoft.com/office/2019/extlst" xmlns:r="http://schemas.openxmlformats.org/officeDocument/2006/relationships" xmlns:m="http://schemas.openxmlformats.org/officeDocument/2006/math" xmlns:v="urn:schemas-microsoft-com:vml" xmlns:wp14="http://schemas.microsoft.com/office/word/2010/wordprocessingDrawing" xmlns:wp="http://schemas.openxmlformats.org/drawingml/2006/wordprocessingDrawing" xmlns:w10="urn:schemas-microsoft-com:office:word" xmlns:w="http://schemas.openxmlformats.org/wordprocessingml/2006/main" xmlns:w14="http://schemas.microsoft.com/office/word/2010/wordml" xmlns:w15="http://schemas.microsoft.com/office/word/2012/wordml" xmlns:w16cex="http://schemas.microsoft.com/office/word/2018/wordml/cex" xmlns:w16cid="http://schemas.microsoft.com/office/word/2016/wordml/cid" xmlns:w16="http://schemas.microsoft.com/office/word/2018/wordml" xmlns:w16du="http://schemas.microsoft.com/office/word/2023/wordml/word16du" xmlns:w16sdtdh="http://schemas.microsoft.com/office/word/2020/wordml/sdtdatahash" xmlns:w16sdtfl="http://schemas.microsoft.com/office/word/2024/wordml/sdtformatlock" xmlns:w16se="http://schemas.microsoft.com/office/word/2015/wordml/symex" xmlns:wpg="http://schemas.microsoft.com/office/word/2010/wordprocessingGroup" xmlns:wpi="http://schemas.microsoft.com/office/word/2010/wordprocessingInk" xmlns:wne="http://schemas.microsoft.com/office/word/2006/wordml" xmlns:wps="http://schemas.microsoft.com/office/word/2010/wordprocessingShape" mc:Ignorable="w14 w15 w16se w16cid w16 w16cex w16sdtdh w16sdtfl w16du wp14">
   <w:body>
     <w:p>
       <w:pPr>
@@ -11,7 +11,7 @@
           <w:noProof/>
         </w:rPr>
         <w:drawing>
-          <wp:anchor distT="0" distB="0" distL="114300" distR="114300" simplePos="0" relativeHeight="251659264" behindDoc="0" locked="0" layoutInCell="1" allowOverlap="1" wp14:anchorId="621CDDBC" wp14:editId="791EFA30">
+          <wp:anchor distT="0" distB="0" distL="114300" distR="114300" simplePos="0" relativeHeight="251659264" behindDoc="0" locked="0" layoutInCell="1" allowOverlap="1" wp14:anchorId="621CDDBC" wp14:editId="3F4CEA4F">
             <wp:simplePos x="0" y="0"/>
             <wp:positionH relativeFrom="margin">
               <wp:align>center</wp:align>
@@ -314,7 +314,7 @@
           <w:sz w:val="16"/>
           <w:szCs w:val="16"/>
         </w:rPr>
-        <w:t>1</w:t>
+        <w:t>2</w:t>
       </w:r>
     </w:p>
     <w:p>
@@ -332,7 +332,23 @@
           <w:sz w:val="16"/>
           <w:szCs w:val="16"/>
         </w:rPr>
-        <w:t>22-NOV-2024</w:t>
+        <w:t>22-</w:t>
+      </w:r>
+      <w:r>
+        <w:rPr>
+          <w:rFonts w:cstheme="minorHAnsi"/>
+          <w:sz w:val="16"/>
+          <w:szCs w:val="16"/>
+        </w:rPr>
+        <w:t>DEC</w:t>
+      </w:r>
+      <w:r>
+        <w:rPr>
+          <w:rFonts w:cstheme="minorHAnsi"/>
+          <w:sz w:val="16"/>
+          <w:szCs w:val="16"/>
+        </w:rPr>
+        <w:t>-2024</w:t>
       </w:r>
     </w:p>
     <w:p>
@@ -862,7 +878,7 @@
           <w:b/>
           <w:bCs/>
           <w:sz w:val="18"/>
-          <w:szCs w:val="22"/>
+          <w:szCs w:val="18"/>
         </w:rPr>
       </w:pPr>
       <w:r>
@@ -870,9 +886,214 @@
           <w:b/>
           <w:bCs/>
           <w:sz w:val="18"/>
+          <w:szCs w:val="18"/>
+        </w:rPr>
+        <w:t>Using the Lab Python Environment</w:t>
+      </w:r>
+    </w:p>
+    <w:p>
+      <w:pPr>
+        <w:pStyle w:val="ListParagraph"/>
+        <w:ind w:left="1080"/>
+        <w:jc w:val="both"/>
+        <w:rPr>
+          <w:sz w:val="18"/>
+          <w:szCs w:val="18"/>
+        </w:rPr>
+      </w:pPr>
+      <w:r>
+        <w:rPr>
+          <w:sz w:val="18"/>
+          <w:szCs w:val="18"/>
+        </w:rPr>
+        <w:t xml:space="preserve">Navigate to the </w:t>
+      </w:r>
+      <w:r>
+        <w:rPr>
+          <w:sz w:val="18"/>
+          <w:szCs w:val="18"/>
+        </w:rPr>
+        <w:t>“</w:t>
+      </w:r>
+      <w:r>
+        <w:rPr>
+          <w:i/>
+          <w:iCs/>
+          <w:sz w:val="18"/>
+          <w:szCs w:val="18"/>
+        </w:rPr>
+        <w:t>LAB12/Part 1</w:t>
+      </w:r>
+      <w:r>
+        <w:rPr>
+          <w:sz w:val="18"/>
+          <w:szCs w:val="18"/>
+        </w:rPr>
+        <w:t>”</w:t>
+      </w:r>
+      <w:r>
+        <w:rPr>
+          <w:sz w:val="18"/>
+          <w:szCs w:val="18"/>
+        </w:rPr>
+        <w:t xml:space="preserve"> folder and enter the Python3 </w:t>
+      </w:r>
+      <w:r>
+        <w:rPr>
+          <w:sz w:val="18"/>
+          <w:szCs w:val="18"/>
+        </w:rPr>
+        <w:t>virtual environment.</w:t>
+      </w:r>
+    </w:p>
+    <w:p>
+      <w:pPr>
+        <w:pStyle w:val="ListParagraph"/>
+        <w:numPr>
+          <w:ilvl w:val="0"/>
+          <w:numId w:val="24"/>
+        </w:numPr>
+        <w:tabs>
+          <w:tab w:val="clear" w:pos="1080"/>
+        </w:tabs>
+        <w:ind w:left="1440"/>
+        <w:jc w:val="both"/>
+        <w:rPr>
+          <w:sz w:val="18"/>
+          <w:szCs w:val="18"/>
+        </w:rPr>
+      </w:pPr>
+      <w:r>
+        <w:rPr>
+          <w:sz w:val="18"/>
+          <w:szCs w:val="18"/>
+        </w:rPr>
+        <w:t>Activate the virtual environment:</w:t>
+      </w:r>
+    </w:p>
+    <w:p>
+      <w:pPr>
+        <w:pStyle w:val="ListParagraph"/>
+        <w:ind w:left="1440"/>
+        <w:jc w:val="both"/>
+        <w:rPr>
+          <w:sz w:val="18"/>
+          <w:szCs w:val="18"/>
+        </w:rPr>
+      </w:pPr>
+    </w:p>
+    <w:p>
+      <w:pPr>
+        <w:pStyle w:val="ListParagraph"/>
+        <w:ind w:left="1800"/>
+        <w:jc w:val="both"/>
+        <w:rPr>
+          <w:rFonts w:ascii="Courier New" w:hAnsi="Courier New" w:cs="Courier New"/>
+          <w:color w:val="000000" w:themeColor="text1"/>
+          <w:sz w:val="15"/>
+          <w:szCs w:val="20"/>
+        </w:rPr>
+      </w:pPr>
+      <w:r>
+        <w:rPr>
+          <w:rFonts w:ascii="Courier New" w:hAnsi="Courier New" w:cs="Courier New"/>
+          <w:color w:val="FFC000"/>
+          <w:sz w:val="15"/>
+          <w:szCs w:val="20"/>
+        </w:rPr>
+        <w:t>source</w:t>
+      </w:r>
+      <w:r>
+        <w:rPr>
+          <w:rFonts w:ascii="Courier New" w:hAnsi="Courier New" w:cs="Courier New"/>
+          <w:color w:val="000000" w:themeColor="text1"/>
+          <w:sz w:val="15"/>
+          <w:szCs w:val="20"/>
+        </w:rPr>
+        <w:t xml:space="preserve"> </w:t>
+      </w:r>
+      <w:proofErr w:type="spellStart"/>
+      <w:r>
+        <w:rPr>
+          <w:rFonts w:ascii="Courier New" w:hAnsi="Courier New" w:cs="Courier New"/>
+          <w:color w:val="000000" w:themeColor="text1"/>
+          <w:sz w:val="15"/>
+          <w:szCs w:val="20"/>
+        </w:rPr>
+        <w:t>venv</w:t>
+      </w:r>
+      <w:proofErr w:type="spellEnd"/>
+      <w:r>
+        <w:rPr>
+          <w:rFonts w:ascii="Courier New" w:hAnsi="Courier New" w:cs="Courier New"/>
+          <w:color w:val="000000" w:themeColor="text1"/>
+          <w:sz w:val="15"/>
+          <w:szCs w:val="20"/>
+        </w:rPr>
+        <w:t>/bin/activate</w:t>
+      </w:r>
+    </w:p>
+    <w:p>
+      <w:pPr>
+        <w:pStyle w:val="ListParagraph"/>
+        <w:ind w:left="1440"/>
+        <w:jc w:val="both"/>
+        <w:rPr>
+          <w:sz w:val="18"/>
+          <w:szCs w:val="18"/>
+        </w:rPr>
+      </w:pPr>
+    </w:p>
+    <w:p>
+      <w:pPr>
+        <w:pStyle w:val="ListParagraph"/>
+        <w:numPr>
+          <w:ilvl w:val="0"/>
+          <w:numId w:val="24"/>
+        </w:numPr>
+        <w:jc w:val="both"/>
+        <w:rPr>
+          <w:b/>
+          <w:bCs/>
+          <w:sz w:val="18"/>
           <w:szCs w:val="22"/>
         </w:rPr>
-        <w:t>Setting Up Your Python Environment</w:t>
+      </w:pPr>
+      <w:r>
+        <w:rPr>
+          <w:b/>
+          <w:bCs/>
+          <w:sz w:val="18"/>
+          <w:szCs w:val="22"/>
+        </w:rPr>
+        <w:t xml:space="preserve">Setting Up </w:t>
+      </w:r>
+      <w:r>
+        <w:rPr>
+          <w:b/>
+          <w:bCs/>
+          <w:sz w:val="18"/>
+          <w:szCs w:val="22"/>
+        </w:rPr>
+        <w:t>a</w:t>
+      </w:r>
+      <w:r>
+        <w:rPr>
+          <w:b/>
+          <w:bCs/>
+          <w:sz w:val="18"/>
+          <w:szCs w:val="22"/>
+        </w:rPr>
+        <w:t xml:space="preserve"> Home</w:t>
+      </w:r>
+      <w:r>
+        <w:rPr>
+          <w:b/>
+          <w:bCs/>
+          <w:sz w:val="18"/>
+          <w:szCs w:val="22"/>
+        </w:rPr>
+        <w:t xml:space="preserve"> Python Environment</w:t>
       </w:r>
     </w:p>
     <w:p>
@@ -3059,7 +3280,10 @@
           <w:szCs w:val="22"/>
         </w:rPr>
       </w:pPr>
-      <w:r>
+    </w:p>
+    <w:p>
+      <w:pPr>
+        <w:jc w:val="both"/>
         <w:rPr>
           <w:b/>
           <w:bCs/>
@@ -3067,9 +3291,11 @@
           <w:sz w:val="18"/>
           <w:szCs w:val="22"/>
         </w:rPr>
-        <w:t>D</w:t>
-      </w:r>
-      <w:r>
+      </w:pPr>
+    </w:p>
+    <w:p>
+      <w:pPr>
+        <w:jc w:val="both"/>
         <w:rPr>
           <w:b/>
           <w:bCs/>
@@ -3077,70 +3303,101 @@
           <w:sz w:val="18"/>
           <w:szCs w:val="22"/>
         </w:rPr>
-        <w:t>ELIVERABLE</w:t>
-      </w:r>
-    </w:p>
-    <w:p>
-      <w:pPr>
-        <w:jc w:val="both"/>
-        <w:rPr>
-          <w:color w:val="4EA72E" w:themeColor="accent6"/>
-          <w:sz w:val="18"/>
-          <w:szCs w:val="22"/>
-        </w:rPr>
-      </w:pPr>
-      <w:r>
-        <w:rPr>
-          <w:color w:val="4EA72E" w:themeColor="accent6"/>
-          <w:sz w:val="18"/>
-          <w:szCs w:val="22"/>
-        </w:rPr>
-        <w:t xml:space="preserve">Write a Python3 </w:t>
-      </w:r>
-      <w:r>
-        <w:rPr>
-          <w:color w:val="4EA72E" w:themeColor="accent6"/>
-          <w:sz w:val="18"/>
-          <w:szCs w:val="22"/>
-        </w:rPr>
-        <w:t>script</w:t>
-      </w:r>
-      <w:r>
-        <w:rPr>
-          <w:color w:val="4EA72E" w:themeColor="accent6"/>
-          <w:sz w:val="18"/>
-          <w:szCs w:val="22"/>
-        </w:rPr>
-        <w:t xml:space="preserve"> named </w:t>
-      </w:r>
-      <w:r>
-        <w:rPr>
-          <w:rFonts w:ascii="Courier New" w:hAnsi="Courier New" w:cs="Courier New"/>
+      </w:pPr>
+    </w:p>
+    <w:p>
+      <w:pPr>
+        <w:jc w:val="both"/>
+        <w:rPr>
           <w:b/>
           <w:bCs/>
           <w:color w:val="3A7C22" w:themeColor="accent6" w:themeShade="BF"/>
-          <w:sz w:val="15"/>
-          <w:szCs w:val="20"/>
-        </w:rPr>
-        <w:t>part</w:t>
-      </w:r>
-      <w:r>
-        <w:rPr>
-          <w:rFonts w:ascii="Courier New" w:hAnsi="Courier New" w:cs="Courier New"/>
+          <w:sz w:val="18"/>
+          <w:szCs w:val="22"/>
+        </w:rPr>
+      </w:pPr>
+      <w:r>
+        <w:rPr>
           <w:b/>
           <w:bCs/>
           <w:color w:val="3A7C22" w:themeColor="accent6" w:themeShade="BF"/>
-          <w:sz w:val="15"/>
-          <w:szCs w:val="20"/>
-        </w:rPr>
-        <w:t>1</w:t>
-      </w:r>
-      <w:r>
-        <w:rPr>
-          <w:rFonts w:ascii="Courier New" w:hAnsi="Courier New" w:cs="Courier New"/>
+          <w:sz w:val="18"/>
+          <w:szCs w:val="22"/>
+        </w:rPr>
+        <w:t>D</w:t>
+      </w:r>
+      <w:r>
+        <w:rPr>
           <w:b/>
           <w:bCs/>
           <w:color w:val="3A7C22" w:themeColor="accent6" w:themeShade="BF"/>
+          <w:sz w:val="18"/>
+          <w:szCs w:val="22"/>
+        </w:rPr>
+        <w:t>ELIVERABLE</w:t>
+      </w:r>
+    </w:p>
+    <w:p>
+      <w:pPr>
+        <w:jc w:val="both"/>
+        <w:rPr>
+          <w:color w:val="4EA72E" w:themeColor="accent6"/>
+          <w:sz w:val="18"/>
+          <w:szCs w:val="22"/>
+        </w:rPr>
+      </w:pPr>
+      <w:r>
+        <w:rPr>
+          <w:color w:val="4EA72E" w:themeColor="accent6"/>
+          <w:sz w:val="18"/>
+          <w:szCs w:val="22"/>
+        </w:rPr>
+        <w:t xml:space="preserve">Write a Python3 </w:t>
+      </w:r>
+      <w:r>
+        <w:rPr>
+          <w:color w:val="4EA72E" w:themeColor="accent6"/>
+          <w:sz w:val="18"/>
+          <w:szCs w:val="22"/>
+        </w:rPr>
+        <w:t>script</w:t>
+      </w:r>
+      <w:r>
+        <w:rPr>
+          <w:color w:val="4EA72E" w:themeColor="accent6"/>
+          <w:sz w:val="18"/>
+          <w:szCs w:val="22"/>
+        </w:rPr>
+        <w:t xml:space="preserve"> named </w:t>
+      </w:r>
+      <w:r>
+        <w:rPr>
+          <w:rFonts w:ascii="Courier New" w:hAnsi="Courier New" w:cs="Courier New"/>
+          <w:b/>
+          <w:bCs/>
+          <w:color w:val="3A7C22" w:themeColor="accent6" w:themeShade="BF"/>
+          <w:sz w:val="15"/>
+          <w:szCs w:val="20"/>
+        </w:rPr>
+        <w:t>part</w:t>
+      </w:r>
+      <w:r>
+        <w:rPr>
+          <w:rFonts w:ascii="Courier New" w:hAnsi="Courier New" w:cs="Courier New"/>
+          <w:b/>
+          <w:bCs/>
+          <w:color w:val="3A7C22" w:themeColor="accent6" w:themeShade="BF"/>
+          <w:sz w:val="15"/>
+          <w:szCs w:val="20"/>
+        </w:rPr>
+        <w:t>1</w:t>
+      </w:r>
+      <w:r>
+        <w:rPr>
+          <w:rFonts w:ascii="Courier New" w:hAnsi="Courier New" w:cs="Courier New"/>
+          <w:b/>
+          <w:bCs/>
+          <w:color w:val="3A7C22" w:themeColor="accent6" w:themeShade="BF"/>
           <w:sz w:val="15"/>
           <w:szCs w:val="20"/>
         </w:rPr>
@@ -3241,13 +3498,1843 @@
     </w:p>
     <w:p>
       <w:pPr>
-        <w:ind w:left="720"/>
-        <w:jc w:val="both"/>
         <w:rPr>
           <w:sz w:val="18"/>
           <w:szCs w:val="22"/>
         </w:rPr>
       </w:pPr>
+      <w:r>
+        <w:rPr>
+          <w:sz w:val="18"/>
+          <w:szCs w:val="22"/>
+        </w:rPr>
+        <w:br w:type="page"/>
+      </w:r>
+    </w:p>
+    <w:p>
+      <w:pPr>
+        <w:jc w:val="both"/>
+        <w:rPr>
+          <w:i/>
+          <w:iCs/>
+          <w:color w:val="FF0000"/>
+          <w:sz w:val="18"/>
+          <w:szCs w:val="22"/>
+        </w:rPr>
+      </w:pPr>
+      <w:r>
+        <w:rPr>
+          <w:i/>
+          <w:iCs/>
+          <w:color w:val="FF0000"/>
+          <w:sz w:val="18"/>
+          <w:szCs w:val="22"/>
+        </w:rPr>
+        <w:lastRenderedPageBreak/>
+        <w:t xml:space="preserve">This is the </w:t>
+      </w:r>
+      <w:r>
+        <w:rPr>
+          <w:i/>
+          <w:iCs/>
+          <w:color w:val="FF0000"/>
+          <w:sz w:val="18"/>
+          <w:szCs w:val="22"/>
+        </w:rPr>
+        <w:t xml:space="preserve">working pseudocode </w:t>
+      </w:r>
+      <w:r>
+        <w:rPr>
+          <w:i/>
+          <w:iCs/>
+          <w:color w:val="FF0000"/>
+          <w:sz w:val="18"/>
+          <w:szCs w:val="22"/>
+        </w:rPr>
+        <w:t>solution to the</w:t>
+      </w:r>
+      <w:r>
+        <w:rPr>
+          <w:i/>
+          <w:iCs/>
+          <w:color w:val="FF0000"/>
+          <w:sz w:val="18"/>
+          <w:szCs w:val="22"/>
+        </w:rPr>
+        <w:t xml:space="preserve"> </w:t>
+      </w:r>
+      <w:r>
+        <w:rPr>
+          <w:i/>
+          <w:iCs/>
+          <w:color w:val="FF0000"/>
+          <w:sz w:val="18"/>
+          <w:szCs w:val="22"/>
+        </w:rPr>
+        <w:t>program.</w:t>
+      </w:r>
+    </w:p>
+    <w:p>
+      <w:pPr>
+        <w:jc w:val="both"/>
+        <w:rPr>
+          <w:sz w:val="18"/>
+          <w:szCs w:val="22"/>
+        </w:rPr>
+      </w:pPr>
+    </w:p>
+    <w:p>
+      <w:pPr>
+        <w:jc w:val="both"/>
+        <w:rPr>
+          <w:sz w:val="16"/>
+          <w:szCs w:val="16"/>
+        </w:rPr>
+      </w:pPr>
+      <w:r>
+        <w:rPr>
+          <w:sz w:val="16"/>
+          <w:szCs w:val="16"/>
+        </w:rPr>
+        <w:t>BEGIN PROGRAM</w:t>
+      </w:r>
+    </w:p>
+    <w:p>
+      <w:pPr>
+        <w:ind w:left="180"/>
+        <w:jc w:val="both"/>
+        <w:rPr>
+          <w:color w:val="4EA72E" w:themeColor="accent6"/>
+          <w:sz w:val="16"/>
+          <w:szCs w:val="16"/>
+        </w:rPr>
+      </w:pPr>
+      <w:r>
+        <w:rPr>
+          <w:color w:val="4EA72E" w:themeColor="accent6"/>
+          <w:sz w:val="16"/>
+          <w:szCs w:val="16"/>
+        </w:rPr>
+        <w:t xml:space="preserve"># </w:t>
+      </w:r>
+      <w:r>
+        <w:rPr>
+          <w:color w:val="4EA72E" w:themeColor="accent6"/>
+          <w:sz w:val="16"/>
+          <w:szCs w:val="16"/>
+        </w:rPr>
+        <w:t>Source Code File:</w:t>
+      </w:r>
+      <w:r>
+        <w:rPr>
+          <w:color w:val="4EA72E" w:themeColor="accent6"/>
+          <w:sz w:val="16"/>
+          <w:szCs w:val="16"/>
+        </w:rPr>
+        <w:tab/>
+      </w:r>
+      <w:r>
+        <w:rPr>
+          <w:color w:val="4EA72E" w:themeColor="accent6"/>
+          <w:sz w:val="16"/>
+          <w:szCs w:val="16"/>
+        </w:rPr>
+        <w:t>Part 1: DECRYPTER: One-Time Pad Cryptography</w:t>
+      </w:r>
+    </w:p>
+    <w:p>
+      <w:pPr>
+        <w:ind w:left="180"/>
+        <w:jc w:val="both"/>
+        <w:rPr>
+          <w:color w:val="4EA72E" w:themeColor="accent6"/>
+          <w:sz w:val="16"/>
+          <w:szCs w:val="16"/>
+        </w:rPr>
+      </w:pPr>
+      <w:r>
+        <w:rPr>
+          <w:color w:val="4EA72E" w:themeColor="accent6"/>
+          <w:sz w:val="16"/>
+          <w:szCs w:val="16"/>
+        </w:rPr>
+        <w:t xml:space="preserve"># </w:t>
+      </w:r>
+      <w:r>
+        <w:rPr>
+          <w:color w:val="4EA72E" w:themeColor="accent6"/>
+          <w:sz w:val="16"/>
+          <w:szCs w:val="16"/>
+        </w:rPr>
+        <w:t>Name:</w:t>
+      </w:r>
+      <w:r>
+        <w:rPr>
+          <w:color w:val="4EA72E" w:themeColor="accent6"/>
+          <w:sz w:val="16"/>
+          <w:szCs w:val="16"/>
+        </w:rPr>
+        <w:tab/>
+      </w:r>
+      <w:r>
+        <w:rPr>
+          <w:color w:val="4EA72E" w:themeColor="accent6"/>
+          <w:sz w:val="16"/>
+          <w:szCs w:val="16"/>
+        </w:rPr>
+        <w:tab/>
+        <w:t>part1.py</w:t>
+      </w:r>
+    </w:p>
+    <w:p>
+      <w:pPr>
+        <w:ind w:left="180"/>
+        <w:jc w:val="both"/>
+        <w:rPr>
+          <w:color w:val="4EA72E" w:themeColor="accent6"/>
+          <w:sz w:val="16"/>
+          <w:szCs w:val="16"/>
+        </w:rPr>
+      </w:pPr>
+      <w:r>
+        <w:rPr>
+          <w:color w:val="4EA72E" w:themeColor="accent6"/>
+          <w:sz w:val="16"/>
+          <w:szCs w:val="16"/>
+        </w:rPr>
+        <w:t># Author:</w:t>
+      </w:r>
+      <w:r>
+        <w:rPr>
+          <w:color w:val="4EA72E" w:themeColor="accent6"/>
+          <w:sz w:val="16"/>
+          <w:szCs w:val="16"/>
+        </w:rPr>
+        <w:tab/>
+      </w:r>
+      <w:r>
+        <w:rPr>
+          <w:color w:val="4EA72E" w:themeColor="accent6"/>
+          <w:sz w:val="16"/>
+          <w:szCs w:val="16"/>
+        </w:rPr>
+        <w:tab/>
+        <w:t>&lt;students name&gt;</w:t>
+      </w:r>
+    </w:p>
+    <w:p>
+      <w:pPr>
+        <w:ind w:left="180"/>
+        <w:jc w:val="both"/>
+        <w:rPr>
+          <w:sz w:val="16"/>
+          <w:szCs w:val="16"/>
+        </w:rPr>
+      </w:pPr>
+    </w:p>
+    <w:p>
+      <w:pPr>
+        <w:ind w:left="180"/>
+        <w:jc w:val="both"/>
+        <w:rPr>
+          <w:sz w:val="16"/>
+          <w:szCs w:val="16"/>
+        </w:rPr>
+      </w:pPr>
+      <w:r>
+        <w:rPr>
+          <w:color w:val="D86DCB" w:themeColor="accent5" w:themeTint="99"/>
+          <w:sz w:val="16"/>
+          <w:szCs w:val="16"/>
+        </w:rPr>
+        <w:t>IMPORT</w:t>
+      </w:r>
+      <w:r>
+        <w:rPr>
+          <w:sz w:val="16"/>
+          <w:szCs w:val="16"/>
+        </w:rPr>
+        <w:t xml:space="preserve"> sys</w:t>
+      </w:r>
+    </w:p>
+    <w:p>
+      <w:pPr>
+        <w:ind w:left="180"/>
+        <w:jc w:val="both"/>
+        <w:rPr>
+          <w:sz w:val="16"/>
+          <w:szCs w:val="16"/>
+        </w:rPr>
+      </w:pPr>
+      <w:r>
+        <w:rPr>
+          <w:color w:val="D86DCB" w:themeColor="accent5" w:themeTint="99"/>
+          <w:sz w:val="16"/>
+          <w:szCs w:val="16"/>
+        </w:rPr>
+        <w:t>IMPORT</w:t>
+      </w:r>
+      <w:r>
+        <w:rPr>
+          <w:sz w:val="16"/>
+          <w:szCs w:val="16"/>
+        </w:rPr>
+        <w:t xml:space="preserve"> random FROM </w:t>
+      </w:r>
+      <w:proofErr w:type="spellStart"/>
+      <w:proofErr w:type="gramStart"/>
+      <w:r>
+        <w:rPr>
+          <w:sz w:val="16"/>
+          <w:szCs w:val="16"/>
+        </w:rPr>
+        <w:t>nacl.utils</w:t>
+      </w:r>
+      <w:proofErr w:type="spellEnd"/>
+      <w:proofErr w:type="gramEnd"/>
+    </w:p>
+    <w:p>
+      <w:pPr>
+        <w:ind w:left="180"/>
+        <w:jc w:val="both"/>
+        <w:rPr>
+          <w:sz w:val="16"/>
+          <w:szCs w:val="16"/>
+        </w:rPr>
+      </w:pPr>
+    </w:p>
+    <w:p>
+      <w:pPr>
+        <w:ind w:left="180"/>
+        <w:jc w:val="both"/>
+        <w:rPr>
+          <w:sz w:val="16"/>
+          <w:szCs w:val="16"/>
+        </w:rPr>
+      </w:pPr>
+      <w:r>
+        <w:rPr>
+          <w:color w:val="0070C0"/>
+          <w:sz w:val="16"/>
+          <w:szCs w:val="16"/>
+        </w:rPr>
+        <w:t>DEFINE</w:t>
+      </w:r>
+      <w:r>
+        <w:rPr>
+          <w:sz w:val="16"/>
+          <w:szCs w:val="16"/>
+        </w:rPr>
+        <w:t xml:space="preserve"> FUNCTION </w:t>
+      </w:r>
+      <w:proofErr w:type="spellStart"/>
+      <w:r>
+        <w:rPr>
+          <w:color w:val="FFC000"/>
+          <w:sz w:val="16"/>
+          <w:szCs w:val="16"/>
+        </w:rPr>
+        <w:t>reverse_one_time_</w:t>
+      </w:r>
+      <w:proofErr w:type="gramStart"/>
+      <w:r>
+        <w:rPr>
+          <w:color w:val="FFC000"/>
+          <w:sz w:val="16"/>
+          <w:szCs w:val="16"/>
+        </w:rPr>
+        <w:t>pad</w:t>
+      </w:r>
+      <w:proofErr w:type="spellEnd"/>
+      <w:r>
+        <w:rPr>
+          <w:sz w:val="16"/>
+          <w:szCs w:val="16"/>
+        </w:rPr>
+        <w:t>(</w:t>
+      </w:r>
+      <w:proofErr w:type="spellStart"/>
+      <w:proofErr w:type="gramEnd"/>
+      <w:r>
+        <w:rPr>
+          <w:color w:val="95DCF7" w:themeColor="accent4" w:themeTint="66"/>
+          <w:sz w:val="16"/>
+          <w:szCs w:val="16"/>
+        </w:rPr>
+        <w:t>ciphertext_path</w:t>
+      </w:r>
+      <w:proofErr w:type="spellEnd"/>
+      <w:r>
+        <w:rPr>
+          <w:color w:val="95DCF7" w:themeColor="accent4" w:themeTint="66"/>
+          <w:sz w:val="16"/>
+          <w:szCs w:val="16"/>
+        </w:rPr>
+        <w:t xml:space="preserve">, </w:t>
+      </w:r>
+      <w:proofErr w:type="spellStart"/>
+      <w:r>
+        <w:rPr>
+          <w:color w:val="95DCF7" w:themeColor="accent4" w:themeTint="66"/>
+          <w:sz w:val="16"/>
+          <w:szCs w:val="16"/>
+        </w:rPr>
+        <w:t>otp_path</w:t>
+      </w:r>
+      <w:proofErr w:type="spellEnd"/>
+      <w:r>
+        <w:rPr>
+          <w:sz w:val="16"/>
+          <w:szCs w:val="16"/>
+        </w:rPr>
+        <w:t>)</w:t>
+      </w:r>
+    </w:p>
+    <w:p>
+      <w:pPr>
+        <w:ind w:left="360"/>
+        <w:jc w:val="both"/>
+        <w:rPr>
+          <w:sz w:val="16"/>
+          <w:szCs w:val="16"/>
+        </w:rPr>
+      </w:pPr>
+      <w:r>
+        <w:rPr>
+          <w:color w:val="E97132" w:themeColor="accent2"/>
+          <w:sz w:val="16"/>
+          <w:szCs w:val="16"/>
+        </w:rPr>
+        <w:t>"""Decrypt the ciphertext using the one-time pad."""</w:t>
+      </w:r>
+    </w:p>
+    <w:p>
+      <w:pPr>
+        <w:ind w:left="360"/>
+        <w:jc w:val="both"/>
+        <w:rPr>
+          <w:color w:val="D86DCB" w:themeColor="accent5" w:themeTint="99"/>
+          <w:sz w:val="16"/>
+          <w:szCs w:val="16"/>
+        </w:rPr>
+      </w:pPr>
+      <w:r>
+        <w:rPr>
+          <w:color w:val="D86DCB" w:themeColor="accent5" w:themeTint="99"/>
+          <w:sz w:val="16"/>
+          <w:szCs w:val="16"/>
+        </w:rPr>
+        <w:t>T</w:t>
+      </w:r>
+      <w:r>
+        <w:rPr>
+          <w:color w:val="D86DCB" w:themeColor="accent5" w:themeTint="99"/>
+          <w:sz w:val="16"/>
+          <w:szCs w:val="16"/>
+        </w:rPr>
+        <w:t>RY</w:t>
+      </w:r>
+    </w:p>
+    <w:p>
+      <w:pPr>
+        <w:ind w:left="360"/>
+        <w:jc w:val="both"/>
+        <w:rPr>
+          <w:sz w:val="16"/>
+          <w:szCs w:val="16"/>
+        </w:rPr>
+      </w:pPr>
+      <w:r>
+        <w:rPr>
+          <w:color w:val="D86DCB" w:themeColor="accent5" w:themeTint="99"/>
+          <w:sz w:val="16"/>
+          <w:szCs w:val="16"/>
+        </w:rPr>
+        <w:t xml:space="preserve">  </w:t>
+      </w:r>
+      <w:r>
+        <w:rPr>
+          <w:color w:val="4EA72E" w:themeColor="accent6"/>
+          <w:sz w:val="16"/>
+          <w:szCs w:val="16"/>
+        </w:rPr>
+        <w:t># Read the ciphertext and OTP files</w:t>
+      </w:r>
+    </w:p>
+    <w:p>
+      <w:pPr>
+        <w:ind w:left="360"/>
+        <w:jc w:val="both"/>
+        <w:rPr>
+          <w:sz w:val="16"/>
+          <w:szCs w:val="16"/>
+        </w:rPr>
+      </w:pPr>
+      <w:r>
+        <w:rPr>
+          <w:sz w:val="16"/>
+          <w:szCs w:val="16"/>
+        </w:rPr>
+        <w:t xml:space="preserve">  OPEN </w:t>
+      </w:r>
+      <w:proofErr w:type="spellStart"/>
+      <w:r>
+        <w:rPr>
+          <w:color w:val="95DCF7" w:themeColor="accent4" w:themeTint="66"/>
+          <w:sz w:val="16"/>
+          <w:szCs w:val="16"/>
+        </w:rPr>
+        <w:t>ciphertext_path</w:t>
+      </w:r>
+      <w:proofErr w:type="spellEnd"/>
+      <w:r>
+        <w:rPr>
+          <w:color w:val="95DCF7" w:themeColor="accent4" w:themeTint="66"/>
+          <w:sz w:val="16"/>
+          <w:szCs w:val="16"/>
+        </w:rPr>
+        <w:t xml:space="preserve"> </w:t>
+      </w:r>
+      <w:r>
+        <w:rPr>
+          <w:color w:val="D86DCB" w:themeColor="accent5" w:themeTint="99"/>
+          <w:sz w:val="16"/>
+          <w:szCs w:val="16"/>
+        </w:rPr>
+        <w:t>AS</w:t>
+      </w:r>
+      <w:r>
+        <w:rPr>
+          <w:sz w:val="16"/>
+          <w:szCs w:val="16"/>
+        </w:rPr>
+        <w:t xml:space="preserve"> </w:t>
+      </w:r>
+      <w:proofErr w:type="spellStart"/>
+      <w:r>
+        <w:rPr>
+          <w:color w:val="95DCF7" w:themeColor="accent4" w:themeTint="66"/>
+          <w:sz w:val="16"/>
+          <w:szCs w:val="16"/>
+        </w:rPr>
+        <w:t>ciphertext_file</w:t>
+      </w:r>
+      <w:proofErr w:type="spellEnd"/>
+      <w:r>
+        <w:rPr>
+          <w:color w:val="95DCF7" w:themeColor="accent4" w:themeTint="66"/>
+          <w:sz w:val="16"/>
+          <w:szCs w:val="16"/>
+        </w:rPr>
+        <w:t xml:space="preserve"> </w:t>
+      </w:r>
+      <w:r>
+        <w:rPr>
+          <w:color w:val="D86DCB" w:themeColor="accent5" w:themeTint="99"/>
+          <w:sz w:val="16"/>
+          <w:szCs w:val="16"/>
+        </w:rPr>
+        <w:t>IN</w:t>
+      </w:r>
+      <w:r>
+        <w:rPr>
+          <w:sz w:val="16"/>
+          <w:szCs w:val="16"/>
+        </w:rPr>
+        <w:t xml:space="preserve"> binary mode</w:t>
+      </w:r>
+    </w:p>
+    <w:p>
+      <w:pPr>
+        <w:ind w:left="360"/>
+        <w:jc w:val="both"/>
+        <w:rPr>
+          <w:sz w:val="16"/>
+          <w:szCs w:val="16"/>
+        </w:rPr>
+      </w:pPr>
+      <w:r>
+        <w:rPr>
+          <w:sz w:val="16"/>
+          <w:szCs w:val="16"/>
+        </w:rPr>
+        <w:t xml:space="preserve">  READ contents OF </w:t>
+      </w:r>
+      <w:proofErr w:type="spellStart"/>
+      <w:r>
+        <w:rPr>
+          <w:color w:val="95DCF7" w:themeColor="accent4" w:themeTint="66"/>
+          <w:sz w:val="16"/>
+          <w:szCs w:val="16"/>
+        </w:rPr>
+        <w:t>ciphertext_file</w:t>
+      </w:r>
+      <w:proofErr w:type="spellEnd"/>
+      <w:r>
+        <w:rPr>
+          <w:color w:val="95DCF7" w:themeColor="accent4" w:themeTint="66"/>
+          <w:sz w:val="16"/>
+          <w:szCs w:val="16"/>
+        </w:rPr>
+        <w:t xml:space="preserve"> </w:t>
+      </w:r>
+      <w:r>
+        <w:rPr>
+          <w:sz w:val="16"/>
+          <w:szCs w:val="16"/>
+        </w:rPr>
+        <w:t xml:space="preserve">INTO </w:t>
+      </w:r>
+      <w:r>
+        <w:rPr>
+          <w:color w:val="83CAEB" w:themeColor="accent1" w:themeTint="66"/>
+          <w:sz w:val="16"/>
+          <w:szCs w:val="16"/>
+        </w:rPr>
+        <w:t>ciphertext</w:t>
+      </w:r>
+    </w:p>
+    <w:p>
+      <w:pPr>
+        <w:ind w:left="360"/>
+        <w:jc w:val="both"/>
+        <w:rPr>
+          <w:sz w:val="16"/>
+          <w:szCs w:val="16"/>
+        </w:rPr>
+      </w:pPr>
+      <w:r>
+        <w:rPr>
+          <w:sz w:val="16"/>
+          <w:szCs w:val="16"/>
+        </w:rPr>
+        <w:t xml:space="preserve">  OPEN </w:t>
+      </w:r>
+      <w:proofErr w:type="spellStart"/>
+      <w:r>
+        <w:rPr>
+          <w:color w:val="95DCF7" w:themeColor="accent4" w:themeTint="66"/>
+          <w:sz w:val="16"/>
+          <w:szCs w:val="16"/>
+        </w:rPr>
+        <w:t>otp_path</w:t>
+      </w:r>
+      <w:proofErr w:type="spellEnd"/>
+      <w:r>
+        <w:rPr>
+          <w:color w:val="95DCF7" w:themeColor="accent4" w:themeTint="66"/>
+          <w:sz w:val="16"/>
+          <w:szCs w:val="16"/>
+        </w:rPr>
+        <w:t xml:space="preserve"> </w:t>
+      </w:r>
+      <w:r>
+        <w:rPr>
+          <w:color w:val="D86DCB" w:themeColor="accent5" w:themeTint="99"/>
+          <w:sz w:val="16"/>
+          <w:szCs w:val="16"/>
+        </w:rPr>
+        <w:t>AS</w:t>
+      </w:r>
+      <w:r>
+        <w:rPr>
+          <w:sz w:val="16"/>
+          <w:szCs w:val="16"/>
+        </w:rPr>
+        <w:t xml:space="preserve"> </w:t>
+      </w:r>
+      <w:proofErr w:type="spellStart"/>
+      <w:r>
+        <w:rPr>
+          <w:color w:val="95DCF7" w:themeColor="accent4" w:themeTint="66"/>
+          <w:sz w:val="16"/>
+          <w:szCs w:val="16"/>
+        </w:rPr>
+        <w:t>otp_file</w:t>
+      </w:r>
+      <w:proofErr w:type="spellEnd"/>
+      <w:r>
+        <w:rPr>
+          <w:color w:val="95DCF7" w:themeColor="accent4" w:themeTint="66"/>
+          <w:sz w:val="16"/>
+          <w:szCs w:val="16"/>
+        </w:rPr>
+        <w:t xml:space="preserve"> </w:t>
+      </w:r>
+      <w:r>
+        <w:rPr>
+          <w:color w:val="D86DCB" w:themeColor="accent5" w:themeTint="99"/>
+          <w:sz w:val="16"/>
+          <w:szCs w:val="16"/>
+        </w:rPr>
+        <w:t>IN</w:t>
+      </w:r>
+      <w:r>
+        <w:rPr>
+          <w:sz w:val="16"/>
+          <w:szCs w:val="16"/>
+        </w:rPr>
+        <w:t xml:space="preserve"> binary mode</w:t>
+      </w:r>
+    </w:p>
+    <w:p>
+      <w:pPr>
+        <w:ind w:left="360"/>
+        <w:jc w:val="both"/>
+        <w:rPr>
+          <w:sz w:val="16"/>
+          <w:szCs w:val="16"/>
+        </w:rPr>
+      </w:pPr>
+      <w:r>
+        <w:rPr>
+          <w:sz w:val="16"/>
+          <w:szCs w:val="16"/>
+        </w:rPr>
+        <w:t xml:space="preserve">  READ contents OF </w:t>
+      </w:r>
+      <w:proofErr w:type="spellStart"/>
+      <w:r>
+        <w:rPr>
+          <w:color w:val="95DCF7" w:themeColor="accent4" w:themeTint="66"/>
+          <w:sz w:val="16"/>
+          <w:szCs w:val="16"/>
+        </w:rPr>
+        <w:t>otp_file</w:t>
+      </w:r>
+      <w:proofErr w:type="spellEnd"/>
+      <w:r>
+        <w:rPr>
+          <w:color w:val="95DCF7" w:themeColor="accent4" w:themeTint="66"/>
+          <w:sz w:val="16"/>
+          <w:szCs w:val="16"/>
+        </w:rPr>
+        <w:t xml:space="preserve"> </w:t>
+      </w:r>
+      <w:r>
+        <w:rPr>
+          <w:sz w:val="16"/>
+          <w:szCs w:val="16"/>
+        </w:rPr>
+        <w:t xml:space="preserve">INTO </w:t>
+      </w:r>
+      <w:proofErr w:type="spellStart"/>
+      <w:r>
+        <w:rPr>
+          <w:color w:val="83CAEB" w:themeColor="accent1" w:themeTint="66"/>
+          <w:sz w:val="16"/>
+          <w:szCs w:val="16"/>
+        </w:rPr>
+        <w:t>otp</w:t>
+      </w:r>
+      <w:proofErr w:type="spellEnd"/>
+    </w:p>
+    <w:p>
+      <w:pPr>
+        <w:ind w:left="360"/>
+        <w:jc w:val="both"/>
+        <w:rPr>
+          <w:sz w:val="16"/>
+          <w:szCs w:val="16"/>
+        </w:rPr>
+      </w:pPr>
+      <w:r>
+        <w:rPr>
+          <w:color w:val="D86DCB" w:themeColor="accent5" w:themeTint="99"/>
+          <w:sz w:val="16"/>
+          <w:szCs w:val="16"/>
+        </w:rPr>
+        <w:t xml:space="preserve">EXCEPT </w:t>
+      </w:r>
+      <w:proofErr w:type="spellStart"/>
+      <w:r>
+        <w:rPr>
+          <w:sz w:val="16"/>
+          <w:szCs w:val="16"/>
+        </w:rPr>
+        <w:t>FileNotFoundError</w:t>
+      </w:r>
+      <w:proofErr w:type="spellEnd"/>
+      <w:r>
+        <w:rPr>
+          <w:sz w:val="16"/>
+          <w:szCs w:val="16"/>
+        </w:rPr>
+        <w:t xml:space="preserve"> </w:t>
+      </w:r>
+      <w:r>
+        <w:rPr>
+          <w:color w:val="D86DCB" w:themeColor="accent5" w:themeTint="99"/>
+          <w:sz w:val="16"/>
+          <w:szCs w:val="16"/>
+        </w:rPr>
+        <w:t>AS</w:t>
+      </w:r>
+      <w:r>
+        <w:rPr>
+          <w:sz w:val="16"/>
+          <w:szCs w:val="16"/>
+        </w:rPr>
+        <w:t xml:space="preserve"> error</w:t>
+      </w:r>
+    </w:p>
+    <w:p>
+      <w:pPr>
+        <w:ind w:left="360"/>
+        <w:jc w:val="both"/>
+        <w:rPr>
+          <w:sz w:val="16"/>
+          <w:szCs w:val="16"/>
+        </w:rPr>
+      </w:pPr>
+      <w:r>
+        <w:rPr>
+          <w:sz w:val="16"/>
+          <w:szCs w:val="16"/>
+        </w:rPr>
+        <w:t xml:space="preserve">  </w:t>
+      </w:r>
+      <w:r>
+        <w:rPr>
+          <w:color w:val="FFC000"/>
+          <w:sz w:val="16"/>
+          <w:szCs w:val="16"/>
+        </w:rPr>
+        <w:t>PRINT</w:t>
+      </w:r>
+      <w:r>
+        <w:rPr>
+          <w:sz w:val="16"/>
+          <w:szCs w:val="16"/>
+        </w:rPr>
+        <w:t xml:space="preserve"> "</w:t>
+      </w:r>
+      <w:r>
+        <w:rPr>
+          <w:color w:val="E97132" w:themeColor="accent2"/>
+          <w:sz w:val="16"/>
+          <w:szCs w:val="16"/>
+        </w:rPr>
+        <w:t xml:space="preserve">Error: </w:t>
+      </w:r>
+      <w:r>
+        <w:rPr>
+          <w:sz w:val="16"/>
+          <w:szCs w:val="16"/>
+        </w:rPr>
+        <w:t>" + error</w:t>
+      </w:r>
+    </w:p>
+    <w:p>
+      <w:pPr>
+        <w:ind w:left="360"/>
+        <w:jc w:val="both"/>
+        <w:rPr>
+          <w:sz w:val="16"/>
+          <w:szCs w:val="16"/>
+        </w:rPr>
+      </w:pPr>
+      <w:r>
+        <w:rPr>
+          <w:sz w:val="16"/>
+          <w:szCs w:val="16"/>
+        </w:rPr>
+        <w:t xml:space="preserve">  TERMINATE PROGRAM WITH EXIT CODE 1</w:t>
+      </w:r>
+    </w:p>
+    <w:p>
+      <w:pPr>
+        <w:ind w:left="360"/>
+        <w:jc w:val="both"/>
+        <w:rPr>
+          <w:sz w:val="16"/>
+          <w:szCs w:val="16"/>
+        </w:rPr>
+      </w:pPr>
+    </w:p>
+    <w:p>
+      <w:pPr>
+        <w:ind w:left="360"/>
+        <w:jc w:val="both"/>
+        <w:rPr>
+          <w:sz w:val="16"/>
+          <w:szCs w:val="16"/>
+        </w:rPr>
+      </w:pPr>
+      <w:r>
+        <w:rPr>
+          <w:color w:val="4EA72E" w:themeColor="accent6"/>
+          <w:sz w:val="16"/>
+          <w:szCs w:val="16"/>
+        </w:rPr>
+        <w:t># Ensure the OTP and ciphertext length match</w:t>
+      </w:r>
+    </w:p>
+    <w:p>
+      <w:pPr>
+        <w:ind w:left="360"/>
+        <w:jc w:val="both"/>
+        <w:rPr>
+          <w:color w:val="D86DCB" w:themeColor="accent5" w:themeTint="99"/>
+          <w:sz w:val="16"/>
+          <w:szCs w:val="16"/>
+        </w:rPr>
+      </w:pPr>
+      <w:r>
+        <w:rPr>
+          <w:color w:val="D86DCB" w:themeColor="accent5" w:themeTint="99"/>
+          <w:sz w:val="16"/>
+          <w:szCs w:val="16"/>
+        </w:rPr>
+        <w:t xml:space="preserve">IF </w:t>
+      </w:r>
+      <w:r>
+        <w:rPr>
+          <w:sz w:val="16"/>
+          <w:szCs w:val="16"/>
+        </w:rPr>
+        <w:t xml:space="preserve">LENGTH OF ciphertext IS NOT EQUAL TO LENGTH OF </w:t>
+      </w:r>
+      <w:proofErr w:type="spellStart"/>
+      <w:r>
+        <w:rPr>
+          <w:sz w:val="16"/>
+          <w:szCs w:val="16"/>
+        </w:rPr>
+        <w:t>otp</w:t>
+      </w:r>
+      <w:proofErr w:type="spellEnd"/>
+      <w:r>
+        <w:rPr>
+          <w:sz w:val="16"/>
+          <w:szCs w:val="16"/>
+        </w:rPr>
+        <w:t xml:space="preserve"> </w:t>
+      </w:r>
+      <w:r>
+        <w:rPr>
+          <w:color w:val="D86DCB" w:themeColor="accent5" w:themeTint="99"/>
+          <w:sz w:val="16"/>
+          <w:szCs w:val="16"/>
+        </w:rPr>
+        <w:t>THEN</w:t>
+      </w:r>
+    </w:p>
+    <w:p>
+      <w:pPr>
+        <w:ind w:left="360"/>
+        <w:jc w:val="both"/>
+        <w:rPr>
+          <w:sz w:val="16"/>
+          <w:szCs w:val="16"/>
+        </w:rPr>
+      </w:pPr>
+      <w:r>
+        <w:rPr>
+          <w:sz w:val="16"/>
+          <w:szCs w:val="16"/>
+        </w:rPr>
+        <w:t xml:space="preserve">  </w:t>
+      </w:r>
+      <w:r>
+        <w:rPr>
+          <w:color w:val="FFC000"/>
+          <w:sz w:val="16"/>
+          <w:szCs w:val="16"/>
+        </w:rPr>
+        <w:t>PRINT</w:t>
+      </w:r>
+      <w:r>
+        <w:rPr>
+          <w:sz w:val="16"/>
+          <w:szCs w:val="16"/>
+        </w:rPr>
+        <w:t xml:space="preserve"> "</w:t>
+      </w:r>
+      <w:r>
+        <w:rPr>
+          <w:color w:val="E97132" w:themeColor="accent2"/>
+          <w:sz w:val="16"/>
+          <w:szCs w:val="16"/>
+        </w:rPr>
+        <w:t>Error: The ciphertext and OTP files must be of the same length.</w:t>
+      </w:r>
+      <w:r>
+        <w:rPr>
+          <w:sz w:val="16"/>
+          <w:szCs w:val="16"/>
+        </w:rPr>
+        <w:t>"</w:t>
+      </w:r>
+    </w:p>
+    <w:p>
+      <w:pPr>
+        <w:ind w:left="360"/>
+        <w:jc w:val="both"/>
+        <w:rPr>
+          <w:sz w:val="16"/>
+          <w:szCs w:val="16"/>
+        </w:rPr>
+      </w:pPr>
+      <w:r>
+        <w:rPr>
+          <w:sz w:val="16"/>
+          <w:szCs w:val="16"/>
+        </w:rPr>
+        <w:t xml:space="preserve">  TERMINATE PROGRAM WITH EXIT CODE 1</w:t>
+      </w:r>
+    </w:p>
+    <w:p>
+      <w:pPr>
+        <w:ind w:left="360"/>
+        <w:jc w:val="both"/>
+        <w:rPr>
+          <w:sz w:val="16"/>
+          <w:szCs w:val="16"/>
+        </w:rPr>
+      </w:pPr>
+    </w:p>
+    <w:p>
+      <w:pPr>
+        <w:ind w:left="360"/>
+        <w:jc w:val="both"/>
+        <w:rPr>
+          <w:sz w:val="16"/>
+          <w:szCs w:val="16"/>
+        </w:rPr>
+      </w:pPr>
+      <w:r>
+        <w:rPr>
+          <w:color w:val="4EA72E" w:themeColor="accent6"/>
+          <w:sz w:val="16"/>
+          <w:szCs w:val="16"/>
+        </w:rPr>
+        <w:t># Perform XOR to reverse the one-time pad and retrieve the plaintext</w:t>
+      </w:r>
+    </w:p>
+    <w:p>
+      <w:pPr>
+        <w:ind w:left="360"/>
+        <w:jc w:val="both"/>
+        <w:rPr>
+          <w:sz w:val="16"/>
+          <w:szCs w:val="16"/>
+        </w:rPr>
+      </w:pPr>
+      <w:r>
+        <w:rPr>
+          <w:sz w:val="16"/>
+          <w:szCs w:val="16"/>
+        </w:rPr>
+        <w:t xml:space="preserve">INITIALIZE </w:t>
+      </w:r>
+      <w:r>
+        <w:rPr>
+          <w:color w:val="83CAEB" w:themeColor="accent1" w:themeTint="66"/>
+          <w:sz w:val="16"/>
+          <w:szCs w:val="16"/>
+        </w:rPr>
+        <w:t>plaintext</w:t>
+      </w:r>
+      <w:r>
+        <w:rPr>
+          <w:sz w:val="16"/>
+          <w:szCs w:val="16"/>
+        </w:rPr>
+        <w:t xml:space="preserve"> </w:t>
+      </w:r>
+      <w:r>
+        <w:rPr>
+          <w:color w:val="D86DCB" w:themeColor="accent5" w:themeTint="99"/>
+          <w:sz w:val="16"/>
+          <w:szCs w:val="16"/>
+        </w:rPr>
+        <w:t>AS</w:t>
+      </w:r>
+      <w:r>
+        <w:rPr>
+          <w:sz w:val="16"/>
+          <w:szCs w:val="16"/>
+        </w:rPr>
+        <w:t xml:space="preserve"> EMPTY BYTE ARRAY</w:t>
+      </w:r>
+    </w:p>
+    <w:p>
+      <w:pPr>
+        <w:ind w:left="360"/>
+        <w:jc w:val="both"/>
+        <w:rPr>
+          <w:sz w:val="16"/>
+          <w:szCs w:val="16"/>
+        </w:rPr>
+      </w:pPr>
+      <w:r>
+        <w:rPr>
+          <w:sz w:val="16"/>
+          <w:szCs w:val="16"/>
+        </w:rPr>
+        <w:t xml:space="preserve">FOR EACH BYTE c </w:t>
+      </w:r>
+      <w:r>
+        <w:rPr>
+          <w:color w:val="D86DCB" w:themeColor="accent5" w:themeTint="99"/>
+          <w:sz w:val="16"/>
+          <w:szCs w:val="16"/>
+        </w:rPr>
+        <w:t>IN</w:t>
+      </w:r>
+      <w:r>
+        <w:rPr>
+          <w:sz w:val="16"/>
+          <w:szCs w:val="16"/>
+        </w:rPr>
+        <w:t xml:space="preserve"> </w:t>
+      </w:r>
+      <w:r>
+        <w:rPr>
+          <w:color w:val="95DCF7" w:themeColor="accent4" w:themeTint="66"/>
+          <w:sz w:val="16"/>
+          <w:szCs w:val="16"/>
+        </w:rPr>
+        <w:t>ciphertext</w:t>
+      </w:r>
+      <w:r>
+        <w:rPr>
+          <w:sz w:val="16"/>
+          <w:szCs w:val="16"/>
+        </w:rPr>
+        <w:t xml:space="preserve"> AND BYTE o </w:t>
+      </w:r>
+      <w:r>
+        <w:rPr>
+          <w:color w:val="D86DCB" w:themeColor="accent5" w:themeTint="99"/>
+          <w:sz w:val="16"/>
+          <w:szCs w:val="16"/>
+        </w:rPr>
+        <w:t>IN</w:t>
+      </w:r>
+      <w:r>
+        <w:rPr>
+          <w:sz w:val="16"/>
+          <w:szCs w:val="16"/>
+        </w:rPr>
+        <w:t xml:space="preserve"> </w:t>
+      </w:r>
+      <w:proofErr w:type="spellStart"/>
+      <w:r>
+        <w:rPr>
+          <w:color w:val="95DCF7" w:themeColor="accent4" w:themeTint="66"/>
+          <w:sz w:val="16"/>
+          <w:szCs w:val="16"/>
+        </w:rPr>
+        <w:t>otp</w:t>
+      </w:r>
+      <w:proofErr w:type="spellEnd"/>
+      <w:r>
+        <w:rPr>
+          <w:sz w:val="16"/>
+          <w:szCs w:val="16"/>
+        </w:rPr>
+        <w:t xml:space="preserve"> (IN PAIRS)</w:t>
+      </w:r>
+    </w:p>
+    <w:p>
+      <w:pPr>
+        <w:ind w:left="360"/>
+        <w:jc w:val="both"/>
+        <w:rPr>
+          <w:sz w:val="16"/>
+          <w:szCs w:val="16"/>
+        </w:rPr>
+      </w:pPr>
+      <w:r>
+        <w:rPr>
+          <w:sz w:val="16"/>
+          <w:szCs w:val="16"/>
+        </w:rPr>
+        <w:t xml:space="preserve">  APPEND (c XOR o) TO </w:t>
+      </w:r>
+      <w:r>
+        <w:rPr>
+          <w:color w:val="83CAEB" w:themeColor="accent1" w:themeTint="66"/>
+          <w:sz w:val="16"/>
+          <w:szCs w:val="16"/>
+        </w:rPr>
+        <w:t>plaintext</w:t>
+      </w:r>
+    </w:p>
+    <w:p>
+      <w:pPr>
+        <w:ind w:left="360"/>
+        <w:jc w:val="both"/>
+        <w:rPr>
+          <w:sz w:val="16"/>
+          <w:szCs w:val="16"/>
+        </w:rPr>
+      </w:pPr>
+    </w:p>
+    <w:p>
+      <w:pPr>
+        <w:ind w:left="360"/>
+        <w:jc w:val="both"/>
+        <w:rPr>
+          <w:sz w:val="16"/>
+          <w:szCs w:val="16"/>
+        </w:rPr>
+      </w:pPr>
+      <w:r>
+        <w:rPr>
+          <w:color w:val="4EA72E" w:themeColor="accent6"/>
+          <w:sz w:val="16"/>
+          <w:szCs w:val="16"/>
+        </w:rPr>
+        <w:t># Print the plain text message</w:t>
+      </w:r>
+    </w:p>
+    <w:p>
+      <w:pPr>
+        <w:ind w:left="360"/>
+        <w:jc w:val="both"/>
+        <w:rPr>
+          <w:sz w:val="16"/>
+          <w:szCs w:val="16"/>
+        </w:rPr>
+      </w:pPr>
+      <w:r>
+        <w:rPr>
+          <w:color w:val="D86DCB" w:themeColor="accent5" w:themeTint="99"/>
+          <w:sz w:val="16"/>
+          <w:szCs w:val="16"/>
+        </w:rPr>
+        <w:t>TRY</w:t>
+      </w:r>
+    </w:p>
+    <w:p>
+      <w:pPr>
+        <w:ind w:left="360"/>
+        <w:jc w:val="both"/>
+        <w:rPr>
+          <w:sz w:val="16"/>
+          <w:szCs w:val="16"/>
+        </w:rPr>
+      </w:pPr>
+      <w:r>
+        <w:rPr>
+          <w:sz w:val="16"/>
+          <w:szCs w:val="16"/>
+        </w:rPr>
+        <w:t xml:space="preserve">  CONVERT </w:t>
+      </w:r>
+      <w:r>
+        <w:rPr>
+          <w:color w:val="83CAEB" w:themeColor="accent1" w:themeTint="66"/>
+          <w:sz w:val="16"/>
+          <w:szCs w:val="16"/>
+        </w:rPr>
+        <w:t>plaintext</w:t>
+      </w:r>
+      <w:r>
+        <w:rPr>
+          <w:sz w:val="16"/>
+          <w:szCs w:val="16"/>
+        </w:rPr>
+        <w:t xml:space="preserve"> TO ASCII STRING AND PRINT</w:t>
+      </w:r>
+    </w:p>
+    <w:p>
+      <w:pPr>
+        <w:ind w:left="360"/>
+        <w:jc w:val="both"/>
+        <w:rPr>
+          <w:sz w:val="16"/>
+          <w:szCs w:val="16"/>
+        </w:rPr>
+      </w:pPr>
+      <w:r>
+        <w:rPr>
+          <w:color w:val="D86DCB" w:themeColor="accent5" w:themeTint="99"/>
+          <w:sz w:val="16"/>
+          <w:szCs w:val="16"/>
+        </w:rPr>
+        <w:t>EXCEPT</w:t>
+      </w:r>
+      <w:r>
+        <w:rPr>
+          <w:sz w:val="16"/>
+          <w:szCs w:val="16"/>
+        </w:rPr>
+        <w:t xml:space="preserve"> </w:t>
+      </w:r>
+      <w:proofErr w:type="spellStart"/>
+      <w:r>
+        <w:rPr>
+          <w:sz w:val="16"/>
+          <w:szCs w:val="16"/>
+        </w:rPr>
+        <w:t>UnicodeDecodeError</w:t>
+      </w:r>
+      <w:proofErr w:type="spellEnd"/>
+    </w:p>
+    <w:p>
+      <w:pPr>
+        <w:ind w:left="360"/>
+        <w:jc w:val="both"/>
+        <w:rPr>
+          <w:sz w:val="16"/>
+          <w:szCs w:val="16"/>
+        </w:rPr>
+      </w:pPr>
+      <w:r>
+        <w:rPr>
+          <w:sz w:val="16"/>
+          <w:szCs w:val="16"/>
+        </w:rPr>
+        <w:t xml:space="preserve">  </w:t>
+      </w:r>
+      <w:r>
+        <w:rPr>
+          <w:color w:val="FFC000"/>
+          <w:sz w:val="16"/>
+          <w:szCs w:val="16"/>
+        </w:rPr>
+        <w:t>PRINT</w:t>
+      </w:r>
+      <w:r>
+        <w:rPr>
+          <w:sz w:val="16"/>
+          <w:szCs w:val="16"/>
+        </w:rPr>
+        <w:t xml:space="preserve"> "</w:t>
+      </w:r>
+      <w:r>
+        <w:rPr>
+          <w:color w:val="E97132" w:themeColor="accent2"/>
+          <w:sz w:val="16"/>
+          <w:szCs w:val="16"/>
+        </w:rPr>
+        <w:t>Error: The decoded plaintext contains non-ASCII characters.</w:t>
+      </w:r>
+      <w:r>
+        <w:rPr>
+          <w:sz w:val="16"/>
+          <w:szCs w:val="16"/>
+        </w:rPr>
+        <w:t>"</w:t>
+      </w:r>
+    </w:p>
+    <w:p>
+      <w:pPr>
+        <w:ind w:left="180"/>
+        <w:jc w:val="both"/>
+        <w:rPr>
+          <w:sz w:val="16"/>
+          <w:szCs w:val="16"/>
+        </w:rPr>
+      </w:pPr>
+      <w:r>
+        <w:rPr>
+          <w:sz w:val="16"/>
+          <w:szCs w:val="16"/>
+        </w:rPr>
+        <w:t>END FUNCTION</w:t>
+      </w:r>
+    </w:p>
+    <w:p>
+      <w:pPr>
+        <w:ind w:left="180"/>
+        <w:jc w:val="both"/>
+        <w:rPr>
+          <w:sz w:val="16"/>
+          <w:szCs w:val="16"/>
+        </w:rPr>
+      </w:pPr>
+    </w:p>
+    <w:p>
+      <w:pPr>
+        <w:ind w:left="180"/>
+        <w:jc w:val="both"/>
+        <w:rPr>
+          <w:color w:val="4EA72E" w:themeColor="accent6"/>
+          <w:sz w:val="16"/>
+          <w:szCs w:val="16"/>
+        </w:rPr>
+      </w:pPr>
+      <w:r>
+        <w:rPr>
+          <w:color w:val="4EA72E" w:themeColor="accent6"/>
+          <w:sz w:val="16"/>
+          <w:szCs w:val="16"/>
+        </w:rPr>
+        <w:t>#</w:t>
+      </w:r>
+      <w:r>
+        <w:rPr>
+          <w:color w:val="4EA72E" w:themeColor="accent6"/>
+          <w:sz w:val="16"/>
+          <w:szCs w:val="16"/>
+        </w:rPr>
+        <w:t xml:space="preserve"> Ensure the correct number of arguments are provided</w:t>
+      </w:r>
+    </w:p>
+    <w:p>
+      <w:pPr>
+        <w:ind w:left="180"/>
+        <w:jc w:val="both"/>
+        <w:rPr>
+          <w:sz w:val="16"/>
+          <w:szCs w:val="16"/>
+        </w:rPr>
+      </w:pPr>
+      <w:r>
+        <w:rPr>
+          <w:color w:val="D86DCB" w:themeColor="accent5" w:themeTint="99"/>
+          <w:sz w:val="16"/>
+          <w:szCs w:val="16"/>
+        </w:rPr>
+        <w:t>IF</w:t>
+      </w:r>
+      <w:r>
+        <w:rPr>
+          <w:sz w:val="16"/>
+          <w:szCs w:val="16"/>
+        </w:rPr>
+        <w:t xml:space="preserve"> THIS SCRIPT IS RUN </w:t>
+      </w:r>
+      <w:r>
+        <w:rPr>
+          <w:color w:val="D86DCB" w:themeColor="accent5" w:themeTint="99"/>
+          <w:sz w:val="16"/>
+          <w:szCs w:val="16"/>
+        </w:rPr>
+        <w:t>AS</w:t>
+      </w:r>
+      <w:r>
+        <w:rPr>
+          <w:sz w:val="16"/>
+          <w:szCs w:val="16"/>
+        </w:rPr>
+        <w:t xml:space="preserve"> MAIN </w:t>
+      </w:r>
+      <w:proofErr w:type="gramStart"/>
+      <w:r>
+        <w:rPr>
+          <w:sz w:val="16"/>
+          <w:szCs w:val="16"/>
+        </w:rPr>
+        <w:t>PROGRAM</w:t>
+      </w:r>
+      <w:proofErr w:type="gramEnd"/>
+      <w:r>
+        <w:rPr>
+          <w:sz w:val="16"/>
+          <w:szCs w:val="16"/>
+        </w:rPr>
+        <w:t xml:space="preserve"> </w:t>
+      </w:r>
+      <w:r>
+        <w:rPr>
+          <w:color w:val="D86DCB" w:themeColor="accent5" w:themeTint="99"/>
+          <w:sz w:val="16"/>
+          <w:szCs w:val="16"/>
+        </w:rPr>
+        <w:t>THEN</w:t>
+      </w:r>
+    </w:p>
+    <w:p>
+      <w:pPr>
+        <w:ind w:left="180"/>
+        <w:jc w:val="both"/>
+        <w:rPr>
+          <w:sz w:val="16"/>
+          <w:szCs w:val="16"/>
+        </w:rPr>
+      </w:pPr>
+      <w:r>
+        <w:rPr>
+          <w:sz w:val="16"/>
+          <w:szCs w:val="16"/>
+        </w:rPr>
+        <w:t xml:space="preserve">  </w:t>
+      </w:r>
+      <w:r>
+        <w:rPr>
+          <w:color w:val="D86DCB" w:themeColor="accent5" w:themeTint="99"/>
+          <w:sz w:val="16"/>
+          <w:szCs w:val="16"/>
+        </w:rPr>
+        <w:t>IF</w:t>
+      </w:r>
+      <w:r>
+        <w:rPr>
+          <w:sz w:val="16"/>
+          <w:szCs w:val="16"/>
+        </w:rPr>
+        <w:t xml:space="preserve"> NUMBER OF ARGUMENTS PROVIDED IS NOT EQUAL TO 3 </w:t>
+      </w:r>
+      <w:r>
+        <w:rPr>
+          <w:color w:val="D86DCB" w:themeColor="accent5" w:themeTint="99"/>
+          <w:sz w:val="16"/>
+          <w:szCs w:val="16"/>
+        </w:rPr>
+        <w:t>THEN</w:t>
+      </w:r>
+    </w:p>
+    <w:p>
+      <w:pPr>
+        <w:ind w:left="180"/>
+        <w:jc w:val="both"/>
+        <w:rPr>
+          <w:sz w:val="16"/>
+          <w:szCs w:val="16"/>
+        </w:rPr>
+      </w:pPr>
+      <w:r>
+        <w:rPr>
+          <w:sz w:val="16"/>
+          <w:szCs w:val="16"/>
+        </w:rPr>
+        <w:t xml:space="preserve">     </w:t>
+      </w:r>
+      <w:r>
+        <w:rPr>
+          <w:color w:val="FFC000"/>
+          <w:sz w:val="16"/>
+          <w:szCs w:val="16"/>
+        </w:rPr>
+        <w:t>PRINT</w:t>
+      </w:r>
+      <w:r>
+        <w:rPr>
+          <w:sz w:val="16"/>
+          <w:szCs w:val="16"/>
+        </w:rPr>
+        <w:t xml:space="preserve"> "</w:t>
+      </w:r>
+      <w:r>
+        <w:rPr>
+          <w:color w:val="E97132" w:themeColor="accent2"/>
+          <w:sz w:val="16"/>
+          <w:szCs w:val="16"/>
+        </w:rPr>
+        <w:t xml:space="preserve">Usage: python3 </w:t>
+      </w:r>
+      <w:r>
+        <w:rPr>
+          <w:color w:val="E97132" w:themeColor="accent2"/>
+          <w:sz w:val="16"/>
+          <w:szCs w:val="16"/>
+        </w:rPr>
+        <w:t>part1</w:t>
+      </w:r>
+      <w:r>
+        <w:rPr>
+          <w:color w:val="E97132" w:themeColor="accent2"/>
+          <w:sz w:val="16"/>
+          <w:szCs w:val="16"/>
+        </w:rPr>
+        <w:t>.py &lt;</w:t>
+      </w:r>
+      <w:proofErr w:type="spellStart"/>
+      <w:r>
+        <w:rPr>
+          <w:color w:val="E97132" w:themeColor="accent2"/>
+          <w:sz w:val="16"/>
+          <w:szCs w:val="16"/>
+        </w:rPr>
+        <w:t>ciphertext_file</w:t>
+      </w:r>
+      <w:proofErr w:type="spellEnd"/>
+      <w:r>
+        <w:rPr>
+          <w:color w:val="E97132" w:themeColor="accent2"/>
+          <w:sz w:val="16"/>
+          <w:szCs w:val="16"/>
+        </w:rPr>
+        <w:t>&gt; &lt;</w:t>
+      </w:r>
+      <w:proofErr w:type="spellStart"/>
+      <w:r>
+        <w:rPr>
+          <w:color w:val="E97132" w:themeColor="accent2"/>
+          <w:sz w:val="16"/>
+          <w:szCs w:val="16"/>
+        </w:rPr>
+        <w:t>otp_file</w:t>
+      </w:r>
+      <w:proofErr w:type="spellEnd"/>
+      <w:r>
+        <w:rPr>
+          <w:color w:val="E97132" w:themeColor="accent2"/>
+          <w:sz w:val="16"/>
+          <w:szCs w:val="16"/>
+        </w:rPr>
+        <w:t>&gt;</w:t>
+      </w:r>
+      <w:r>
+        <w:rPr>
+          <w:sz w:val="16"/>
+          <w:szCs w:val="16"/>
+        </w:rPr>
+        <w:t>"</w:t>
+      </w:r>
+    </w:p>
+    <w:p>
+      <w:pPr>
+        <w:ind w:left="180"/>
+        <w:jc w:val="both"/>
+        <w:rPr>
+          <w:sz w:val="16"/>
+          <w:szCs w:val="16"/>
+        </w:rPr>
+      </w:pPr>
+      <w:r>
+        <w:rPr>
+          <w:sz w:val="16"/>
+          <w:szCs w:val="16"/>
+        </w:rPr>
+        <w:t xml:space="preserve">     TERMINATE PROGRAM WITH EXIT CODE 1</w:t>
+      </w:r>
+    </w:p>
+    <w:p>
+      <w:pPr>
+        <w:ind w:left="180"/>
+        <w:jc w:val="both"/>
+        <w:rPr>
+          <w:sz w:val="16"/>
+          <w:szCs w:val="16"/>
+        </w:rPr>
+      </w:pPr>
+    </w:p>
+    <w:p>
+      <w:pPr>
+        <w:ind w:left="180"/>
+        <w:jc w:val="both"/>
+        <w:rPr>
+          <w:sz w:val="16"/>
+          <w:szCs w:val="16"/>
+        </w:rPr>
+      </w:pPr>
+      <w:r>
+        <w:rPr>
+          <w:color w:val="4EA72E" w:themeColor="accent6"/>
+          <w:sz w:val="16"/>
+          <w:szCs w:val="16"/>
+        </w:rPr>
+        <w:t># Get the fall pads from the command-line arguments</w:t>
+      </w:r>
+    </w:p>
+    <w:p>
+      <w:pPr>
+        <w:ind w:left="180"/>
+        <w:jc w:val="both"/>
+        <w:rPr>
+          <w:sz w:val="16"/>
+          <w:szCs w:val="16"/>
+        </w:rPr>
+      </w:pPr>
+      <w:r>
+        <w:rPr>
+          <w:sz w:val="16"/>
+          <w:szCs w:val="16"/>
+        </w:rPr>
+        <w:t xml:space="preserve">ASSIGN </w:t>
+      </w:r>
+      <w:proofErr w:type="spellStart"/>
+      <w:proofErr w:type="gramStart"/>
+      <w:r>
+        <w:rPr>
+          <w:sz w:val="16"/>
+          <w:szCs w:val="16"/>
+        </w:rPr>
+        <w:t>sys.argv</w:t>
+      </w:r>
+      <w:proofErr w:type="spellEnd"/>
+      <w:proofErr w:type="gramEnd"/>
+      <w:r>
+        <w:rPr>
+          <w:sz w:val="16"/>
+          <w:szCs w:val="16"/>
+        </w:rPr>
+        <w:t xml:space="preserve">[1] TO </w:t>
+      </w:r>
+      <w:proofErr w:type="spellStart"/>
+      <w:r>
+        <w:rPr>
+          <w:color w:val="95DCF7" w:themeColor="accent4" w:themeTint="66"/>
+          <w:sz w:val="16"/>
+          <w:szCs w:val="16"/>
+        </w:rPr>
+        <w:t>ciphertext_file</w:t>
+      </w:r>
+      <w:proofErr w:type="spellEnd"/>
+    </w:p>
+    <w:p>
+      <w:pPr>
+        <w:ind w:left="180"/>
+        <w:jc w:val="both"/>
+        <w:rPr>
+          <w:sz w:val="16"/>
+          <w:szCs w:val="16"/>
+        </w:rPr>
+      </w:pPr>
+      <w:r>
+        <w:rPr>
+          <w:sz w:val="16"/>
+          <w:szCs w:val="16"/>
+        </w:rPr>
+        <w:t xml:space="preserve">ASSIGN </w:t>
+      </w:r>
+      <w:proofErr w:type="spellStart"/>
+      <w:proofErr w:type="gramStart"/>
+      <w:r>
+        <w:rPr>
+          <w:sz w:val="16"/>
+          <w:szCs w:val="16"/>
+        </w:rPr>
+        <w:t>sys.argv</w:t>
+      </w:r>
+      <w:proofErr w:type="spellEnd"/>
+      <w:proofErr w:type="gramEnd"/>
+      <w:r>
+        <w:rPr>
+          <w:sz w:val="16"/>
+          <w:szCs w:val="16"/>
+        </w:rPr>
+        <w:t xml:space="preserve">[2] TO </w:t>
+      </w:r>
+      <w:proofErr w:type="spellStart"/>
+      <w:r>
+        <w:rPr>
+          <w:color w:val="95DCF7" w:themeColor="accent4" w:themeTint="66"/>
+          <w:sz w:val="16"/>
+          <w:szCs w:val="16"/>
+        </w:rPr>
+        <w:t>otp_file</w:t>
+      </w:r>
+      <w:proofErr w:type="spellEnd"/>
+    </w:p>
+    <w:p>
+      <w:pPr>
+        <w:ind w:left="180"/>
+        <w:jc w:val="both"/>
+        <w:rPr>
+          <w:sz w:val="16"/>
+          <w:szCs w:val="16"/>
+        </w:rPr>
+      </w:pPr>
+    </w:p>
+    <w:p>
+      <w:pPr>
+        <w:ind w:left="180"/>
+        <w:jc w:val="both"/>
+        <w:rPr>
+          <w:color w:val="4EA72E" w:themeColor="accent6"/>
+          <w:sz w:val="16"/>
+          <w:szCs w:val="16"/>
+        </w:rPr>
+      </w:pPr>
+      <w:r>
+        <w:rPr>
+          <w:color w:val="4EA72E" w:themeColor="accent6"/>
+          <w:sz w:val="16"/>
+          <w:szCs w:val="16"/>
+        </w:rPr>
+        <w:t xml:space="preserve"># </w:t>
+      </w:r>
+      <w:r>
+        <w:rPr>
+          <w:color w:val="4EA72E" w:themeColor="accent6"/>
+          <w:sz w:val="16"/>
+          <w:szCs w:val="16"/>
+        </w:rPr>
+        <w:t>Reverse the one-time pad display the plain text</w:t>
+      </w:r>
+    </w:p>
+    <w:p>
+      <w:pPr>
+        <w:ind w:left="180"/>
+        <w:jc w:val="both"/>
+        <w:rPr>
+          <w:sz w:val="16"/>
+          <w:szCs w:val="16"/>
+        </w:rPr>
+      </w:pPr>
+      <w:r>
+        <w:rPr>
+          <w:sz w:val="16"/>
+          <w:szCs w:val="16"/>
+        </w:rPr>
+        <w:t xml:space="preserve">CALL </w:t>
+      </w:r>
+      <w:proofErr w:type="spellStart"/>
+      <w:r>
+        <w:rPr>
+          <w:color w:val="FFC000"/>
+          <w:sz w:val="16"/>
+          <w:szCs w:val="16"/>
+        </w:rPr>
+        <w:t>reverse_one_time_pad</w:t>
+      </w:r>
+      <w:proofErr w:type="spellEnd"/>
+      <w:r>
+        <w:rPr>
+          <w:sz w:val="16"/>
+          <w:szCs w:val="16"/>
+        </w:rPr>
+        <w:t>(</w:t>
+      </w:r>
+      <w:proofErr w:type="spellStart"/>
+      <w:r>
+        <w:rPr>
+          <w:color w:val="95DCF7" w:themeColor="accent4" w:themeTint="66"/>
+          <w:sz w:val="16"/>
+          <w:szCs w:val="16"/>
+        </w:rPr>
+        <w:t>ciphertext_file</w:t>
+      </w:r>
+      <w:proofErr w:type="spellEnd"/>
+      <w:r>
+        <w:rPr>
+          <w:color w:val="95DCF7" w:themeColor="accent4" w:themeTint="66"/>
+          <w:sz w:val="16"/>
+          <w:szCs w:val="16"/>
+        </w:rPr>
+        <w:t xml:space="preserve">, </w:t>
+      </w:r>
+      <w:proofErr w:type="spellStart"/>
+      <w:r>
+        <w:rPr>
+          <w:color w:val="95DCF7" w:themeColor="accent4" w:themeTint="66"/>
+          <w:sz w:val="16"/>
+          <w:szCs w:val="16"/>
+        </w:rPr>
+        <w:t>otp_file</w:t>
+      </w:r>
+      <w:proofErr w:type="spellEnd"/>
+      <w:r>
+        <w:rPr>
+          <w:sz w:val="16"/>
+          <w:szCs w:val="16"/>
+        </w:rPr>
+        <w:t>)</w:t>
+      </w:r>
+    </w:p>
+    <w:p>
+      <w:pPr>
+        <w:jc w:val="both"/>
+        <w:rPr>
+          <w:sz w:val="16"/>
+          <w:szCs w:val="16"/>
+        </w:rPr>
+      </w:pPr>
+      <w:r>
+        <w:rPr>
+          <w:sz w:val="16"/>
+          <w:szCs w:val="16"/>
+        </w:rPr>
+        <w:t>END PROGRAM</w:t>
+      </w:r>
     </w:p>
     <w:sectPr>
       <w:pgSz w:w="12240" w:h="15840"/>
@@ -3260,7 +5347,7 @@
 </file>
 
 <file path=word/endnotes.xml><?xml version="1.0" encoding="utf-8"?>
-<w:endnotes xmlns:wpc="http://schemas.microsoft.com/office/word/2010/wordprocessingCanvas" xmlns:cx="http://schemas.microsoft.com/office/drawing/2014/chartex" xmlns:cx1="http://schemas.microsoft.com/office/drawing/2015/9/8/chartex" xmlns:cx2="http://schemas.microsoft.com/office/drawing/2015/10/21/chartex" xmlns:cx3="http://schemas.microsoft.com/office/drawing/2016/5/9/chartex" xmlns:cx4="http://schemas.microsoft.com/office/drawing/2016/5/10/chartex" xmlns:cx5="http://schemas.microsoft.com/office/drawing/2016/5/11/chartex" xmlns:cx6="http://schemas.microsoft.com/office/drawing/2016/5/12/chartex" xmlns:cx7="http://schemas.microsoft.com/office/drawing/2016/5/13/chartex" xmlns:cx8="http://schemas.microsoft.com/office/drawing/2016/5/14/chartex" xmlns:mc="http://schemas.openxmlformats.org/markup-compatibility/2006" xmlns:aink="http://schemas.microsoft.com/office/drawing/2016/ink" xmlns:am3d="http://schemas.microsoft.com/office/drawing/2017/model3d" xmlns:o="urn:schemas-microsoft-com:office:office" xmlns:oel="http://schemas.microsoft.com/office/2019/extlst" xmlns:r="http://schemas.openxmlformats.org/officeDocument/2006/relationships" xmlns:m="http://schemas.openxmlformats.org/officeDocument/2006/math" xmlns:v="urn:schemas-microsoft-com:vml" xmlns:wp14="http://schemas.microsoft.com/office/word/2010/wordprocessingDrawing" xmlns:wp="http://schemas.openxmlformats.org/drawingml/2006/wordprocessingDrawing" xmlns:w10="urn:schemas-microsoft-com:office:word" xmlns:w="http://schemas.openxmlformats.org/wordprocessingml/2006/main" xmlns:w14="http://schemas.microsoft.com/office/word/2010/wordml" xmlns:w15="http://schemas.microsoft.com/office/word/2012/wordml" xmlns:w16cex="http://schemas.microsoft.com/office/word/2018/wordml/cex" xmlns:w16cid="http://schemas.microsoft.com/office/word/2016/wordml/cid" xmlns:w16="http://schemas.microsoft.com/office/word/2018/wordml" xmlns:w16du="http://schemas.microsoft.com/office/word/2023/wordml/word16du" xmlns:w16sdtdh="http://schemas.microsoft.com/office/word/2020/wordml/sdtdatahash" xmlns:w16se="http://schemas.microsoft.com/office/word/2015/wordml/symex" xmlns:wpg="http://schemas.microsoft.com/office/word/2010/wordprocessingGroup" xmlns:wpi="http://schemas.microsoft.com/office/word/2010/wordprocessingInk" xmlns:wne="http://schemas.microsoft.com/office/word/2006/wordml" xmlns:wps="http://schemas.microsoft.com/office/word/2010/wordprocessingShape" mc:Ignorable="w14 w15 w16se w16cid w16 w16cex w16sdtdh w16du wp14">
+<w:endnotes xmlns:wpc="http://schemas.microsoft.com/office/word/2010/wordprocessingCanvas" xmlns:cx="http://schemas.microsoft.com/office/drawing/2014/chartex" xmlns:cx1="http://schemas.microsoft.com/office/drawing/2015/9/8/chartex" xmlns:cx2="http://schemas.microsoft.com/office/drawing/2015/10/21/chartex" xmlns:cx3="http://schemas.microsoft.com/office/drawing/2016/5/9/chartex" xmlns:cx4="http://schemas.microsoft.com/office/drawing/2016/5/10/chartex" xmlns:cx5="http://schemas.microsoft.com/office/drawing/2016/5/11/chartex" xmlns:cx6="http://schemas.microsoft.com/office/drawing/2016/5/12/chartex" xmlns:cx7="http://schemas.microsoft.com/office/drawing/2016/5/13/chartex" xmlns:cx8="http://schemas.microsoft.com/office/drawing/2016/5/14/chartex" xmlns:mc="http://schemas.openxmlformats.org/markup-compatibility/2006" xmlns:aink="http://schemas.microsoft.com/office/drawing/2016/ink" xmlns:am3d="http://schemas.microsoft.com/office/drawing/2017/model3d" xmlns:o="urn:schemas-microsoft-com:office:office" xmlns:oel="http://schemas.microsoft.com/office/2019/extlst" xmlns:r="http://schemas.openxmlformats.org/officeDocument/2006/relationships" xmlns:m="http://schemas.openxmlformats.org/officeDocument/2006/math" xmlns:v="urn:schemas-microsoft-com:vml" xmlns:wp14="http://schemas.microsoft.com/office/word/2010/wordprocessingDrawing" xmlns:wp="http://schemas.openxmlformats.org/drawingml/2006/wordprocessingDrawing" xmlns:w10="urn:schemas-microsoft-com:office:word" xmlns:w="http://schemas.openxmlformats.org/wordprocessingml/2006/main" xmlns:w14="http://schemas.microsoft.com/office/word/2010/wordml" xmlns:w15="http://schemas.microsoft.com/office/word/2012/wordml" xmlns:w16cex="http://schemas.microsoft.com/office/word/2018/wordml/cex" xmlns:w16cid="http://schemas.microsoft.com/office/word/2016/wordml/cid" xmlns:w16="http://schemas.microsoft.com/office/word/2018/wordml" xmlns:w16du="http://schemas.microsoft.com/office/word/2023/wordml/word16du" xmlns:w16sdtdh="http://schemas.microsoft.com/office/word/2020/wordml/sdtdatahash" xmlns:w16sdtfl="http://schemas.microsoft.com/office/word/2024/wordml/sdtformatlock" xmlns:w16se="http://schemas.microsoft.com/office/word/2015/wordml/symex" xmlns:wpg="http://schemas.microsoft.com/office/word/2010/wordprocessingGroup" xmlns:wpi="http://schemas.microsoft.com/office/word/2010/wordprocessingInk" xmlns:wne="http://schemas.microsoft.com/office/word/2006/wordml" xmlns:wps="http://schemas.microsoft.com/office/word/2010/wordprocessingShape" mc:Ignorable="w14 w15 w16se w16cid w16 w16cex w16sdtdh w16sdtfl w16du wp14">
   <w:endnote w:type="separator" w:id="-1">
     <w:p>
       <w:r>
@@ -3279,7 +5366,7 @@
 </file>
 
 <file path=word/footer1.xml><?xml version="1.0" encoding="utf-8"?>
-<w:ftr xmlns:wpc="http://schemas.microsoft.com/office/word/2010/wordprocessingCanvas" xmlns:cx="http://schemas.microsoft.com/office/drawing/2014/chartex" xmlns:cx1="http://schemas.microsoft.com/office/drawing/2015/9/8/chartex" xmlns:cx2="http://schemas.microsoft.com/office/drawing/2015/10/21/chartex" xmlns:cx3="http://schemas.microsoft.com/office/drawing/2016/5/9/chartex" xmlns:cx4="http://schemas.microsoft.com/office/drawing/2016/5/10/chartex" xmlns:cx5="http://schemas.microsoft.com/office/drawing/2016/5/11/chartex" xmlns:cx6="http://schemas.microsoft.com/office/drawing/2016/5/12/chartex" xmlns:cx7="http://schemas.microsoft.com/office/drawing/2016/5/13/chartex" xmlns:cx8="http://schemas.microsoft.com/office/drawing/2016/5/14/chartex" xmlns:mc="http://schemas.openxmlformats.org/markup-compatibility/2006" xmlns:aink="http://schemas.microsoft.com/office/drawing/2016/ink" xmlns:am3d="http://schemas.microsoft.com/office/drawing/2017/model3d" xmlns:o="urn:schemas-microsoft-com:office:office" xmlns:oel="http://schemas.microsoft.com/office/2019/extlst" xmlns:r="http://schemas.openxmlformats.org/officeDocument/2006/relationships" xmlns:m="http://schemas.openxmlformats.org/officeDocument/2006/math" xmlns:v="urn:schemas-microsoft-com:vml" xmlns:wp14="http://schemas.microsoft.com/office/word/2010/wordprocessingDrawing" xmlns:wp="http://schemas.openxmlformats.org/drawingml/2006/wordprocessingDrawing" xmlns:w10="urn:schemas-microsoft-com:office:word" xmlns:w="http://schemas.openxmlformats.org/wordprocessingml/2006/main" xmlns:w14="http://schemas.microsoft.com/office/word/2010/wordml" xmlns:w15="http://schemas.microsoft.com/office/word/2012/wordml" xmlns:w16cex="http://schemas.microsoft.com/office/word/2018/wordml/cex" xmlns:w16cid="http://schemas.microsoft.com/office/word/2016/wordml/cid" xmlns:w16="http://schemas.microsoft.com/office/word/2018/wordml" xmlns:w16du="http://schemas.microsoft.com/office/word/2023/wordml/word16du" xmlns:w16sdtdh="http://schemas.microsoft.com/office/word/2020/wordml/sdtdatahash" xmlns:w16se="http://schemas.microsoft.com/office/word/2015/wordml/symex" xmlns:wpg="http://schemas.microsoft.com/office/word/2010/wordprocessingGroup" xmlns:wpi="http://schemas.microsoft.com/office/word/2010/wordprocessingInk" xmlns:wne="http://schemas.microsoft.com/office/word/2006/wordml" xmlns:wps="http://schemas.microsoft.com/office/word/2010/wordprocessingShape" mc:Ignorable="w14 w15 w16se w16cid w16 w16cex w16sdtdh w16du wp14">
+<w:ftr xmlns:wpc="http://schemas.microsoft.com/office/word/2010/wordprocessingCanvas" xmlns:cx="http://schemas.microsoft.com/office/drawing/2014/chartex" xmlns:cx1="http://schemas.microsoft.com/office/drawing/2015/9/8/chartex" xmlns:cx2="http://schemas.microsoft.com/office/drawing/2015/10/21/chartex" xmlns:cx3="http://schemas.microsoft.com/office/drawing/2016/5/9/chartex" xmlns:cx4="http://schemas.microsoft.com/office/drawing/2016/5/10/chartex" xmlns:cx5="http://schemas.microsoft.com/office/drawing/2016/5/11/chartex" xmlns:cx6="http://schemas.microsoft.com/office/drawing/2016/5/12/chartex" xmlns:cx7="http://schemas.microsoft.com/office/drawing/2016/5/13/chartex" xmlns:cx8="http://schemas.microsoft.com/office/drawing/2016/5/14/chartex" xmlns:mc="http://schemas.openxmlformats.org/markup-compatibility/2006" xmlns:aink="http://schemas.microsoft.com/office/drawing/2016/ink" xmlns:am3d="http://schemas.microsoft.com/office/drawing/2017/model3d" xmlns:o="urn:schemas-microsoft-com:office:office" xmlns:oel="http://schemas.microsoft.com/office/2019/extlst" xmlns:r="http://schemas.openxmlformats.org/officeDocument/2006/relationships" xmlns:m="http://schemas.openxmlformats.org/officeDocument/2006/math" xmlns:v="urn:schemas-microsoft-com:vml" xmlns:wp14="http://schemas.microsoft.com/office/word/2010/wordprocessingDrawing" xmlns:wp="http://schemas.openxmlformats.org/drawingml/2006/wordprocessingDrawing" xmlns:w10="urn:schemas-microsoft-com:office:word" xmlns:w="http://schemas.openxmlformats.org/wordprocessingml/2006/main" xmlns:w14="http://schemas.microsoft.com/office/word/2010/wordml" xmlns:w15="http://schemas.microsoft.com/office/word/2012/wordml" xmlns:w16cex="http://schemas.microsoft.com/office/word/2018/wordml/cex" xmlns:w16cid="http://schemas.microsoft.com/office/word/2016/wordml/cid" xmlns:w16="http://schemas.microsoft.com/office/word/2018/wordml" xmlns:w16du="http://schemas.microsoft.com/office/word/2023/wordml/word16du" xmlns:w16sdtdh="http://schemas.microsoft.com/office/word/2020/wordml/sdtdatahash" xmlns:w16sdtfl="http://schemas.microsoft.com/office/word/2024/wordml/sdtformatlock" xmlns:w16se="http://schemas.microsoft.com/office/word/2015/wordml/symex" xmlns:wpg="http://schemas.microsoft.com/office/word/2010/wordprocessingGroup" xmlns:wpi="http://schemas.microsoft.com/office/word/2010/wordprocessingInk" xmlns:wne="http://schemas.microsoft.com/office/word/2006/wordml" xmlns:wps="http://schemas.microsoft.com/office/word/2010/wordprocessingShape" mc:Ignorable="w14 w15 w16se w16cid w16 w16cex w16sdtdh w16sdtfl w16du wp14">
   <w:sdt>
     <w:sdtPr>
       <w:rPr>
@@ -3349,7 +5436,7 @@
 </file>
 
 <file path=word/footer2.xml><?xml version="1.0" encoding="utf-8"?>
-<w:ftr xmlns:wpc="http://schemas.microsoft.com/office/word/2010/wordprocessingCanvas" xmlns:cx="http://schemas.microsoft.com/office/drawing/2014/chartex" xmlns:cx1="http://schemas.microsoft.com/office/drawing/2015/9/8/chartex" xmlns:cx2="http://schemas.microsoft.com/office/drawing/2015/10/21/chartex" xmlns:cx3="http://schemas.microsoft.com/office/drawing/2016/5/9/chartex" xmlns:cx4="http://schemas.microsoft.com/office/drawing/2016/5/10/chartex" xmlns:cx5="http://schemas.microsoft.com/office/drawing/2016/5/11/chartex" xmlns:cx6="http://schemas.microsoft.com/office/drawing/2016/5/12/chartex" xmlns:cx7="http://schemas.microsoft.com/office/drawing/2016/5/13/chartex" xmlns:cx8="http://schemas.microsoft.com/office/drawing/2016/5/14/chartex" xmlns:mc="http://schemas.openxmlformats.org/markup-compatibility/2006" xmlns:aink="http://schemas.microsoft.com/office/drawing/2016/ink" xmlns:am3d="http://schemas.microsoft.com/office/drawing/2017/model3d" xmlns:o="urn:schemas-microsoft-com:office:office" xmlns:oel="http://schemas.microsoft.com/office/2019/extlst" xmlns:r="http://schemas.openxmlformats.org/officeDocument/2006/relationships" xmlns:m="http://schemas.openxmlformats.org/officeDocument/2006/math" xmlns:v="urn:schemas-microsoft-com:vml" xmlns:wp14="http://schemas.microsoft.com/office/word/2010/wordprocessingDrawing" xmlns:wp="http://schemas.openxmlformats.org/drawingml/2006/wordprocessingDrawing" xmlns:w10="urn:schemas-microsoft-com:office:word" xmlns:w="http://schemas.openxmlformats.org/wordprocessingml/2006/main" xmlns:w14="http://schemas.microsoft.com/office/word/2010/wordml" xmlns:w15="http://schemas.microsoft.com/office/word/2012/wordml" xmlns:w16cex="http://schemas.microsoft.com/office/word/2018/wordml/cex" xmlns:w16cid="http://schemas.microsoft.com/office/word/2016/wordml/cid" xmlns:w16="http://schemas.microsoft.com/office/word/2018/wordml" xmlns:w16du="http://schemas.microsoft.com/office/word/2023/wordml/word16du" xmlns:w16sdtdh="http://schemas.microsoft.com/office/word/2020/wordml/sdtdatahash" xmlns:w16se="http://schemas.microsoft.com/office/word/2015/wordml/symex" xmlns:wpg="http://schemas.microsoft.com/office/word/2010/wordprocessingGroup" xmlns:wpi="http://schemas.microsoft.com/office/word/2010/wordprocessingInk" xmlns:wne="http://schemas.microsoft.com/office/word/2006/wordml" xmlns:wps="http://schemas.microsoft.com/office/word/2010/wordprocessingShape" mc:Ignorable="w14 w15 w16se w16cid w16 w16cex w16sdtdh w16du wp14">
+<w:ftr xmlns:wpc="http://schemas.microsoft.com/office/word/2010/wordprocessingCanvas" xmlns:cx="http://schemas.microsoft.com/office/drawing/2014/chartex" xmlns:cx1="http://schemas.microsoft.com/office/drawing/2015/9/8/chartex" xmlns:cx2="http://schemas.microsoft.com/office/drawing/2015/10/21/chartex" xmlns:cx3="http://schemas.microsoft.com/office/drawing/2016/5/9/chartex" xmlns:cx4="http://schemas.microsoft.com/office/drawing/2016/5/10/chartex" xmlns:cx5="http://schemas.microsoft.com/office/drawing/2016/5/11/chartex" xmlns:cx6="http://schemas.microsoft.com/office/drawing/2016/5/12/chartex" xmlns:cx7="http://schemas.microsoft.com/office/drawing/2016/5/13/chartex" xmlns:cx8="http://schemas.microsoft.com/office/drawing/2016/5/14/chartex" xmlns:mc="http://schemas.openxmlformats.org/markup-compatibility/2006" xmlns:aink="http://schemas.microsoft.com/office/drawing/2016/ink" xmlns:am3d="http://schemas.microsoft.com/office/drawing/2017/model3d" xmlns:o="urn:schemas-microsoft-com:office:office" xmlns:oel="http://schemas.microsoft.com/office/2019/extlst" xmlns:r="http://schemas.openxmlformats.org/officeDocument/2006/relationships" xmlns:m="http://schemas.openxmlformats.org/officeDocument/2006/math" xmlns:v="urn:schemas-microsoft-com:vml" xmlns:wp14="http://schemas.microsoft.com/office/word/2010/wordprocessingDrawing" xmlns:wp="http://schemas.openxmlformats.org/drawingml/2006/wordprocessingDrawing" xmlns:w10="urn:schemas-microsoft-com:office:word" xmlns:w="http://schemas.openxmlformats.org/wordprocessingml/2006/main" xmlns:w14="http://schemas.microsoft.com/office/word/2010/wordml" xmlns:w15="http://schemas.microsoft.com/office/word/2012/wordml" xmlns:w16cex="http://schemas.microsoft.com/office/word/2018/wordml/cex" xmlns:w16cid="http://schemas.microsoft.com/office/word/2016/wordml/cid" xmlns:w16="http://schemas.microsoft.com/office/word/2018/wordml" xmlns:w16du="http://schemas.microsoft.com/office/word/2023/wordml/word16du" xmlns:w16sdtdh="http://schemas.microsoft.com/office/word/2020/wordml/sdtdatahash" xmlns:w16sdtfl="http://schemas.microsoft.com/office/word/2024/wordml/sdtformatlock" xmlns:w16se="http://schemas.microsoft.com/office/word/2015/wordml/symex" xmlns:wpg="http://schemas.microsoft.com/office/word/2010/wordprocessingGroup" xmlns:wpi="http://schemas.microsoft.com/office/word/2010/wordprocessingInk" xmlns:wne="http://schemas.microsoft.com/office/word/2006/wordml" xmlns:wps="http://schemas.microsoft.com/office/word/2010/wordprocessingShape" mc:Ignorable="w14 w15 w16se w16cid w16 w16cex w16sdtdh w16sdtfl w16du wp14">
   <w:p>
     <w:pPr>
       <w:pStyle w:val="Footer"/>
@@ -3359,7 +5446,7 @@
 </file>
 
 <file path=word/footer3.xml><?xml version="1.0" encoding="utf-8"?>
-<w:ftr xmlns:wpc="http://schemas.microsoft.com/office/word/2010/wordprocessingCanvas" xmlns:cx="http://schemas.microsoft.com/office/drawing/2014/chartex" xmlns:cx1="http://schemas.microsoft.com/office/drawing/2015/9/8/chartex" xmlns:cx2="http://schemas.microsoft.com/office/drawing/2015/10/21/chartex" xmlns:cx3="http://schemas.microsoft.com/office/drawing/2016/5/9/chartex" xmlns:cx4="http://schemas.microsoft.com/office/drawing/2016/5/10/chartex" xmlns:cx5="http://schemas.microsoft.com/office/drawing/2016/5/11/chartex" xmlns:cx6="http://schemas.microsoft.com/office/drawing/2016/5/12/chartex" xmlns:cx7="http://schemas.microsoft.com/office/drawing/2016/5/13/chartex" xmlns:cx8="http://schemas.microsoft.com/office/drawing/2016/5/14/chartex" xmlns:mc="http://schemas.openxmlformats.org/markup-compatibility/2006" xmlns:aink="http://schemas.microsoft.com/office/drawing/2016/ink" xmlns:am3d="http://schemas.microsoft.com/office/drawing/2017/model3d" xmlns:o="urn:schemas-microsoft-com:office:office" xmlns:oel="http://schemas.microsoft.com/office/2019/extlst" xmlns:r="http://schemas.openxmlformats.org/officeDocument/2006/relationships" xmlns:m="http://schemas.openxmlformats.org/officeDocument/2006/math" xmlns:v="urn:schemas-microsoft-com:vml" xmlns:wp14="http://schemas.microsoft.com/office/word/2010/wordprocessingDrawing" xmlns:wp="http://schemas.openxmlformats.org/drawingml/2006/wordprocessingDrawing" xmlns:w10="urn:schemas-microsoft-com:office:word" xmlns:w="http://schemas.openxmlformats.org/wordprocessingml/2006/main" xmlns:w14="http://schemas.microsoft.com/office/word/2010/wordml" xmlns:w15="http://schemas.microsoft.com/office/word/2012/wordml" xmlns:w16cex="http://schemas.microsoft.com/office/word/2018/wordml/cex" xmlns:w16cid="http://schemas.microsoft.com/office/word/2016/wordml/cid" xmlns:w16="http://schemas.microsoft.com/office/word/2018/wordml" xmlns:w16du="http://schemas.microsoft.com/office/word/2023/wordml/word16du" xmlns:w16sdtdh="http://schemas.microsoft.com/office/word/2020/wordml/sdtdatahash" xmlns:w16se="http://schemas.microsoft.com/office/word/2015/wordml/symex" xmlns:wpg="http://schemas.microsoft.com/office/word/2010/wordprocessingGroup" xmlns:wpi="http://schemas.microsoft.com/office/word/2010/wordprocessingInk" xmlns:wne="http://schemas.microsoft.com/office/word/2006/wordml" xmlns:wps="http://schemas.microsoft.com/office/word/2010/wordprocessingShape" mc:Ignorable="w14 w15 w16se w16cid w16 w16cex w16sdtdh w16du wp14">
+<w:ftr xmlns:wpc="http://schemas.microsoft.com/office/word/2010/wordprocessingCanvas" xmlns:cx="http://schemas.microsoft.com/office/drawing/2014/chartex" xmlns:cx1="http://schemas.microsoft.com/office/drawing/2015/9/8/chartex" xmlns:cx2="http://schemas.microsoft.com/office/drawing/2015/10/21/chartex" xmlns:cx3="http://schemas.microsoft.com/office/drawing/2016/5/9/chartex" xmlns:cx4="http://schemas.microsoft.com/office/drawing/2016/5/10/chartex" xmlns:cx5="http://schemas.microsoft.com/office/drawing/2016/5/11/chartex" xmlns:cx6="http://schemas.microsoft.com/office/drawing/2016/5/12/chartex" xmlns:cx7="http://schemas.microsoft.com/office/drawing/2016/5/13/chartex" xmlns:cx8="http://schemas.microsoft.com/office/drawing/2016/5/14/chartex" xmlns:mc="http://schemas.openxmlformats.org/markup-compatibility/2006" xmlns:aink="http://schemas.microsoft.com/office/drawing/2016/ink" xmlns:am3d="http://schemas.microsoft.com/office/drawing/2017/model3d" xmlns:o="urn:schemas-microsoft-com:office:office" xmlns:oel="http://schemas.microsoft.com/office/2019/extlst" xmlns:r="http://schemas.openxmlformats.org/officeDocument/2006/relationships" xmlns:m="http://schemas.openxmlformats.org/officeDocument/2006/math" xmlns:v="urn:schemas-microsoft-com:vml" xmlns:wp14="http://schemas.microsoft.com/office/word/2010/wordprocessingDrawing" xmlns:wp="http://schemas.openxmlformats.org/drawingml/2006/wordprocessingDrawing" xmlns:w10="urn:schemas-microsoft-com:office:word" xmlns:w="http://schemas.openxmlformats.org/wordprocessingml/2006/main" xmlns:w14="http://schemas.microsoft.com/office/word/2010/wordml" xmlns:w15="http://schemas.microsoft.com/office/word/2012/wordml" xmlns:w16cex="http://schemas.microsoft.com/office/word/2018/wordml/cex" xmlns:w16cid="http://schemas.microsoft.com/office/word/2016/wordml/cid" xmlns:w16="http://schemas.microsoft.com/office/word/2018/wordml" xmlns:w16du="http://schemas.microsoft.com/office/word/2023/wordml/word16du" xmlns:w16sdtdh="http://schemas.microsoft.com/office/word/2020/wordml/sdtdatahash" xmlns:w16sdtfl="http://schemas.microsoft.com/office/word/2024/wordml/sdtformatlock" xmlns:w16se="http://schemas.microsoft.com/office/word/2015/wordml/symex" xmlns:wpg="http://schemas.microsoft.com/office/word/2010/wordprocessingGroup" xmlns:wpi="http://schemas.microsoft.com/office/word/2010/wordprocessingInk" xmlns:wne="http://schemas.microsoft.com/office/word/2006/wordml" xmlns:wps="http://schemas.microsoft.com/office/word/2010/wordprocessingShape" mc:Ignorable="w14 w15 w16se w16cid w16 w16cex w16sdtdh w16sdtfl w16du wp14">
   <w:p>
     <w:pPr>
       <w:pStyle w:val="Footer"/>
@@ -3369,7 +5456,7 @@
 </file>
 
 <file path=word/footnotes.xml><?xml version="1.0" encoding="utf-8"?>
-<w:footnotes xmlns:wpc="http://schemas.microsoft.com/office/word/2010/wordprocessingCanvas" xmlns:cx="http://schemas.microsoft.com/office/drawing/2014/chartex" xmlns:cx1="http://schemas.microsoft.com/office/drawing/2015/9/8/chartex" xmlns:cx2="http://schemas.microsoft.com/office/drawing/2015/10/21/chartex" xmlns:cx3="http://schemas.microsoft.com/office/drawing/2016/5/9/chartex" xmlns:cx4="http://schemas.microsoft.com/office/drawing/2016/5/10/chartex" xmlns:cx5="http://schemas.microsoft.com/office/drawing/2016/5/11/chartex" xmlns:cx6="http://schemas.microsoft.com/office/drawing/2016/5/12/chartex" xmlns:cx7="http://schemas.microsoft.com/office/drawing/2016/5/13/chartex" xmlns:cx8="http://schemas.microsoft.com/office/drawing/2016/5/14/chartex" xmlns:mc="http://schemas.openxmlformats.org/markup-compatibility/2006" xmlns:aink="http://schemas.microsoft.com/office/drawing/2016/ink" xmlns:am3d="http://schemas.microsoft.com/office/drawing/2017/model3d" xmlns:o="urn:schemas-microsoft-com:office:office" xmlns:oel="http://schemas.microsoft.com/office/2019/extlst" xmlns:r="http://schemas.openxmlformats.org/officeDocument/2006/relationships" xmlns:m="http://schemas.openxmlformats.org/officeDocument/2006/math" xmlns:v="urn:schemas-microsoft-com:vml" xmlns:wp14="http://schemas.microsoft.com/office/word/2010/wordprocessingDrawing" xmlns:wp="http://schemas.openxmlformats.org/drawingml/2006/wordprocessingDrawing" xmlns:w10="urn:schemas-microsoft-com:office:word" xmlns:w="http://schemas.openxmlformats.org/wordprocessingml/2006/main" xmlns:w14="http://schemas.microsoft.com/office/word/2010/wordml" xmlns:w15="http://schemas.microsoft.com/office/word/2012/wordml" xmlns:w16cex="http://schemas.microsoft.com/office/word/2018/wordml/cex" xmlns:w16cid="http://schemas.microsoft.com/office/word/2016/wordml/cid" xmlns:w16="http://schemas.microsoft.com/office/word/2018/wordml" xmlns:w16du="http://schemas.microsoft.com/office/word/2023/wordml/word16du" xmlns:w16sdtdh="http://schemas.microsoft.com/office/word/2020/wordml/sdtdatahash" xmlns:w16se="http://schemas.microsoft.com/office/word/2015/wordml/symex" xmlns:wpg="http://schemas.microsoft.com/office/word/2010/wordprocessingGroup" xmlns:wpi="http://schemas.microsoft.com/office/word/2010/wordprocessingInk" xmlns:wne="http://schemas.microsoft.com/office/word/2006/wordml" xmlns:wps="http://schemas.microsoft.com/office/word/2010/wordprocessingShape" mc:Ignorable="w14 w15 w16se w16cid w16 w16cex w16sdtdh w16du wp14">
+<w:footnotes xmlns:wpc="http://schemas.microsoft.com/office/word/2010/wordprocessingCanvas" xmlns:cx="http://schemas.microsoft.com/office/drawing/2014/chartex" xmlns:cx1="http://schemas.microsoft.com/office/drawing/2015/9/8/chartex" xmlns:cx2="http://schemas.microsoft.com/office/drawing/2015/10/21/chartex" xmlns:cx3="http://schemas.microsoft.com/office/drawing/2016/5/9/chartex" xmlns:cx4="http://schemas.microsoft.com/office/drawing/2016/5/10/chartex" xmlns:cx5="http://schemas.microsoft.com/office/drawing/2016/5/11/chartex" xmlns:cx6="http://schemas.microsoft.com/office/drawing/2016/5/12/chartex" xmlns:cx7="http://schemas.microsoft.com/office/drawing/2016/5/13/chartex" xmlns:cx8="http://schemas.microsoft.com/office/drawing/2016/5/14/chartex" xmlns:mc="http://schemas.openxmlformats.org/markup-compatibility/2006" xmlns:aink="http://schemas.microsoft.com/office/drawing/2016/ink" xmlns:am3d="http://schemas.microsoft.com/office/drawing/2017/model3d" xmlns:o="urn:schemas-microsoft-com:office:office" xmlns:oel="http://schemas.microsoft.com/office/2019/extlst" xmlns:r="http://schemas.openxmlformats.org/officeDocument/2006/relationships" xmlns:m="http://schemas.openxmlformats.org/officeDocument/2006/math" xmlns:v="urn:schemas-microsoft-com:vml" xmlns:wp14="http://schemas.microsoft.com/office/word/2010/wordprocessingDrawing" xmlns:wp="http://schemas.openxmlformats.org/drawingml/2006/wordprocessingDrawing" xmlns:w10="urn:schemas-microsoft-com:office:word" xmlns:w="http://schemas.openxmlformats.org/wordprocessingml/2006/main" xmlns:w14="http://schemas.microsoft.com/office/word/2010/wordml" xmlns:w15="http://schemas.microsoft.com/office/word/2012/wordml" xmlns:w16cex="http://schemas.microsoft.com/office/word/2018/wordml/cex" xmlns:w16cid="http://schemas.microsoft.com/office/word/2016/wordml/cid" xmlns:w16="http://schemas.microsoft.com/office/word/2018/wordml" xmlns:w16du="http://schemas.microsoft.com/office/word/2023/wordml/word16du" xmlns:w16sdtdh="http://schemas.microsoft.com/office/word/2020/wordml/sdtdatahash" xmlns:w16sdtfl="http://schemas.microsoft.com/office/word/2024/wordml/sdtformatlock" xmlns:w16se="http://schemas.microsoft.com/office/word/2015/wordml/symex" xmlns:wpg="http://schemas.microsoft.com/office/word/2010/wordprocessingGroup" xmlns:wpi="http://schemas.microsoft.com/office/word/2010/wordprocessingInk" xmlns:wne="http://schemas.microsoft.com/office/word/2006/wordml" xmlns:wps="http://schemas.microsoft.com/office/word/2010/wordprocessingShape" mc:Ignorable="w14 w15 w16se w16cid w16 w16cex w16sdtdh w16sdtfl w16du wp14">
   <w:footnote w:type="separator" w:id="-1">
     <w:p>
       <w:r>
@@ -3388,7 +5475,7 @@
 </file>
 
 <file path=word/header1.xml><?xml version="1.0" encoding="utf-8"?>
-<w:hdr xmlns:wpc="http://schemas.microsoft.com/office/word/2010/wordprocessingCanvas" xmlns:cx="http://schemas.microsoft.com/office/drawing/2014/chartex" xmlns:cx1="http://schemas.microsoft.com/office/drawing/2015/9/8/chartex" xmlns:cx2="http://schemas.microsoft.com/office/drawing/2015/10/21/chartex" xmlns:cx3="http://schemas.microsoft.com/office/drawing/2016/5/9/chartex" xmlns:cx4="http://schemas.microsoft.com/office/drawing/2016/5/10/chartex" xmlns:cx5="http://schemas.microsoft.com/office/drawing/2016/5/11/chartex" xmlns:cx6="http://schemas.microsoft.com/office/drawing/2016/5/12/chartex" xmlns:cx7="http://schemas.microsoft.com/office/drawing/2016/5/13/chartex" xmlns:cx8="http://schemas.microsoft.com/office/drawing/2016/5/14/chartex" xmlns:mc="http://schemas.openxmlformats.org/markup-compatibility/2006" xmlns:aink="http://schemas.microsoft.com/office/drawing/2016/ink" xmlns:am3d="http://schemas.microsoft.com/office/drawing/2017/model3d" xmlns:o="urn:schemas-microsoft-com:office:office" xmlns:oel="http://schemas.microsoft.com/office/2019/extlst" xmlns:r="http://schemas.openxmlformats.org/officeDocument/2006/relationships" xmlns:m="http://schemas.openxmlformats.org/officeDocument/2006/math" xmlns:v="urn:schemas-microsoft-com:vml" xmlns:wp14="http://schemas.microsoft.com/office/word/2010/wordprocessingDrawing" xmlns:wp="http://schemas.openxmlformats.org/drawingml/2006/wordprocessingDrawing" xmlns:w10="urn:schemas-microsoft-com:office:word" xmlns:w="http://schemas.openxmlformats.org/wordprocessingml/2006/main" xmlns:w14="http://schemas.microsoft.com/office/word/2010/wordml" xmlns:w15="http://schemas.microsoft.com/office/word/2012/wordml" xmlns:w16cex="http://schemas.microsoft.com/office/word/2018/wordml/cex" xmlns:w16cid="http://schemas.microsoft.com/office/word/2016/wordml/cid" xmlns:w16="http://schemas.microsoft.com/office/word/2018/wordml" xmlns:w16du="http://schemas.microsoft.com/office/word/2023/wordml/word16du" xmlns:w16sdtdh="http://schemas.microsoft.com/office/word/2020/wordml/sdtdatahash" xmlns:w16se="http://schemas.microsoft.com/office/word/2015/wordml/symex" xmlns:wpg="http://schemas.microsoft.com/office/word/2010/wordprocessingGroup" xmlns:wpi="http://schemas.microsoft.com/office/word/2010/wordprocessingInk" xmlns:wne="http://schemas.microsoft.com/office/word/2006/wordml" xmlns:wps="http://schemas.microsoft.com/office/word/2010/wordprocessingShape" mc:Ignorable="w14 w15 w16se w16cid w16 w16cex w16sdtdh w16du wp14">
+<w:hdr xmlns:wpc="http://schemas.microsoft.com/office/word/2010/wordprocessingCanvas" xmlns:cx="http://schemas.microsoft.com/office/drawing/2014/chartex" xmlns:cx1="http://schemas.microsoft.com/office/drawing/2015/9/8/chartex" xmlns:cx2="http://schemas.microsoft.com/office/drawing/2015/10/21/chartex" xmlns:cx3="http://schemas.microsoft.com/office/drawing/2016/5/9/chartex" xmlns:cx4="http://schemas.microsoft.com/office/drawing/2016/5/10/chartex" xmlns:cx5="http://schemas.microsoft.com/office/drawing/2016/5/11/chartex" xmlns:cx6="http://schemas.microsoft.com/office/drawing/2016/5/12/chartex" xmlns:cx7="http://schemas.microsoft.com/office/drawing/2016/5/13/chartex" xmlns:cx8="http://schemas.microsoft.com/office/drawing/2016/5/14/chartex" xmlns:mc="http://schemas.openxmlformats.org/markup-compatibility/2006" xmlns:aink="http://schemas.microsoft.com/office/drawing/2016/ink" xmlns:am3d="http://schemas.microsoft.com/office/drawing/2017/model3d" xmlns:o="urn:schemas-microsoft-com:office:office" xmlns:oel="http://schemas.microsoft.com/office/2019/extlst" xmlns:r="http://schemas.openxmlformats.org/officeDocument/2006/relationships" xmlns:m="http://schemas.openxmlformats.org/officeDocument/2006/math" xmlns:v="urn:schemas-microsoft-com:vml" xmlns:wp14="http://schemas.microsoft.com/office/word/2010/wordprocessingDrawing" xmlns:wp="http://schemas.openxmlformats.org/drawingml/2006/wordprocessingDrawing" xmlns:w10="urn:schemas-microsoft-com:office:word" xmlns:w="http://schemas.openxmlformats.org/wordprocessingml/2006/main" xmlns:w14="http://schemas.microsoft.com/office/word/2010/wordml" xmlns:w15="http://schemas.microsoft.com/office/word/2012/wordml" xmlns:w16cex="http://schemas.microsoft.com/office/word/2018/wordml/cex" xmlns:w16cid="http://schemas.microsoft.com/office/word/2016/wordml/cid" xmlns:w16="http://schemas.microsoft.com/office/word/2018/wordml" xmlns:w16du="http://schemas.microsoft.com/office/word/2023/wordml/word16du" xmlns:w16sdtdh="http://schemas.microsoft.com/office/word/2020/wordml/sdtdatahash" xmlns:w16sdtfl="http://schemas.microsoft.com/office/word/2024/wordml/sdtformatlock" xmlns:w16se="http://schemas.microsoft.com/office/word/2015/wordml/symex" xmlns:wpg="http://schemas.microsoft.com/office/word/2010/wordprocessingGroup" xmlns:wpi="http://schemas.microsoft.com/office/word/2010/wordprocessingInk" xmlns:wne="http://schemas.microsoft.com/office/word/2006/wordml" xmlns:wps="http://schemas.microsoft.com/office/word/2010/wordprocessingShape" mc:Ignorable="w14 w15 w16se w16cid w16 w16cex w16sdtdh w16sdtfl w16du wp14">
   <w:sdt>
     <w:sdtPr>
       <w:rPr>
@@ -3458,7 +5545,7 @@
 </file>
 
 <file path=word/header2.xml><?xml version="1.0" encoding="utf-8"?>
-<w:hdr xmlns:wpc="http://schemas.microsoft.com/office/word/2010/wordprocessingCanvas" xmlns:cx="http://schemas.microsoft.com/office/drawing/2014/chartex" xmlns:cx1="http://schemas.microsoft.com/office/drawing/2015/9/8/chartex" xmlns:cx2="http://schemas.microsoft.com/office/drawing/2015/10/21/chartex" xmlns:cx3="http://schemas.microsoft.com/office/drawing/2016/5/9/chartex" xmlns:cx4="http://schemas.microsoft.com/office/drawing/2016/5/10/chartex" xmlns:cx5="http://schemas.microsoft.com/office/drawing/2016/5/11/chartex" xmlns:cx6="http://schemas.microsoft.com/office/drawing/2016/5/12/chartex" xmlns:cx7="http://schemas.microsoft.com/office/drawing/2016/5/13/chartex" xmlns:cx8="http://schemas.microsoft.com/office/drawing/2016/5/14/chartex" xmlns:mc="http://schemas.openxmlformats.org/markup-compatibility/2006" xmlns:aink="http://schemas.microsoft.com/office/drawing/2016/ink" xmlns:am3d="http://schemas.microsoft.com/office/drawing/2017/model3d" xmlns:o="urn:schemas-microsoft-com:office:office" xmlns:oel="http://schemas.microsoft.com/office/2019/extlst" xmlns:r="http://schemas.openxmlformats.org/officeDocument/2006/relationships" xmlns:m="http://schemas.openxmlformats.org/officeDocument/2006/math" xmlns:v="urn:schemas-microsoft-com:vml" xmlns:wp14="http://schemas.microsoft.com/office/word/2010/wordprocessingDrawing" xmlns:wp="http://schemas.openxmlformats.org/drawingml/2006/wordprocessingDrawing" xmlns:w10="urn:schemas-microsoft-com:office:word" xmlns:w="http://schemas.openxmlformats.org/wordprocessingml/2006/main" xmlns:w14="http://schemas.microsoft.com/office/word/2010/wordml" xmlns:w15="http://schemas.microsoft.com/office/word/2012/wordml" xmlns:w16cex="http://schemas.microsoft.com/office/word/2018/wordml/cex" xmlns:w16cid="http://schemas.microsoft.com/office/word/2016/wordml/cid" xmlns:w16="http://schemas.microsoft.com/office/word/2018/wordml" xmlns:w16du="http://schemas.microsoft.com/office/word/2023/wordml/word16du" xmlns:w16sdtdh="http://schemas.microsoft.com/office/word/2020/wordml/sdtdatahash" xmlns:w16se="http://schemas.microsoft.com/office/word/2015/wordml/symex" xmlns:wpg="http://schemas.microsoft.com/office/word/2010/wordprocessingGroup" xmlns:wpi="http://schemas.microsoft.com/office/word/2010/wordprocessingInk" xmlns:wne="http://schemas.microsoft.com/office/word/2006/wordml" xmlns:wps="http://schemas.microsoft.com/office/word/2010/wordprocessingShape" mc:Ignorable="w14 w15 w16se w16cid w16 w16cex w16sdtdh w16du wp14">
+<w:hdr xmlns:wpc="http://schemas.microsoft.com/office/word/2010/wordprocessingCanvas" xmlns:cx="http://schemas.microsoft.com/office/drawing/2014/chartex" xmlns:cx1="http://schemas.microsoft.com/office/drawing/2015/9/8/chartex" xmlns:cx2="http://schemas.microsoft.com/office/drawing/2015/10/21/chartex" xmlns:cx3="http://schemas.microsoft.com/office/drawing/2016/5/9/chartex" xmlns:cx4="http://schemas.microsoft.com/office/drawing/2016/5/10/chartex" xmlns:cx5="http://schemas.microsoft.com/office/drawing/2016/5/11/chartex" xmlns:cx6="http://schemas.microsoft.com/office/drawing/2016/5/12/chartex" xmlns:cx7="http://schemas.microsoft.com/office/drawing/2016/5/13/chartex" xmlns:cx8="http://schemas.microsoft.com/office/drawing/2016/5/14/chartex" xmlns:mc="http://schemas.openxmlformats.org/markup-compatibility/2006" xmlns:aink="http://schemas.microsoft.com/office/drawing/2016/ink" xmlns:am3d="http://schemas.microsoft.com/office/drawing/2017/model3d" xmlns:o="urn:schemas-microsoft-com:office:office" xmlns:oel="http://schemas.microsoft.com/office/2019/extlst" xmlns:r="http://schemas.openxmlformats.org/officeDocument/2006/relationships" xmlns:m="http://schemas.openxmlformats.org/officeDocument/2006/math" xmlns:v="urn:schemas-microsoft-com:vml" xmlns:wp14="http://schemas.microsoft.com/office/word/2010/wordprocessingDrawing" xmlns:wp="http://schemas.openxmlformats.org/drawingml/2006/wordprocessingDrawing" xmlns:w10="urn:schemas-microsoft-com:office:word" xmlns:w="http://schemas.openxmlformats.org/wordprocessingml/2006/main" xmlns:w14="http://schemas.microsoft.com/office/word/2010/wordml" xmlns:w15="http://schemas.microsoft.com/office/word/2012/wordml" xmlns:w16cex="http://schemas.microsoft.com/office/word/2018/wordml/cex" xmlns:w16cid="http://schemas.microsoft.com/office/word/2016/wordml/cid" xmlns:w16="http://schemas.microsoft.com/office/word/2018/wordml" xmlns:w16du="http://schemas.microsoft.com/office/word/2023/wordml/word16du" xmlns:w16sdtdh="http://schemas.microsoft.com/office/word/2020/wordml/sdtdatahash" xmlns:w16sdtfl="http://schemas.microsoft.com/office/word/2024/wordml/sdtformatlock" xmlns:w16se="http://schemas.microsoft.com/office/word/2015/wordml/symex" xmlns:wpg="http://schemas.microsoft.com/office/word/2010/wordprocessingGroup" xmlns:wpi="http://schemas.microsoft.com/office/word/2010/wordprocessingInk" xmlns:wne="http://schemas.microsoft.com/office/word/2006/wordml" xmlns:wps="http://schemas.microsoft.com/office/word/2010/wordprocessingShape" mc:Ignorable="w14 w15 w16se w16cid w16 w16cex w16sdtdh w16sdtfl w16du wp14">
   <w:p>
     <w:pPr>
       <w:pStyle w:val="Header"/>
@@ -3469,7 +5556,7 @@
 </file>
 
 <file path=word/header3.xml><?xml version="1.0" encoding="utf-8"?>
-<w:hdr xmlns:wpc="http://schemas.microsoft.com/office/word/2010/wordprocessingCanvas" xmlns:cx="http://schemas.microsoft.com/office/drawing/2014/chartex" xmlns:cx1="http://schemas.microsoft.com/office/drawing/2015/9/8/chartex" xmlns:cx2="http://schemas.microsoft.com/office/drawing/2015/10/21/chartex" xmlns:cx3="http://schemas.microsoft.com/office/drawing/2016/5/9/chartex" xmlns:cx4="http://schemas.microsoft.com/office/drawing/2016/5/10/chartex" xmlns:cx5="http://schemas.microsoft.com/office/drawing/2016/5/11/chartex" xmlns:cx6="http://schemas.microsoft.com/office/drawing/2016/5/12/chartex" xmlns:cx7="http://schemas.microsoft.com/office/drawing/2016/5/13/chartex" xmlns:cx8="http://schemas.microsoft.com/office/drawing/2016/5/14/chartex" xmlns:mc="http://schemas.openxmlformats.org/markup-compatibility/2006" xmlns:aink="http://schemas.microsoft.com/office/drawing/2016/ink" xmlns:am3d="http://schemas.microsoft.com/office/drawing/2017/model3d" xmlns:o="urn:schemas-microsoft-com:office:office" xmlns:oel="http://schemas.microsoft.com/office/2019/extlst" xmlns:r="http://schemas.openxmlformats.org/officeDocument/2006/relationships" xmlns:m="http://schemas.openxmlformats.org/officeDocument/2006/math" xmlns:v="urn:schemas-microsoft-com:vml" xmlns:wp14="http://schemas.microsoft.com/office/word/2010/wordprocessingDrawing" xmlns:wp="http://schemas.openxmlformats.org/drawingml/2006/wordprocessingDrawing" xmlns:w10="urn:schemas-microsoft-com:office:word" xmlns:w="http://schemas.openxmlformats.org/wordprocessingml/2006/main" xmlns:w14="http://schemas.microsoft.com/office/word/2010/wordml" xmlns:w15="http://schemas.microsoft.com/office/word/2012/wordml" xmlns:w16cex="http://schemas.microsoft.com/office/word/2018/wordml/cex" xmlns:w16cid="http://schemas.microsoft.com/office/word/2016/wordml/cid" xmlns:w16="http://schemas.microsoft.com/office/word/2018/wordml" xmlns:w16du="http://schemas.microsoft.com/office/word/2023/wordml/word16du" xmlns:w16sdtdh="http://schemas.microsoft.com/office/word/2020/wordml/sdtdatahash" xmlns:w16se="http://schemas.microsoft.com/office/word/2015/wordml/symex" xmlns:wpg="http://schemas.microsoft.com/office/word/2010/wordprocessingGroup" xmlns:wpi="http://schemas.microsoft.com/office/word/2010/wordprocessingInk" xmlns:wne="http://schemas.microsoft.com/office/word/2006/wordml" xmlns:wps="http://schemas.microsoft.com/office/word/2010/wordprocessingShape" mc:Ignorable="w14 w15 w16se w16cid w16 w16cex w16sdtdh w16du wp14">
+<w:hdr xmlns:wpc="http://schemas.microsoft.com/office/word/2010/wordprocessingCanvas" xmlns:cx="http://schemas.microsoft.com/office/drawing/2014/chartex" xmlns:cx1="http://schemas.microsoft.com/office/drawing/2015/9/8/chartex" xmlns:cx2="http://schemas.microsoft.com/office/drawing/2015/10/21/chartex" xmlns:cx3="http://schemas.microsoft.com/office/drawing/2016/5/9/chartex" xmlns:cx4="http://schemas.microsoft.com/office/drawing/2016/5/10/chartex" xmlns:cx5="http://schemas.microsoft.com/office/drawing/2016/5/11/chartex" xmlns:cx6="http://schemas.microsoft.com/office/drawing/2016/5/12/chartex" xmlns:cx7="http://schemas.microsoft.com/office/drawing/2016/5/13/chartex" xmlns:cx8="http://schemas.microsoft.com/office/drawing/2016/5/14/chartex" xmlns:mc="http://schemas.openxmlformats.org/markup-compatibility/2006" xmlns:aink="http://schemas.microsoft.com/office/drawing/2016/ink" xmlns:am3d="http://schemas.microsoft.com/office/drawing/2017/model3d" xmlns:o="urn:schemas-microsoft-com:office:office" xmlns:oel="http://schemas.microsoft.com/office/2019/extlst" xmlns:r="http://schemas.openxmlformats.org/officeDocument/2006/relationships" xmlns:m="http://schemas.openxmlformats.org/officeDocument/2006/math" xmlns:v="urn:schemas-microsoft-com:vml" xmlns:wp14="http://schemas.microsoft.com/office/word/2010/wordprocessingDrawing" xmlns:wp="http://schemas.openxmlformats.org/drawingml/2006/wordprocessingDrawing" xmlns:w10="urn:schemas-microsoft-com:office:word" xmlns:w="http://schemas.openxmlformats.org/wordprocessingml/2006/main" xmlns:w14="http://schemas.microsoft.com/office/word/2010/wordml" xmlns:w15="http://schemas.microsoft.com/office/word/2012/wordml" xmlns:w16cex="http://schemas.microsoft.com/office/word/2018/wordml/cex" xmlns:w16cid="http://schemas.microsoft.com/office/word/2016/wordml/cid" xmlns:w16="http://schemas.microsoft.com/office/word/2018/wordml" xmlns:w16du="http://schemas.microsoft.com/office/word/2023/wordml/word16du" xmlns:w16sdtdh="http://schemas.microsoft.com/office/word/2020/wordml/sdtdatahash" xmlns:w16sdtfl="http://schemas.microsoft.com/office/word/2024/wordml/sdtformatlock" xmlns:w16se="http://schemas.microsoft.com/office/word/2015/wordml/symex" xmlns:wpg="http://schemas.microsoft.com/office/word/2010/wordprocessingGroup" xmlns:wpi="http://schemas.microsoft.com/office/word/2010/wordprocessingInk" xmlns:wne="http://schemas.microsoft.com/office/word/2006/wordml" xmlns:wps="http://schemas.microsoft.com/office/word/2010/wordprocessingShape" mc:Ignorable="w14 w15 w16se w16cid w16 w16cex w16sdtdh w16sdtfl w16du wp14">
   <w:p>
     <w:pPr>
       <w:pStyle w:val="Header"/>
@@ -3479,8 +5566,125 @@
 </file>
 
 <file path=word/numbering.xml><?xml version="1.0" encoding="utf-8"?>
-<w:numbering xmlns:wpc="http://schemas.microsoft.com/office/word/2010/wordprocessingCanvas" xmlns:cx="http://schemas.microsoft.com/office/drawing/2014/chartex" xmlns:cx1="http://schemas.microsoft.com/office/drawing/2015/9/8/chartex" xmlns:cx2="http://schemas.microsoft.com/office/drawing/2015/10/21/chartex" xmlns:cx3="http://schemas.microsoft.com/office/drawing/2016/5/9/chartex" xmlns:cx4="http://schemas.microsoft.com/office/drawing/2016/5/10/chartex" xmlns:cx5="http://schemas.microsoft.com/office/drawing/2016/5/11/chartex" xmlns:cx6="http://schemas.microsoft.com/office/drawing/2016/5/12/chartex" xmlns:cx7="http://schemas.microsoft.com/office/drawing/2016/5/13/chartex" xmlns:cx8="http://schemas.microsoft.com/office/drawing/2016/5/14/chartex" xmlns:mc="http://schemas.openxmlformats.org/markup-compatibility/2006" xmlns:aink="http://schemas.microsoft.com/office/drawing/2016/ink" xmlns:am3d="http://schemas.microsoft.com/office/drawing/2017/model3d" xmlns:o="urn:schemas-microsoft-com:office:office" xmlns:oel="http://schemas.microsoft.com/office/2019/extlst" xmlns:r="http://schemas.openxmlformats.org/officeDocument/2006/relationships" xmlns:m="http://schemas.openxmlformats.org/officeDocument/2006/math" xmlns:v="urn:schemas-microsoft-com:vml" xmlns:wp14="http://schemas.microsoft.com/office/word/2010/wordprocessingDrawing" xmlns:wp="http://schemas.openxmlformats.org/drawingml/2006/wordprocessingDrawing" xmlns:w10="urn:schemas-microsoft-com:office:word" xmlns:w="http://schemas.openxmlformats.org/wordprocessingml/2006/main" xmlns:w14="http://schemas.microsoft.com/office/word/2010/wordml" xmlns:w15="http://schemas.microsoft.com/office/word/2012/wordml" xmlns:w16cex="http://schemas.microsoft.com/office/word/2018/wordml/cex" xmlns:w16cid="http://schemas.microsoft.com/office/word/2016/wordml/cid" xmlns:w16="http://schemas.microsoft.com/office/word/2018/wordml" xmlns:w16du="http://schemas.microsoft.com/office/word/2023/wordml/word16du" xmlns:w16sdtdh="http://schemas.microsoft.com/office/word/2020/wordml/sdtdatahash" xmlns:w16se="http://schemas.microsoft.com/office/word/2015/wordml/symex" xmlns:wpg="http://schemas.microsoft.com/office/word/2010/wordprocessingGroup" xmlns:wpi="http://schemas.microsoft.com/office/word/2010/wordprocessingInk" xmlns:wne="http://schemas.microsoft.com/office/word/2006/wordml" xmlns:wps="http://schemas.microsoft.com/office/word/2010/wordprocessingShape" mc:Ignorable="w14 w15 w16se w16cid w16 w16cex w16sdtdh w16du wp14">
+<w:numbering xmlns:wpc="http://schemas.microsoft.com/office/word/2010/wordprocessingCanvas" xmlns:cx="http://schemas.microsoft.com/office/drawing/2014/chartex" xmlns:cx1="http://schemas.microsoft.com/office/drawing/2015/9/8/chartex" xmlns:cx2="http://schemas.microsoft.com/office/drawing/2015/10/21/chartex" xmlns:cx3="http://schemas.microsoft.com/office/drawing/2016/5/9/chartex" xmlns:cx4="http://schemas.microsoft.com/office/drawing/2016/5/10/chartex" xmlns:cx5="http://schemas.microsoft.com/office/drawing/2016/5/11/chartex" xmlns:cx6="http://schemas.microsoft.com/office/drawing/2016/5/12/chartex" xmlns:cx7="http://schemas.microsoft.com/office/drawing/2016/5/13/chartex" xmlns:cx8="http://schemas.microsoft.com/office/drawing/2016/5/14/chartex" xmlns:mc="http://schemas.openxmlformats.org/markup-compatibility/2006" xmlns:aink="http://schemas.microsoft.com/office/drawing/2016/ink" xmlns:am3d="http://schemas.microsoft.com/office/drawing/2017/model3d" xmlns:o="urn:schemas-microsoft-com:office:office" xmlns:oel="http://schemas.microsoft.com/office/2019/extlst" xmlns:r="http://schemas.openxmlformats.org/officeDocument/2006/relationships" xmlns:m="http://schemas.openxmlformats.org/officeDocument/2006/math" xmlns:v="urn:schemas-microsoft-com:vml" xmlns:wp14="http://schemas.microsoft.com/office/word/2010/wordprocessingDrawing" xmlns:wp="http://schemas.openxmlformats.org/drawingml/2006/wordprocessingDrawing" xmlns:w10="urn:schemas-microsoft-com:office:word" xmlns:w="http://schemas.openxmlformats.org/wordprocessingml/2006/main" xmlns:w14="http://schemas.microsoft.com/office/word/2010/wordml" xmlns:w15="http://schemas.microsoft.com/office/word/2012/wordml" xmlns:w16cex="http://schemas.microsoft.com/office/word/2018/wordml/cex" xmlns:w16cid="http://schemas.microsoft.com/office/word/2016/wordml/cid" xmlns:w16="http://schemas.microsoft.com/office/word/2018/wordml" xmlns:w16du="http://schemas.microsoft.com/office/word/2023/wordml/word16du" xmlns:w16sdtdh="http://schemas.microsoft.com/office/word/2020/wordml/sdtdatahash" xmlns:w16sdtfl="http://schemas.microsoft.com/office/word/2024/wordml/sdtformatlock" xmlns:w16se="http://schemas.microsoft.com/office/word/2015/wordml/symex" xmlns:wpg="http://schemas.microsoft.com/office/word/2010/wordprocessingGroup" xmlns:wpi="http://schemas.microsoft.com/office/word/2010/wordprocessingInk" xmlns:wne="http://schemas.microsoft.com/office/word/2006/wordml" xmlns:wps="http://schemas.microsoft.com/office/word/2010/wordprocessingShape" mc:Ignorable="w14 w15 w16se w16cid w16 w16cex w16sdtdh w16sdtfl w16du wp14">
   <w:abstractNum w:abstractNumId="0" w15:restartNumberingAfterBreak="0">
+    <w:nsid w:val="04420FA7"/>
+    <w:multiLevelType w:val="multilevel"/>
+    <w:tmpl w:val="8FEA8980"/>
+    <w:lvl w:ilvl="0">
+      <w:start w:val="1"/>
+      <w:numFmt w:val="decimal"/>
+      <w:lvlText w:val="%1."/>
+      <w:lvlJc w:val="left"/>
+      <w:pPr>
+        <w:tabs>
+          <w:tab w:val="num" w:pos="1080"/>
+        </w:tabs>
+        <w:ind w:left="1080" w:hanging="360"/>
+      </w:pPr>
+      <w:rPr>
+        <w:b w:val="0"/>
+        <w:bCs w:val="0"/>
+      </w:rPr>
+    </w:lvl>
+    <w:lvl w:ilvl="1" w:tentative="1">
+      <w:start w:val="1"/>
+      <w:numFmt w:val="decimal"/>
+      <w:lvlText w:val="%2."/>
+      <w:lvlJc w:val="left"/>
+      <w:pPr>
+        <w:tabs>
+          <w:tab w:val="num" w:pos="1800"/>
+        </w:tabs>
+        <w:ind w:left="1800" w:hanging="360"/>
+      </w:pPr>
+    </w:lvl>
+    <w:lvl w:ilvl="2" w:tentative="1">
+      <w:start w:val="1"/>
+      <w:numFmt w:val="decimal"/>
+      <w:lvlText w:val="%3."/>
+      <w:lvlJc w:val="left"/>
+      <w:pPr>
+        <w:tabs>
+          <w:tab w:val="num" w:pos="2520"/>
+        </w:tabs>
+        <w:ind w:left="2520" w:hanging="360"/>
+      </w:pPr>
+    </w:lvl>
+    <w:lvl w:ilvl="3" w:tentative="1">
+      <w:start w:val="1"/>
+      <w:numFmt w:val="decimal"/>
+      <w:lvlText w:val="%4."/>
+      <w:lvlJc w:val="left"/>
+      <w:pPr>
+        <w:tabs>
+          <w:tab w:val="num" w:pos="3240"/>
+        </w:tabs>
+        <w:ind w:left="3240" w:hanging="360"/>
+      </w:pPr>
+    </w:lvl>
+    <w:lvl w:ilvl="4" w:tentative="1">
+      <w:start w:val="1"/>
+      <w:numFmt w:val="decimal"/>
+      <w:lvlText w:val="%5."/>
+      <w:lvlJc w:val="left"/>
+      <w:pPr>
+        <w:tabs>
+          <w:tab w:val="num" w:pos="3960"/>
+        </w:tabs>
+        <w:ind w:left="3960" w:hanging="360"/>
+      </w:pPr>
+    </w:lvl>
+    <w:lvl w:ilvl="5" w:tentative="1">
+      <w:start w:val="1"/>
+      <w:numFmt w:val="decimal"/>
+      <w:lvlText w:val="%6."/>
+      <w:lvlJc w:val="left"/>
+      <w:pPr>
+        <w:tabs>
+          <w:tab w:val="num" w:pos="4680"/>
+        </w:tabs>
+        <w:ind w:left="4680" w:hanging="360"/>
+      </w:pPr>
+    </w:lvl>
+    <w:lvl w:ilvl="6" w:tentative="1">
+      <w:start w:val="1"/>
+      <w:numFmt w:val="decimal"/>
+      <w:lvlText w:val="%7."/>
+      <w:lvlJc w:val="left"/>
+      <w:pPr>
+        <w:tabs>
+          <w:tab w:val="num" w:pos="5400"/>
+        </w:tabs>
+        <w:ind w:left="5400" w:hanging="360"/>
+      </w:pPr>
+    </w:lvl>
+    <w:lvl w:ilvl="7" w:tentative="1">
+      <w:start w:val="1"/>
+      <w:numFmt w:val="decimal"/>
+      <w:lvlText w:val="%8."/>
+      <w:lvlJc w:val="left"/>
+      <w:pPr>
+        <w:tabs>
+          <w:tab w:val="num" w:pos="6120"/>
+        </w:tabs>
+        <w:ind w:left="6120" w:hanging="360"/>
+      </w:pPr>
+    </w:lvl>
+    <w:lvl w:ilvl="8" w:tentative="1">
+      <w:start w:val="1"/>
+      <w:numFmt w:val="decimal"/>
+      <w:lvlText w:val="%9."/>
+      <w:lvlJc w:val="left"/>
+      <w:pPr>
+        <w:tabs>
+          <w:tab w:val="num" w:pos="6840"/>
+        </w:tabs>
+        <w:ind w:left="6840" w:hanging="360"/>
+      </w:pPr>
+    </w:lvl>
+  </w:abstractNum>
+  <w:abstractNum w:abstractNumId="1" w15:restartNumberingAfterBreak="0">
     <w:nsid w:val="1C104E5F"/>
     <w:multiLevelType w:val="multilevel"/>
     <w:tmpl w:val="C3842520"/>
@@ -3615,7 +5819,7 @@
       </w:rPr>
     </w:lvl>
   </w:abstractNum>
-  <w:abstractNum w:abstractNumId="1" w15:restartNumberingAfterBreak="0">
+  <w:abstractNum w:abstractNumId="2" w15:restartNumberingAfterBreak="0">
     <w:nsid w:val="1D810A85"/>
     <w:multiLevelType w:val="multilevel"/>
     <w:tmpl w:val="A410A11E"/>
@@ -3749,7 +5953,7 @@
       </w:rPr>
     </w:lvl>
   </w:abstractNum>
-  <w:abstractNum w:abstractNumId="2" w15:restartNumberingAfterBreak="0">
+  <w:abstractNum w:abstractNumId="3" w15:restartNumberingAfterBreak="0">
     <w:nsid w:val="24BA1EBB"/>
     <w:multiLevelType w:val="multilevel"/>
     <w:tmpl w:val="07EC29C0"/>
@@ -3867,7 +6071,7 @@
       </w:pPr>
     </w:lvl>
   </w:abstractNum>
-  <w:abstractNum w:abstractNumId="3" w15:restartNumberingAfterBreak="0">
+  <w:abstractNum w:abstractNumId="4" w15:restartNumberingAfterBreak="0">
     <w:nsid w:val="26705DF9"/>
     <w:multiLevelType w:val="multilevel"/>
     <w:tmpl w:val="8FEA8980"/>
@@ -3984,7 +6188,7 @@
       </w:pPr>
     </w:lvl>
   </w:abstractNum>
-  <w:abstractNum w:abstractNumId="4" w15:restartNumberingAfterBreak="0">
+  <w:abstractNum w:abstractNumId="5" w15:restartNumberingAfterBreak="0">
     <w:nsid w:val="305C6BF1"/>
     <w:multiLevelType w:val="multilevel"/>
     <w:tmpl w:val="7E2CDB8A"/>
@@ -4097,7 +6301,7 @@
       </w:pPr>
     </w:lvl>
   </w:abstractNum>
-  <w:abstractNum w:abstractNumId="5" w15:restartNumberingAfterBreak="0">
+  <w:abstractNum w:abstractNumId="6" w15:restartNumberingAfterBreak="0">
     <w:nsid w:val="35C20CF1"/>
     <w:multiLevelType w:val="hybridMultilevel"/>
     <w:tmpl w:val="52586A4A"/>
@@ -4186,7 +6390,7 @@
       </w:pPr>
     </w:lvl>
   </w:abstractNum>
-  <w:abstractNum w:abstractNumId="6" w15:restartNumberingAfterBreak="0">
+  <w:abstractNum w:abstractNumId="7" w15:restartNumberingAfterBreak="0">
     <w:nsid w:val="369112D8"/>
     <w:multiLevelType w:val="multilevel"/>
     <w:tmpl w:val="9E0CD614"/>
@@ -4317,7 +6521,7 @@
       </w:rPr>
     </w:lvl>
   </w:abstractNum>
-  <w:abstractNum w:abstractNumId="7" w15:restartNumberingAfterBreak="0">
+  <w:abstractNum w:abstractNumId="8" w15:restartNumberingAfterBreak="0">
     <w:nsid w:val="387A5978"/>
     <w:multiLevelType w:val="multilevel"/>
     <w:tmpl w:val="A410A11E"/>
@@ -4451,7 +6655,7 @@
       </w:rPr>
     </w:lvl>
   </w:abstractNum>
-  <w:abstractNum w:abstractNumId="8" w15:restartNumberingAfterBreak="0">
+  <w:abstractNum w:abstractNumId="9" w15:restartNumberingAfterBreak="0">
     <w:nsid w:val="41923D22"/>
     <w:multiLevelType w:val="hybridMultilevel"/>
     <w:tmpl w:val="099C0E6C"/>
@@ -4564,7 +6768,7 @@
       </w:rPr>
     </w:lvl>
   </w:abstractNum>
-  <w:abstractNum w:abstractNumId="9" w15:restartNumberingAfterBreak="0">
+  <w:abstractNum w:abstractNumId="10" w15:restartNumberingAfterBreak="0">
     <w:nsid w:val="422F48D8"/>
     <w:multiLevelType w:val="multilevel"/>
     <w:tmpl w:val="13B09D54"/>
@@ -4677,7 +6881,7 @@
       </w:pPr>
     </w:lvl>
   </w:abstractNum>
-  <w:abstractNum w:abstractNumId="10" w15:restartNumberingAfterBreak="0">
+  <w:abstractNum w:abstractNumId="11" w15:restartNumberingAfterBreak="0">
     <w:nsid w:val="43031DC0"/>
     <w:multiLevelType w:val="hybridMultilevel"/>
     <w:tmpl w:val="08CA74F6"/>
@@ -4695,7 +6899,7 @@
         <w:bCs w:val="0"/>
       </w:rPr>
     </w:lvl>
-    <w:lvl w:ilvl="1" w:tplc="04090019" w:tentative="1">
+    <w:lvl w:ilvl="1" w:tplc="04090019">
       <w:start w:val="1"/>
       <w:numFmt w:val="lowerLetter"/>
       <w:lvlText w:val="%2."/>
@@ -4768,7 +6972,7 @@
       </w:pPr>
     </w:lvl>
   </w:abstractNum>
-  <w:abstractNum w:abstractNumId="11" w15:restartNumberingAfterBreak="0">
+  <w:abstractNum w:abstractNumId="12" w15:restartNumberingAfterBreak="0">
     <w:nsid w:val="4ED33D46"/>
     <w:multiLevelType w:val="hybridMultilevel"/>
     <w:tmpl w:val="B3B82B84"/>
@@ -4881,7 +7085,7 @@
       </w:rPr>
     </w:lvl>
   </w:abstractNum>
-  <w:abstractNum w:abstractNumId="12" w15:restartNumberingAfterBreak="0">
+  <w:abstractNum w:abstractNumId="13" w15:restartNumberingAfterBreak="0">
     <w:nsid w:val="523B6749"/>
     <w:multiLevelType w:val="multilevel"/>
     <w:tmpl w:val="6FFEBB34"/>
@@ -5013,7 +7217,7 @@
       </w:rPr>
     </w:lvl>
   </w:abstractNum>
-  <w:abstractNum w:abstractNumId="13" w15:restartNumberingAfterBreak="0">
+  <w:abstractNum w:abstractNumId="14" w15:restartNumberingAfterBreak="0">
     <w:nsid w:val="57D717BF"/>
     <w:multiLevelType w:val="multilevel"/>
     <w:tmpl w:val="9A727570"/>
@@ -5149,7 +7353,7 @@
       </w:rPr>
     </w:lvl>
   </w:abstractNum>
-  <w:abstractNum w:abstractNumId="14" w15:restartNumberingAfterBreak="0">
+  <w:abstractNum w:abstractNumId="15" w15:restartNumberingAfterBreak="0">
     <w:nsid w:val="5B603F5D"/>
     <w:multiLevelType w:val="multilevel"/>
     <w:tmpl w:val="1F4CEB6E"/>
@@ -5284,7 +7488,7 @@
       </w:rPr>
     </w:lvl>
   </w:abstractNum>
-  <w:abstractNum w:abstractNumId="15" w15:restartNumberingAfterBreak="0">
+  <w:abstractNum w:abstractNumId="16" w15:restartNumberingAfterBreak="0">
     <w:nsid w:val="5FBA2606"/>
     <w:multiLevelType w:val="multilevel"/>
     <w:tmpl w:val="A3B60A6E"/>
@@ -5420,7 +7624,7 @@
       </w:rPr>
     </w:lvl>
   </w:abstractNum>
-  <w:abstractNum w:abstractNumId="16" w15:restartNumberingAfterBreak="0">
+  <w:abstractNum w:abstractNumId="17" w15:restartNumberingAfterBreak="0">
     <w:nsid w:val="631F6824"/>
     <w:multiLevelType w:val="multilevel"/>
     <w:tmpl w:val="0486CCA8"/>
@@ -5569,7 +7773,7 @@
       </w:rPr>
     </w:lvl>
   </w:abstractNum>
-  <w:abstractNum w:abstractNumId="17" w15:restartNumberingAfterBreak="0">
+  <w:abstractNum w:abstractNumId="18" w15:restartNumberingAfterBreak="0">
     <w:nsid w:val="6A68633F"/>
     <w:multiLevelType w:val="multilevel"/>
     <w:tmpl w:val="77C43F7E"/>
@@ -5703,7 +7907,7 @@
       </w:rPr>
     </w:lvl>
   </w:abstractNum>
-  <w:abstractNum w:abstractNumId="18" w15:restartNumberingAfterBreak="0">
+  <w:abstractNum w:abstractNumId="19" w15:restartNumberingAfterBreak="0">
     <w:nsid w:val="6B1B3328"/>
     <w:multiLevelType w:val="multilevel"/>
     <w:tmpl w:val="7DD6FC1E"/>
@@ -5816,7 +8020,7 @@
       </w:pPr>
     </w:lvl>
   </w:abstractNum>
-  <w:abstractNum w:abstractNumId="19" w15:restartNumberingAfterBreak="0">
+  <w:abstractNum w:abstractNumId="20" w15:restartNumberingAfterBreak="0">
     <w:nsid w:val="6D732CA4"/>
     <w:multiLevelType w:val="multilevel"/>
     <w:tmpl w:val="96CA4D66"/>
@@ -5965,7 +8169,7 @@
       </w:rPr>
     </w:lvl>
   </w:abstractNum>
-  <w:abstractNum w:abstractNumId="20" w15:restartNumberingAfterBreak="0">
+  <w:abstractNum w:abstractNumId="21" w15:restartNumberingAfterBreak="0">
     <w:nsid w:val="748D0935"/>
     <w:multiLevelType w:val="hybridMultilevel"/>
     <w:tmpl w:val="AE125A1A"/>
@@ -6051,7 +8255,7 @@
       </w:pPr>
     </w:lvl>
   </w:abstractNum>
-  <w:abstractNum w:abstractNumId="21" w15:restartNumberingAfterBreak="0">
+  <w:abstractNum w:abstractNumId="22" w15:restartNumberingAfterBreak="0">
     <w:nsid w:val="790328CB"/>
     <w:multiLevelType w:val="multilevel"/>
     <w:tmpl w:val="67105AA6"/>
@@ -6200,7 +8404,7 @@
       </w:rPr>
     </w:lvl>
   </w:abstractNum>
-  <w:abstractNum w:abstractNumId="22" w15:restartNumberingAfterBreak="0">
+  <w:abstractNum w:abstractNumId="23" w15:restartNumberingAfterBreak="0">
     <w:nsid w:val="7BF245B2"/>
     <w:multiLevelType w:val="multilevel"/>
     <w:tmpl w:val="7136911E"/>
@@ -6337,79 +8541,82 @@
     </w:lvl>
   </w:abstractNum>
   <w:num w:numId="1" w16cid:durableId="634531383">
+    <w:abstractNumId w:val="4"/>
+  </w:num>
+  <w:num w:numId="2" w16cid:durableId="585573953">
+    <w:abstractNumId w:val="10"/>
+  </w:num>
+  <w:num w:numId="3" w16cid:durableId="157354444">
+    <w:abstractNumId w:val="22"/>
+  </w:num>
+  <w:num w:numId="4" w16cid:durableId="2025280049">
+    <w:abstractNumId w:val="5"/>
+  </w:num>
+  <w:num w:numId="5" w16cid:durableId="1895575807">
+    <w:abstractNumId w:val="17"/>
+  </w:num>
+  <w:num w:numId="6" w16cid:durableId="910382076">
+    <w:abstractNumId w:val="6"/>
+  </w:num>
+  <w:num w:numId="7" w16cid:durableId="1902986187">
+    <w:abstractNumId w:val="9"/>
+  </w:num>
+  <w:num w:numId="8" w16cid:durableId="139736141">
+    <w:abstractNumId w:val="23"/>
+  </w:num>
+  <w:num w:numId="9" w16cid:durableId="1539708191">
+    <w:abstractNumId w:val="20"/>
+  </w:num>
+  <w:num w:numId="10" w16cid:durableId="1407460585">
+    <w:abstractNumId w:val="19"/>
+  </w:num>
+  <w:num w:numId="11" w16cid:durableId="166747234">
+    <w:abstractNumId w:val="21"/>
+  </w:num>
+  <w:num w:numId="12" w16cid:durableId="2015187182">
+    <w:abstractNumId w:val="11"/>
+  </w:num>
+  <w:num w:numId="13" w16cid:durableId="492910661">
+    <w:abstractNumId w:val="18"/>
+  </w:num>
+  <w:num w:numId="14" w16cid:durableId="2120950934">
+    <w:abstractNumId w:val="12"/>
+  </w:num>
+  <w:num w:numId="15" w16cid:durableId="552690866">
     <w:abstractNumId w:val="3"/>
   </w:num>
-  <w:num w:numId="2" w16cid:durableId="585573953">
-    <w:abstractNumId w:val="9"/>
+  <w:num w:numId="16" w16cid:durableId="647053880">
+    <w:abstractNumId w:val="14"/>
   </w:num>
-  <w:num w:numId="3" w16cid:durableId="157354444">
-    <w:abstractNumId w:val="21"/>
+  <w:num w:numId="17" w16cid:durableId="656151654">
+    <w:abstractNumId w:val="15"/>
   </w:num>
-  <w:num w:numId="4" w16cid:durableId="2025280049">
-    <w:abstractNumId w:val="4"/>
+  <w:num w:numId="18" w16cid:durableId="985206448">
+    <w:abstractNumId w:val="8"/>
   </w:num>
-  <w:num w:numId="5" w16cid:durableId="1895575807">
+  <w:num w:numId="19" w16cid:durableId="2111391993">
     <w:abstractNumId w:val="16"/>
   </w:num>
-  <w:num w:numId="6" w16cid:durableId="910382076">
-    <w:abstractNumId w:val="5"/>
+  <w:num w:numId="20" w16cid:durableId="795293779">
+    <w:abstractNumId w:val="13"/>
   </w:num>
-  <w:num w:numId="7" w16cid:durableId="1902986187">
-    <w:abstractNumId w:val="8"/>
+  <w:num w:numId="21" w16cid:durableId="1250576090">
+    <w:abstractNumId w:val="1"/>
   </w:num>
-  <w:num w:numId="8" w16cid:durableId="139736141">
-    <w:abstractNumId w:val="22"/>
+  <w:num w:numId="22" w16cid:durableId="628903525">
+    <w:abstractNumId w:val="7"/>
   </w:num>
-  <w:num w:numId="9" w16cid:durableId="1539708191">
-    <w:abstractNumId w:val="19"/>
-  </w:num>
-  <w:num w:numId="10" w16cid:durableId="1407460585">
-    <w:abstractNumId w:val="18"/>
-  </w:num>
-  <w:num w:numId="11" w16cid:durableId="166747234">
-    <w:abstractNumId w:val="20"/>
-  </w:num>
-  <w:num w:numId="12" w16cid:durableId="2015187182">
-    <w:abstractNumId w:val="10"/>
-  </w:num>
-  <w:num w:numId="13" w16cid:durableId="492910661">
-    <w:abstractNumId w:val="17"/>
-  </w:num>
-  <w:num w:numId="14" w16cid:durableId="2120950934">
-    <w:abstractNumId w:val="11"/>
-  </w:num>
-  <w:num w:numId="15" w16cid:durableId="552690866">
+  <w:num w:numId="23" w16cid:durableId="1666741549">
     <w:abstractNumId w:val="2"/>
   </w:num>
-  <w:num w:numId="16" w16cid:durableId="647053880">
-    <w:abstractNumId w:val="13"/>
-  </w:num>
-  <w:num w:numId="17" w16cid:durableId="656151654">
-    <w:abstractNumId w:val="14"/>
-  </w:num>
-  <w:num w:numId="18" w16cid:durableId="985206448">
-    <w:abstractNumId w:val="7"/>
-  </w:num>
-  <w:num w:numId="19" w16cid:durableId="2111391993">
-    <w:abstractNumId w:val="15"/>
-  </w:num>
-  <w:num w:numId="20" w16cid:durableId="795293779">
-    <w:abstractNumId w:val="12"/>
-  </w:num>
-  <w:num w:numId="21" w16cid:durableId="1250576090">
+  <w:num w:numId="24" w16cid:durableId="843789486">
     <w:abstractNumId w:val="0"/>
-  </w:num>
-  <w:num w:numId="22" w16cid:durableId="628903525">
-    <w:abstractNumId w:val="6"/>
-  </w:num>
-  <w:num w:numId="23" w16cid:durableId="1666741549">
-    <w:abstractNumId w:val="1"/>
   </w:num>
 </w:numbering>
 </file>
 
 <file path=word/styles.xml><?xml version="1.0" encoding="utf-8"?>
-<w:styles xmlns:mc="http://schemas.openxmlformats.org/markup-compatibility/2006" xmlns:r="http://schemas.openxmlformats.org/officeDocument/2006/relationships" xmlns:w="http://schemas.openxmlformats.org/wordprocessingml/2006/main" xmlns:w14="http://schemas.microsoft.com/office/word/2010/wordml" xmlns:w15="http://schemas.microsoft.com/office/word/2012/wordml" xmlns:w16cex="http://schemas.microsoft.com/office/word/2018/wordml/cex" xmlns:w16cid="http://schemas.microsoft.com/office/word/2016/wordml/cid" xmlns:w16="http://schemas.microsoft.com/office/word/2018/wordml" xmlns:w16du="http://schemas.microsoft.com/office/word/2023/wordml/word16du" xmlns:w16sdtdh="http://schemas.microsoft.com/office/word/2020/wordml/sdtdatahash" xmlns:w16se="http://schemas.microsoft.com/office/word/2015/wordml/symex" mc:Ignorable="w14 w15 w16se w16cid w16 w16cex w16sdtdh w16du">
+<w:styles xmlns:mc="http://schemas.openxmlformats.org/markup-compatibility/2006" xmlns:r="http://schemas.openxmlformats.org/officeDocument/2006/relationships" xmlns:w="http://schemas.openxmlformats.org/wordprocessingml/2006/main" xmlns:w14="http://schemas.microsoft.com/office/word/2010/wordml" xmlns:w15="http://schemas.microsoft.com/office/word/2012/wordml" xmlns:w16cex="http://schemas.microsoft.com/office/word/2018/wordml/cex" xmlns:w16cid="http://schemas.microsoft.com/office/word/2016/wordml/cid" xmlns:w16="http://schemas.microsoft.com/office/word/2018/wordml" xmlns:w16du="http://schemas.microsoft.com/office/word/2023/wordml/word16du" xmlns:w16sdtdh="http://schemas.microsoft.com/office/word/2020/wordml/sdtdatahash" xmlns:w16sdtfl="http://schemas.microsoft.com/office/word/2024/wordml/sdtformatlock" xmlns:w16se="http://schemas.microsoft.com/office/word/2015/wordml/symex" mc:Ignorable="w14 w15 w16se w16cid w16 w16cex w16sdtdh w16sdtfl w16du">
   <w:docDefaults>
     <w:rPrDefault>
       <w:rPr>

</xml_diff>

<commit_message>
modified:   Student/LAB10 - NICE Challenge/LAB10 - NICE Challenge.html 	modified:   Student/LAB11 - NICE Challenge/LAB11 - NICE Challenge.html 	modified:   Student/LAB12 - NaCL Cryptography Programming/LAB12 - NaCL Cryptography Programming.html 	modified:   Student/LAB12 - NaCL Cryptography Programming/Part 1/Part 1 One-Time Pad Cryptography.docx 	modified:   Student/LAB12 - NaCL Cryptography Programming/Part 2/Part 2 Symmetric Key Cryptography.docx 	modified:   Student/LAB12 - NaCL Cryptography Programming/Part 3/Part 3 Public Key Cryptography.docx 	modified:   Student/LAB12 - NaCL Cryptography Programming/Part 4/Part 4 Password Storage.docx 	modified:   Student/LAB4 - Vulnerability Scanning/LAB4 - Vulnerability Scanning.html 	modified:   Student/LAB5 - Exploitation/LAB5 - Exploitation.html 	modified:   Student/LAB6 - Post Exploitation/LAB6 - Post Exploitation.html 	modified:   Student/LAB7 - NICE Challenge/LAB7 - NICE Challenge.html
</commit_message>
<xml_diff>
--- a/Student/LAB12 - NaCL Cryptography Programming/Part 1/Part 1 One-Time Pad Cryptography.docx
+++ b/Student/LAB12 - NaCL Cryptography Programming/Part 1/Part 1 One-Time Pad Cryptography.docx
@@ -11,7 +11,7 @@
           <w:noProof/>
         </w:rPr>
         <w:drawing>
-          <wp:anchor distT="0" distB="0" distL="114300" distR="114300" simplePos="0" relativeHeight="251659264" behindDoc="0" locked="0" layoutInCell="1" allowOverlap="1" wp14:anchorId="621CDDBC" wp14:editId="3F4CEA4F">
+          <wp:anchor distT="0" distB="0" distL="114300" distR="114300" simplePos="0" relativeHeight="251659264" behindDoc="0" locked="0" layoutInCell="1" allowOverlap="1" wp14:anchorId="621CDDBC" wp14:editId="1F0496F7">
             <wp:simplePos x="0" y="0"/>
             <wp:positionH relativeFrom="margin">
               <wp:align>center</wp:align>
@@ -402,13 +402,8 @@
         </w:rPr>
         <w:tab/>
       </w:r>
-      <w:proofErr w:type="spellStart"/>
-      <w:r>
-        <w:t>NaCL</w:t>
-      </w:r>
-      <w:proofErr w:type="spellEnd"/>
-      <w:r>
-        <w:t xml:space="preserve"> Cryptography Programming</w:t>
+      <w:r>
+        <w:t>NaCL Cryptography Programming</w:t>
       </w:r>
       <w:r>
         <w:t xml:space="preserve"> – </w:t>
@@ -1010,27 +1005,7 @@
           <w:sz w:val="15"/>
           <w:szCs w:val="20"/>
         </w:rPr>
-        <w:t xml:space="preserve"> </w:t>
-      </w:r>
-      <w:proofErr w:type="spellStart"/>
-      <w:r>
-        <w:rPr>
-          <w:rFonts w:ascii="Courier New" w:hAnsi="Courier New" w:cs="Courier New"/>
-          <w:color w:val="000000" w:themeColor="text1"/>
-          <w:sz w:val="15"/>
-          <w:szCs w:val="20"/>
-        </w:rPr>
-        <w:t>venv</w:t>
-      </w:r>
-      <w:proofErr w:type="spellEnd"/>
-      <w:r>
-        <w:rPr>
-          <w:rFonts w:ascii="Courier New" w:hAnsi="Courier New" w:cs="Courier New"/>
-          <w:color w:val="000000" w:themeColor="text1"/>
-          <w:sz w:val="15"/>
-          <w:szCs w:val="20"/>
-        </w:rPr>
-        <w:t>/bin/activate</w:t>
+        <w:t xml:space="preserve"> venv/bin/activate</w:t>
       </w:r>
     </w:p>
     <w:p>
@@ -1195,41 +1170,8 @@
           <w:sz w:val="15"/>
           <w:szCs w:val="20"/>
         </w:rPr>
-        <w:t xml:space="preserve"> -m </w:t>
-      </w:r>
-      <w:proofErr w:type="spellStart"/>
-      <w:proofErr w:type="gramStart"/>
-      <w:r>
-        <w:rPr>
-          <w:rFonts w:ascii="Courier New" w:hAnsi="Courier New" w:cs="Courier New"/>
-          <w:color w:val="000000" w:themeColor="text1"/>
-          <w:sz w:val="15"/>
-          <w:szCs w:val="20"/>
-        </w:rPr>
-        <w:t>venv</w:t>
-      </w:r>
-      <w:proofErr w:type="spellEnd"/>
-      <w:r>
-        <w:rPr>
-          <w:rFonts w:ascii="Courier New" w:hAnsi="Courier New" w:cs="Courier New"/>
-          <w:color w:val="000000" w:themeColor="text1"/>
-          <w:sz w:val="15"/>
-          <w:szCs w:val="20"/>
-        </w:rPr>
-        <w:t xml:space="preserve"> .</w:t>
-      </w:r>
-      <w:proofErr w:type="spellStart"/>
-      <w:r>
-        <w:rPr>
-          <w:rFonts w:ascii="Courier New" w:hAnsi="Courier New" w:cs="Courier New"/>
-          <w:color w:val="000000" w:themeColor="text1"/>
-          <w:sz w:val="15"/>
-          <w:szCs w:val="20"/>
-        </w:rPr>
-        <w:t>venv</w:t>
-      </w:r>
-      <w:proofErr w:type="spellEnd"/>
-      <w:proofErr w:type="gramEnd"/>
+        <w:t xml:space="preserve"> -m venv .venv</w:t>
+      </w:r>
     </w:p>
     <w:p>
       <w:pPr>
@@ -1311,7 +1253,6 @@
           <w:szCs w:val="20"/>
         </w:rPr>
       </w:pPr>
-      <w:proofErr w:type="gramStart"/>
       <w:r>
         <w:rPr>
           <w:rFonts w:ascii="Courier New" w:hAnsi="Courier New" w:cs="Courier New"/>
@@ -1328,28 +1269,7 @@
           <w:sz w:val="15"/>
           <w:szCs w:val="20"/>
         </w:rPr>
-        <w:t xml:space="preserve"> .</w:t>
-      </w:r>
-      <w:proofErr w:type="spellStart"/>
-      <w:r>
-        <w:rPr>
-          <w:rFonts w:ascii="Courier New" w:hAnsi="Courier New" w:cs="Courier New"/>
-          <w:color w:val="000000" w:themeColor="text1"/>
-          <w:sz w:val="15"/>
-          <w:szCs w:val="20"/>
-        </w:rPr>
-        <w:t>venv</w:t>
-      </w:r>
-      <w:proofErr w:type="spellEnd"/>
-      <w:proofErr w:type="gramEnd"/>
-      <w:r>
-        <w:rPr>
-          <w:rFonts w:ascii="Courier New" w:hAnsi="Courier New" w:cs="Courier New"/>
-          <w:color w:val="000000" w:themeColor="text1"/>
-          <w:sz w:val="15"/>
-          <w:szCs w:val="20"/>
-        </w:rPr>
-        <w:t>/bin/activate</w:t>
+        <w:t xml:space="preserve"> .venv/bin/activate</w:t>
       </w:r>
     </w:p>
     <w:p>
@@ -1410,7 +1330,6 @@
           <w:szCs w:val="20"/>
         </w:rPr>
       </w:pPr>
-      <w:proofErr w:type="gramStart"/>
       <w:r>
         <w:rPr>
           <w:rFonts w:ascii="Courier New" w:hAnsi="Courier New" w:cs="Courier New"/>
@@ -1418,28 +1337,7 @@
           <w:sz w:val="15"/>
           <w:szCs w:val="20"/>
         </w:rPr>
-        <w:t>.</w:t>
-      </w:r>
-      <w:proofErr w:type="spellStart"/>
-      <w:r>
-        <w:rPr>
-          <w:rFonts w:ascii="Courier New" w:hAnsi="Courier New" w:cs="Courier New"/>
-          <w:color w:val="000000" w:themeColor="text1"/>
-          <w:sz w:val="15"/>
-          <w:szCs w:val="20"/>
-        </w:rPr>
-        <w:t>venv</w:t>
-      </w:r>
-      <w:proofErr w:type="spellEnd"/>
-      <w:proofErr w:type="gramEnd"/>
-      <w:r>
-        <w:rPr>
-          <w:rFonts w:ascii="Courier New" w:hAnsi="Courier New" w:cs="Courier New"/>
-          <w:color w:val="000000" w:themeColor="text1"/>
-          <w:sz w:val="15"/>
-          <w:szCs w:val="20"/>
-        </w:rPr>
-        <w:t>\Scripts\activate</w:t>
+        <w:t>.venv\Scripts\activate</w:t>
       </w:r>
     </w:p>
     <w:p>
@@ -1509,27 +1407,7 @@
           <w:sz w:val="15"/>
           <w:szCs w:val="20"/>
         </w:rPr>
-        <w:t xml:space="preserve">pip install wheel </w:t>
-      </w:r>
-      <w:proofErr w:type="spellStart"/>
-      <w:r>
-        <w:rPr>
-          <w:rFonts w:ascii="Courier New" w:hAnsi="Courier New" w:cs="Courier New"/>
-          <w:color w:val="000000" w:themeColor="text1"/>
-          <w:sz w:val="15"/>
-          <w:szCs w:val="20"/>
-        </w:rPr>
-        <w:t>pynacl</w:t>
-      </w:r>
-      <w:proofErr w:type="spellEnd"/>
-      <w:r>
-        <w:rPr>
-          <w:rFonts w:ascii="Courier New" w:hAnsi="Courier New" w:cs="Courier New"/>
-          <w:color w:val="000000" w:themeColor="text1"/>
-          <w:sz w:val="15"/>
-          <w:szCs w:val="20"/>
-        </w:rPr>
-        <w:t xml:space="preserve"> requests</w:t>
+        <w:t>pip install wheel pynacl requests</w:t>
       </w:r>
     </w:p>
     <w:p>
@@ -1613,7 +1491,6 @@
         </w:rPr>
         <w:t xml:space="preserve"> </w:t>
       </w:r>
-      <w:proofErr w:type="spellStart"/>
       <w:r>
         <w:rPr>
           <w:rFonts w:ascii="Courier New" w:hAnsi="Courier New" w:cs="Courier New"/>
@@ -1622,53 +1499,8 @@
           <w:sz w:val="15"/>
           <w:szCs w:val="15"/>
         </w:rPr>
-        <w:t>ciphertext_byte</w:t>
-      </w:r>
-      <w:proofErr w:type="spellEnd"/>
-      <w:r>
-        <w:rPr>
-          <w:rFonts w:ascii="Courier New" w:hAnsi="Courier New" w:cs="Courier New"/>
-          <w:b/>
-          <w:bCs/>
-          <w:sz w:val="15"/>
-          <w:szCs w:val="15"/>
-        </w:rPr>
-        <w:t xml:space="preserve"> = </w:t>
-      </w:r>
-      <w:proofErr w:type="spellStart"/>
-      <w:r>
-        <w:rPr>
-          <w:rFonts w:ascii="Courier New" w:hAnsi="Courier New" w:cs="Courier New"/>
-          <w:b/>
-          <w:bCs/>
-          <w:sz w:val="15"/>
-          <w:szCs w:val="15"/>
-        </w:rPr>
-        <w:t>plaintext_byte</w:t>
-      </w:r>
-      <w:proofErr w:type="spellEnd"/>
-      <w:r>
-        <w:rPr>
-          <w:rFonts w:ascii="Courier New" w:hAnsi="Courier New" w:cs="Courier New"/>
-          <w:b/>
-          <w:bCs/>
-          <w:sz w:val="15"/>
-          <w:szCs w:val="15"/>
-        </w:rPr>
-        <w:t xml:space="preserve"> ^ </w:t>
-      </w:r>
-      <w:proofErr w:type="spellStart"/>
-      <w:r>
-        <w:rPr>
-          <w:rFonts w:ascii="Courier New" w:hAnsi="Courier New" w:cs="Courier New"/>
-          <w:b/>
-          <w:bCs/>
-          <w:sz w:val="15"/>
-          <w:szCs w:val="15"/>
-        </w:rPr>
-        <w:t>otp_byte</w:t>
-      </w:r>
-      <w:proofErr w:type="spellEnd"/>
+        <w:t>ciphertext_byte = plaintext_byte ^ otp_byte</w:t>
+      </w:r>
     </w:p>
     <w:p>
       <w:pPr>
@@ -1697,7 +1529,6 @@
         </w:rPr>
         <w:t xml:space="preserve"> </w:t>
       </w:r>
-      <w:proofErr w:type="spellStart"/>
       <w:r>
         <w:rPr>
           <w:rFonts w:ascii="Courier New" w:hAnsi="Courier New" w:cs="Courier New"/>
@@ -1706,53 +1537,8 @@
           <w:sz w:val="15"/>
           <w:szCs w:val="15"/>
         </w:rPr>
-        <w:t>plaintext_byte</w:t>
-      </w:r>
-      <w:proofErr w:type="spellEnd"/>
-      <w:r>
-        <w:rPr>
-          <w:rFonts w:ascii="Courier New" w:hAnsi="Courier New" w:cs="Courier New"/>
-          <w:b/>
-          <w:bCs/>
-          <w:sz w:val="15"/>
-          <w:szCs w:val="15"/>
-        </w:rPr>
-        <w:t xml:space="preserve"> = </w:t>
-      </w:r>
-      <w:proofErr w:type="spellStart"/>
-      <w:r>
-        <w:rPr>
-          <w:rFonts w:ascii="Courier New" w:hAnsi="Courier New" w:cs="Courier New"/>
-          <w:b/>
-          <w:bCs/>
-          <w:sz w:val="15"/>
-          <w:szCs w:val="15"/>
-        </w:rPr>
-        <w:t>ciphertext_byte</w:t>
-      </w:r>
-      <w:proofErr w:type="spellEnd"/>
-      <w:r>
-        <w:rPr>
-          <w:rFonts w:ascii="Courier New" w:hAnsi="Courier New" w:cs="Courier New"/>
-          <w:b/>
-          <w:bCs/>
-          <w:sz w:val="15"/>
-          <w:szCs w:val="15"/>
-        </w:rPr>
-        <w:t xml:space="preserve"> ^ </w:t>
-      </w:r>
-      <w:proofErr w:type="spellStart"/>
-      <w:r>
-        <w:rPr>
-          <w:rFonts w:ascii="Courier New" w:hAnsi="Courier New" w:cs="Courier New"/>
-          <w:b/>
-          <w:bCs/>
-          <w:sz w:val="15"/>
-          <w:szCs w:val="15"/>
-        </w:rPr>
-        <w:t>otp_byte</w:t>
-      </w:r>
-      <w:proofErr w:type="spellEnd"/>
+        <w:t>plaintext_byte = ciphertext_byte ^ otp_byte</w:t>
+      </w:r>
     </w:p>
     <w:p>
       <w:pPr>
@@ -1877,7 +1663,6 @@
         </w:rPr>
         <w:t xml:space="preserve"> </w:t>
       </w:r>
-      <w:proofErr w:type="spellStart"/>
       <w:r>
         <w:rPr>
           <w:rFonts w:ascii="Courier New" w:hAnsi="Courier New" w:cs="Courier New"/>
@@ -1888,7 +1673,6 @@
         </w:rPr>
         <w:t>os</w:t>
       </w:r>
-      <w:proofErr w:type="spellEnd"/>
       <w:r>
         <w:rPr>
           <w:sz w:val="18"/>
@@ -1910,7 +1694,6 @@
         </w:rPr>
         <w:t xml:space="preserve"> </w:t>
       </w:r>
-      <w:proofErr w:type="gramStart"/>
       <w:r>
         <w:rPr>
           <w:rFonts w:ascii="Courier New" w:hAnsi="Courier New" w:cs="Courier New"/>
@@ -1933,17 +1716,8 @@
           <w:sz w:val="18"/>
           <w:szCs w:val="18"/>
         </w:rPr>
-        <w:t>,</w:t>
-      </w:r>
-      <w:proofErr w:type="gramEnd"/>
-      <w:r>
-        <w:rPr>
-          <w:sz w:val="18"/>
-          <w:szCs w:val="18"/>
-        </w:rPr>
-        <w:t xml:space="preserve"> </w:t>
-      </w:r>
-      <w:proofErr w:type="spellStart"/>
+        <w:t xml:space="preserve">, </w:t>
+      </w:r>
       <w:r>
         <w:rPr>
           <w:rFonts w:ascii="Courier New" w:hAnsi="Courier New" w:cs="Courier New"/>
@@ -1954,7 +1728,6 @@
         </w:rPr>
         <w:t>pynacl</w:t>
       </w:r>
-      <w:proofErr w:type="spellEnd"/>
       <w:r>
         <w:rPr>
           <w:sz w:val="18"/>
@@ -2075,7 +1848,6 @@
         </w:rPr>
         <w:t xml:space="preserve"> </w:t>
       </w:r>
-      <w:proofErr w:type="spellStart"/>
       <w:r>
         <w:rPr>
           <w:rFonts w:ascii="Courier New" w:hAnsi="Courier New" w:cs="Courier New"/>
@@ -2085,7 +1857,6 @@
         </w:rPr>
         <w:t>read_from_file</w:t>
       </w:r>
-      <w:proofErr w:type="spellEnd"/>
       <w:r>
         <w:rPr>
           <w:rFonts w:ascii="Courier New" w:hAnsi="Courier New" w:cs="Courier New"/>
@@ -2143,54 +1914,16 @@
           <w:sz w:val="15"/>
           <w:szCs w:val="15"/>
         </w:rPr>
-        <w:t xml:space="preserve"> </w:t>
-      </w:r>
-      <w:proofErr w:type="gramStart"/>
-      <w:r>
-        <w:rPr>
-          <w:rFonts w:ascii="Courier New" w:hAnsi="Courier New" w:cs="Courier New"/>
+        <w:t xml:space="preserve"> open(filename, </w:t>
+      </w:r>
+      <w:r>
+        <w:rPr>
+          <w:rFonts w:ascii="Courier New" w:hAnsi="Courier New" w:cs="Courier New"/>
+          <w:color w:val="4EA72E" w:themeColor="accent6"/>
           <w:sz w:val="15"/>
           <w:szCs w:val="15"/>
         </w:rPr>
-        <w:t>open(</w:t>
-      </w:r>
-      <w:proofErr w:type="gramEnd"/>
-      <w:r>
-        <w:rPr>
-          <w:rFonts w:ascii="Courier New" w:hAnsi="Courier New" w:cs="Courier New"/>
-          <w:sz w:val="15"/>
-          <w:szCs w:val="15"/>
-        </w:rPr>
-        <w:t xml:space="preserve">filename, </w:t>
-      </w:r>
-      <w:r>
-        <w:rPr>
-          <w:rFonts w:ascii="Courier New" w:hAnsi="Courier New" w:cs="Courier New"/>
-          <w:color w:val="4EA72E" w:themeColor="accent6"/>
-          <w:sz w:val="15"/>
-          <w:szCs w:val="15"/>
-        </w:rPr>
-        <w:t>"</w:t>
-      </w:r>
-      <w:proofErr w:type="spellStart"/>
-      <w:r>
-        <w:rPr>
-          <w:rFonts w:ascii="Courier New" w:hAnsi="Courier New" w:cs="Courier New"/>
-          <w:color w:val="4EA72E" w:themeColor="accent6"/>
-          <w:sz w:val="15"/>
-          <w:szCs w:val="15"/>
-        </w:rPr>
-        <w:t>rb</w:t>
-      </w:r>
-      <w:proofErr w:type="spellEnd"/>
-      <w:r>
-        <w:rPr>
-          <w:rFonts w:ascii="Courier New" w:hAnsi="Courier New" w:cs="Courier New"/>
-          <w:color w:val="4EA72E" w:themeColor="accent6"/>
-          <w:sz w:val="15"/>
-          <w:szCs w:val="15"/>
-        </w:rPr>
-        <w:t xml:space="preserve">") </w:t>
+        <w:t xml:space="preserve">"rb") </w:t>
       </w:r>
       <w:r>
         <w:rPr>
@@ -2236,27 +1969,7 @@
           <w:sz w:val="15"/>
           <w:szCs w:val="15"/>
         </w:rPr>
-        <w:t xml:space="preserve"> </w:t>
-      </w:r>
-      <w:proofErr w:type="spellStart"/>
-      <w:proofErr w:type="gramStart"/>
-      <w:r>
-        <w:rPr>
-          <w:rFonts w:ascii="Courier New" w:hAnsi="Courier New" w:cs="Courier New"/>
-          <w:sz w:val="15"/>
-          <w:szCs w:val="15"/>
-        </w:rPr>
-        <w:t>file.read</w:t>
-      </w:r>
-      <w:proofErr w:type="spellEnd"/>
-      <w:proofErr w:type="gramEnd"/>
-      <w:r>
-        <w:rPr>
-          <w:rFonts w:ascii="Courier New" w:hAnsi="Courier New" w:cs="Courier New"/>
-          <w:sz w:val="15"/>
-          <w:szCs w:val="15"/>
-        </w:rPr>
-        <w:t>()</w:t>
+        <w:t xml:space="preserve"> file.read()</w:t>
       </w:r>
     </w:p>
     <w:p>
@@ -2342,7 +2055,6 @@
         </w:rPr>
         <w:t xml:space="preserve"> </w:t>
       </w:r>
-      <w:proofErr w:type="spellStart"/>
       <w:r>
         <w:rPr>
           <w:rFonts w:ascii="Courier New" w:hAnsi="Courier New" w:cs="Courier New"/>
@@ -2350,53 +2062,15 @@
           <w:sz w:val="15"/>
           <w:szCs w:val="15"/>
         </w:rPr>
-        <w:t>decrypt_with_</w:t>
-      </w:r>
-      <w:proofErr w:type="gramStart"/>
-      <w:r>
-        <w:rPr>
-          <w:rFonts w:ascii="Courier New" w:hAnsi="Courier New" w:cs="Courier New"/>
-          <w:color w:val="4C94D8" w:themeColor="text2" w:themeTint="80"/>
+        <w:t>decrypt_with_otp</w:t>
+      </w:r>
+      <w:r>
+        <w:rPr>
+          <w:rFonts w:ascii="Courier New" w:hAnsi="Courier New" w:cs="Courier New"/>
           <w:sz w:val="15"/>
           <w:szCs w:val="15"/>
         </w:rPr>
-        <w:t>otp</w:t>
-      </w:r>
-      <w:proofErr w:type="spellEnd"/>
-      <w:r>
-        <w:rPr>
-          <w:rFonts w:ascii="Courier New" w:hAnsi="Courier New" w:cs="Courier New"/>
-          <w:sz w:val="15"/>
-          <w:szCs w:val="15"/>
-        </w:rPr>
-        <w:t>(</w:t>
-      </w:r>
-      <w:proofErr w:type="gramEnd"/>
-      <w:r>
-        <w:rPr>
-          <w:rFonts w:ascii="Courier New" w:hAnsi="Courier New" w:cs="Courier New"/>
-          <w:sz w:val="15"/>
-          <w:szCs w:val="15"/>
-        </w:rPr>
-        <w:t xml:space="preserve">ciphertext, </w:t>
-      </w:r>
-      <w:proofErr w:type="spellStart"/>
-      <w:r>
-        <w:rPr>
-          <w:rFonts w:ascii="Courier New" w:hAnsi="Courier New" w:cs="Courier New"/>
-          <w:sz w:val="15"/>
-          <w:szCs w:val="15"/>
-        </w:rPr>
-        <w:t>otp</w:t>
-      </w:r>
-      <w:proofErr w:type="spellEnd"/>
-      <w:r>
-        <w:rPr>
-          <w:rFonts w:ascii="Courier New" w:hAnsi="Courier New" w:cs="Courier New"/>
-          <w:sz w:val="15"/>
-          <w:szCs w:val="15"/>
-        </w:rPr>
-        <w:t>):</w:t>
+        <w:t>(ciphertext, otp):</w:t>
       </w:r>
     </w:p>
     <w:p>
@@ -2454,25 +2128,65 @@
           <w:szCs w:val="15"/>
         </w:rPr>
       </w:pPr>
-      <w:proofErr w:type="spellStart"/>
       <w:r>
         <w:rPr>
           <w:rFonts w:ascii="Courier New" w:hAnsi="Courier New" w:cs="Courier New"/>
           <w:sz w:val="15"/>
           <w:szCs w:val="15"/>
         </w:rPr>
-        <w:t>plaintext_bytes</w:t>
-      </w:r>
-      <w:proofErr w:type="spellEnd"/>
-      <w:r>
-        <w:rPr>
-          <w:rFonts w:ascii="Courier New" w:hAnsi="Courier New" w:cs="Courier New"/>
+        <w:t xml:space="preserve">plaintext_bytes = </w:t>
+      </w:r>
+      <w:r>
+        <w:rPr>
+          <w:rFonts w:ascii="Courier New" w:hAnsi="Courier New" w:cs="Courier New"/>
+          <w:color w:val="FFC000"/>
           <w:sz w:val="15"/>
           <w:szCs w:val="15"/>
         </w:rPr>
-        <w:t xml:space="preserve"> = </w:t>
-      </w:r>
-      <w:proofErr w:type="gramStart"/>
+        <w:t>bytes</w:t>
+      </w:r>
+      <w:r>
+        <w:rPr>
+          <w:rFonts w:ascii="Courier New" w:hAnsi="Courier New" w:cs="Courier New"/>
+          <w:sz w:val="15"/>
+          <w:szCs w:val="15"/>
+        </w:rPr>
+        <w:t xml:space="preserve">([c ^ o </w:t>
+      </w:r>
+      <w:r>
+        <w:rPr>
+          <w:rFonts w:ascii="Courier New" w:hAnsi="Courier New" w:cs="Courier New"/>
+          <w:color w:val="D86DCB" w:themeColor="accent5" w:themeTint="99"/>
+          <w:sz w:val="15"/>
+          <w:szCs w:val="15"/>
+        </w:rPr>
+        <w:t>for</w:t>
+      </w:r>
+      <w:r>
+        <w:rPr>
+          <w:rFonts w:ascii="Courier New" w:hAnsi="Courier New" w:cs="Courier New"/>
+          <w:sz w:val="15"/>
+          <w:szCs w:val="15"/>
+        </w:rPr>
+        <w:t xml:space="preserve"> c, o </w:t>
+      </w:r>
+      <w:r>
+        <w:rPr>
+          <w:rFonts w:ascii="Courier New" w:hAnsi="Courier New" w:cs="Courier New"/>
+          <w:color w:val="D86DCB" w:themeColor="accent5" w:themeTint="99"/>
+          <w:sz w:val="15"/>
+          <w:szCs w:val="15"/>
+        </w:rPr>
+        <w:t>in</w:t>
+      </w:r>
+      <w:r>
+        <w:rPr>
+          <w:rFonts w:ascii="Courier New" w:hAnsi="Courier New" w:cs="Courier New"/>
+          <w:sz w:val="15"/>
+          <w:szCs w:val="15"/>
+        </w:rPr>
+        <w:t xml:space="preserve"> </w:t>
+      </w:r>
       <w:r>
         <w:rPr>
           <w:rFonts w:ascii="Courier New" w:hAnsi="Courier New" w:cs="Courier New"/>
@@ -2480,7 +2194,7 @@
           <w:sz w:val="15"/>
           <w:szCs w:val="15"/>
         </w:rPr>
-        <w:t>bytes</w:t>
+        <w:t>zip</w:t>
       </w:r>
       <w:r>
         <w:rPr>
@@ -2488,85 +2202,7 @@
           <w:sz w:val="15"/>
           <w:szCs w:val="15"/>
         </w:rPr>
-        <w:t>(</w:t>
-      </w:r>
-      <w:proofErr w:type="gramEnd"/>
-      <w:r>
-        <w:rPr>
-          <w:rFonts w:ascii="Courier New" w:hAnsi="Courier New" w:cs="Courier New"/>
-          <w:sz w:val="15"/>
-          <w:szCs w:val="15"/>
-        </w:rPr>
-        <w:t xml:space="preserve">[c ^ o </w:t>
-      </w:r>
-      <w:r>
-        <w:rPr>
-          <w:rFonts w:ascii="Courier New" w:hAnsi="Courier New" w:cs="Courier New"/>
-          <w:color w:val="D86DCB" w:themeColor="accent5" w:themeTint="99"/>
-          <w:sz w:val="15"/>
-          <w:szCs w:val="15"/>
-        </w:rPr>
-        <w:t>for</w:t>
-      </w:r>
-      <w:r>
-        <w:rPr>
-          <w:rFonts w:ascii="Courier New" w:hAnsi="Courier New" w:cs="Courier New"/>
-          <w:sz w:val="15"/>
-          <w:szCs w:val="15"/>
-        </w:rPr>
-        <w:t xml:space="preserve"> c, o </w:t>
-      </w:r>
-      <w:r>
-        <w:rPr>
-          <w:rFonts w:ascii="Courier New" w:hAnsi="Courier New" w:cs="Courier New"/>
-          <w:color w:val="D86DCB" w:themeColor="accent5" w:themeTint="99"/>
-          <w:sz w:val="15"/>
-          <w:szCs w:val="15"/>
-        </w:rPr>
-        <w:t>in</w:t>
-      </w:r>
-      <w:r>
-        <w:rPr>
-          <w:rFonts w:ascii="Courier New" w:hAnsi="Courier New" w:cs="Courier New"/>
-          <w:sz w:val="15"/>
-          <w:szCs w:val="15"/>
-        </w:rPr>
-        <w:t xml:space="preserve"> </w:t>
-      </w:r>
-      <w:r>
-        <w:rPr>
-          <w:rFonts w:ascii="Courier New" w:hAnsi="Courier New" w:cs="Courier New"/>
-          <w:color w:val="FFC000"/>
-          <w:sz w:val="15"/>
-          <w:szCs w:val="15"/>
-        </w:rPr>
-        <w:t>zip</w:t>
-      </w:r>
-      <w:r>
-        <w:rPr>
-          <w:rFonts w:ascii="Courier New" w:hAnsi="Courier New" w:cs="Courier New"/>
-          <w:sz w:val="15"/>
-          <w:szCs w:val="15"/>
-        </w:rPr>
-        <w:t xml:space="preserve">(ciphertext, </w:t>
-      </w:r>
-      <w:proofErr w:type="spellStart"/>
-      <w:r>
-        <w:rPr>
-          <w:rFonts w:ascii="Courier New" w:hAnsi="Courier New" w:cs="Courier New"/>
-          <w:sz w:val="15"/>
-          <w:szCs w:val="15"/>
-        </w:rPr>
-        <w:t>otp</w:t>
-      </w:r>
-      <w:proofErr w:type="spellEnd"/>
-      <w:r>
-        <w:rPr>
-          <w:rFonts w:ascii="Courier New" w:hAnsi="Courier New" w:cs="Courier New"/>
-          <w:sz w:val="15"/>
-          <w:szCs w:val="15"/>
-        </w:rPr>
-        <w:t>)])</w:t>
+        <w:t>(ciphertext, otp)])</w:t>
       </w:r>
     </w:p>
     <w:p>
@@ -2595,35 +2231,7 @@
           <w:sz w:val="15"/>
           <w:szCs w:val="15"/>
         </w:rPr>
-        <w:t xml:space="preserve"> </w:t>
-      </w:r>
-      <w:proofErr w:type="spellStart"/>
-      <w:r>
-        <w:rPr>
-          <w:rFonts w:ascii="Courier New" w:hAnsi="Courier New" w:cs="Courier New"/>
-          <w:sz w:val="15"/>
-          <w:szCs w:val="15"/>
-        </w:rPr>
-        <w:t>plaintext_</w:t>
-      </w:r>
-      <w:proofErr w:type="gramStart"/>
-      <w:r>
-        <w:rPr>
-          <w:rFonts w:ascii="Courier New" w:hAnsi="Courier New" w:cs="Courier New"/>
-          <w:sz w:val="15"/>
-          <w:szCs w:val="15"/>
-        </w:rPr>
-        <w:t>bytes.decode</w:t>
-      </w:r>
-      <w:proofErr w:type="spellEnd"/>
-      <w:proofErr w:type="gramEnd"/>
-      <w:r>
-        <w:rPr>
-          <w:rFonts w:ascii="Courier New" w:hAnsi="Courier New" w:cs="Courier New"/>
-          <w:sz w:val="15"/>
-          <w:szCs w:val="15"/>
-        </w:rPr>
-        <w:t>(</w:t>
+        <w:t xml:space="preserve"> plaintext_bytes.decode(</w:t>
       </w:r>
       <w:r>
         <w:rPr>
@@ -3578,8 +3186,9 @@
       <w:pPr>
         <w:jc w:val="both"/>
         <w:rPr>
-          <w:sz w:val="18"/>
-          <w:szCs w:val="22"/>
+          <w:color w:val="4EA72E" w:themeColor="accent6"/>
+          <w:sz w:val="16"/>
+          <w:szCs w:val="16"/>
         </w:rPr>
       </w:pPr>
     </w:p>
@@ -3587,23 +3196,17 @@
       <w:pPr>
         <w:jc w:val="both"/>
         <w:rPr>
-          <w:sz w:val="16"/>
-          <w:szCs w:val="16"/>
-        </w:rPr>
-      </w:pPr>
-      <w:r>
-        <w:rPr>
-          <w:sz w:val="16"/>
-          <w:szCs w:val="16"/>
-        </w:rPr>
-        <w:t>BEGIN PROGRAM</w:t>
-      </w:r>
-    </w:p>
-    <w:p>
-      <w:pPr>
-        <w:ind w:left="180"/>
+          <w:color w:val="4EA72E" w:themeColor="accent6"/>
+          <w:sz w:val="16"/>
+          <w:szCs w:val="16"/>
+        </w:rPr>
+      </w:pPr>
+    </w:p>
+    <w:p>
+      <w:pPr>
         <w:jc w:val="both"/>
         <w:rPr>
+          <w:rFonts w:ascii="Courier New" w:hAnsi="Courier New" w:cs="Courier New"/>
           <w:color w:val="4EA72E" w:themeColor="accent6"/>
           <w:sz w:val="16"/>
           <w:szCs w:val="16"/>
@@ -3611,42 +3214,121 @@
       </w:pPr>
       <w:r>
         <w:rPr>
+          <w:rFonts w:ascii="Courier New" w:hAnsi="Courier New" w:cs="Courier New"/>
           <w:color w:val="4EA72E" w:themeColor="accent6"/>
           <w:sz w:val="16"/>
           <w:szCs w:val="16"/>
         </w:rPr>
-        <w:t xml:space="preserve"># </w:t>
-      </w:r>
-      <w:r>
-        <w:rPr>
+        <w:t># Source Code File:</w:t>
+      </w:r>
+      <w:r>
+        <w:rPr>
+          <w:rFonts w:ascii="Courier New" w:hAnsi="Courier New" w:cs="Courier New"/>
           <w:color w:val="4EA72E" w:themeColor="accent6"/>
           <w:sz w:val="16"/>
           <w:szCs w:val="16"/>
         </w:rPr>
-        <w:t>Source Code File:</w:t>
-      </w:r>
-      <w:r>
-        <w:rPr>
+        <w:tab/>
+        <w:t xml:space="preserve">Part 1: </w:t>
+      </w:r>
+      <w:r>
+        <w:rPr>
+          <w:rFonts w:ascii="Courier New" w:hAnsi="Courier New" w:cs="Courier New"/>
           <w:color w:val="4EA72E" w:themeColor="accent6"/>
           <w:sz w:val="16"/>
           <w:szCs w:val="16"/>
         </w:rPr>
+        <w:t>One</w:t>
+      </w:r>
+      <w:r>
+        <w:rPr>
+          <w:rFonts w:ascii="Courier New" w:hAnsi="Courier New" w:cs="Courier New"/>
+          <w:color w:val="4EA72E" w:themeColor="accent6"/>
+          <w:sz w:val="16"/>
+          <w:szCs w:val="16"/>
+        </w:rPr>
+        <w:t>-</w:t>
+      </w:r>
+      <w:r>
+        <w:rPr>
+          <w:rFonts w:ascii="Courier New" w:hAnsi="Courier New" w:cs="Courier New"/>
+          <w:color w:val="4EA72E" w:themeColor="accent6"/>
+          <w:sz w:val="16"/>
+          <w:szCs w:val="16"/>
+        </w:rPr>
+        <w:t>Time P</w:t>
+      </w:r>
+      <w:r>
+        <w:rPr>
+          <w:rFonts w:ascii="Courier New" w:hAnsi="Courier New" w:cs="Courier New"/>
+          <w:color w:val="4EA72E" w:themeColor="accent6"/>
+          <w:sz w:val="16"/>
+          <w:szCs w:val="16"/>
+        </w:rPr>
+        <w:t>ad Cryptography</w:t>
+      </w:r>
+    </w:p>
+    <w:p>
+      <w:pPr>
+        <w:jc w:val="both"/>
+        <w:rPr>
+          <w:rFonts w:ascii="Courier New" w:hAnsi="Courier New" w:cs="Courier New"/>
+          <w:color w:val="4EA72E" w:themeColor="accent6"/>
+          <w:sz w:val="16"/>
+          <w:szCs w:val="16"/>
+        </w:rPr>
+      </w:pPr>
+      <w:r>
+        <w:rPr>
+          <w:rFonts w:ascii="Courier New" w:hAnsi="Courier New" w:cs="Courier New"/>
+          <w:color w:val="4EA72E" w:themeColor="accent6"/>
+          <w:sz w:val="16"/>
+          <w:szCs w:val="16"/>
+        </w:rPr>
+        <w:t># Name:</w:t>
+      </w:r>
+      <w:r>
+        <w:rPr>
+          <w:rFonts w:ascii="Courier New" w:hAnsi="Courier New" w:cs="Courier New"/>
+          <w:color w:val="4EA72E" w:themeColor="accent6"/>
+          <w:sz w:val="16"/>
+          <w:szCs w:val="16"/>
+        </w:rPr>
         <w:tab/>
       </w:r>
       <w:r>
         <w:rPr>
+          <w:rFonts w:ascii="Courier New" w:hAnsi="Courier New" w:cs="Courier New"/>
           <w:color w:val="4EA72E" w:themeColor="accent6"/>
           <w:sz w:val="16"/>
           <w:szCs w:val="16"/>
         </w:rPr>
-        <w:t>Part 1: DECRYPTER: One-Time Pad Cryptography</w:t>
-      </w:r>
-    </w:p>
-    <w:p>
-      <w:pPr>
-        <w:ind w:left="180"/>
+        <w:tab/>
+      </w:r>
+      <w:r>
+        <w:rPr>
+          <w:rFonts w:ascii="Courier New" w:hAnsi="Courier New" w:cs="Courier New"/>
+          <w:color w:val="4EA72E" w:themeColor="accent6"/>
+          <w:sz w:val="16"/>
+          <w:szCs w:val="16"/>
+        </w:rPr>
+        <w:tab/>
+      </w:r>
+      <w:r>
+        <w:rPr>
+          <w:rFonts w:ascii="Courier New" w:hAnsi="Courier New" w:cs="Courier New"/>
+          <w:color w:val="4EA72E" w:themeColor="accent6"/>
+          <w:sz w:val="16"/>
+          <w:szCs w:val="16"/>
+        </w:rPr>
+        <w:t>part1.py</w:t>
+      </w:r>
+    </w:p>
+    <w:p>
+      <w:pPr>
         <w:jc w:val="both"/>
         <w:rPr>
+          <w:rFonts w:ascii="Courier New" w:hAnsi="Courier New" w:cs="Courier New"/>
           <w:color w:val="4EA72E" w:themeColor="accent6"/>
           <w:sz w:val="16"/>
           <w:szCs w:val="16"/>
@@ -3654,66 +3336,25 @@
       </w:pPr>
       <w:r>
         <w:rPr>
+          <w:rFonts w:ascii="Courier New" w:hAnsi="Courier New" w:cs="Courier New"/>
           <w:color w:val="4EA72E" w:themeColor="accent6"/>
           <w:sz w:val="16"/>
           <w:szCs w:val="16"/>
         </w:rPr>
-        <w:t xml:space="preserve"># </w:t>
-      </w:r>
-      <w:r>
-        <w:rPr>
+        <w:t># Author:</w:t>
+      </w:r>
+      <w:r>
+        <w:rPr>
+          <w:rFonts w:ascii="Courier New" w:hAnsi="Courier New" w:cs="Courier New"/>
           <w:color w:val="4EA72E" w:themeColor="accent6"/>
           <w:sz w:val="16"/>
           <w:szCs w:val="16"/>
         </w:rPr>
-        <w:t>Name:</w:t>
-      </w:r>
-      <w:r>
-        <w:rPr>
-          <w:color w:val="4EA72E" w:themeColor="accent6"/>
-          <w:sz w:val="16"/>
-          <w:szCs w:val="16"/>
-        </w:rPr>
         <w:tab/>
       </w:r>
       <w:r>
         <w:rPr>
-          <w:color w:val="4EA72E" w:themeColor="accent6"/>
-          <w:sz w:val="16"/>
-          <w:szCs w:val="16"/>
-        </w:rPr>
-        <w:tab/>
-        <w:t>part1.py</w:t>
-      </w:r>
-    </w:p>
-    <w:p>
-      <w:pPr>
-        <w:ind w:left="180"/>
-        <w:jc w:val="both"/>
-        <w:rPr>
-          <w:color w:val="4EA72E" w:themeColor="accent6"/>
-          <w:sz w:val="16"/>
-          <w:szCs w:val="16"/>
-        </w:rPr>
-      </w:pPr>
-      <w:r>
-        <w:rPr>
-          <w:color w:val="4EA72E" w:themeColor="accent6"/>
-          <w:sz w:val="16"/>
-          <w:szCs w:val="16"/>
-        </w:rPr>
-        <w:t># Author:</w:t>
-      </w:r>
-      <w:r>
-        <w:rPr>
-          <w:color w:val="4EA72E" w:themeColor="accent6"/>
-          <w:sz w:val="16"/>
-          <w:szCs w:val="16"/>
-        </w:rPr>
-        <w:tab/>
-      </w:r>
-      <w:r>
-        <w:rPr>
+          <w:rFonts w:ascii="Courier New" w:hAnsi="Courier New" w:cs="Courier New"/>
           <w:color w:val="4EA72E" w:themeColor="accent6"/>
           <w:sz w:val="16"/>
           <w:szCs w:val="16"/>
@@ -3724,1617 +3365,2144 @@
     </w:p>
     <w:p>
       <w:pPr>
-        <w:ind w:left="180"/>
+        <w:rPr>
+          <w:rFonts w:ascii="Courier New" w:eastAsia="Times New Roman" w:hAnsi="Courier New" w:cs="Courier New"/>
+          <w:color w:val="D86DCB" w:themeColor="accent5" w:themeTint="99"/>
+          <w:kern w:val="0"/>
+          <w:sz w:val="16"/>
+          <w:szCs w:val="16"/>
+          <w14:ligatures w14:val="none"/>
+        </w:rPr>
+      </w:pPr>
+    </w:p>
+    <w:p>
+      <w:pPr>
+        <w:rPr>
+          <w:rFonts w:ascii="Courier New" w:eastAsia="Times New Roman" w:hAnsi="Courier New" w:cs="Courier New"/>
+          <w:color w:val="000000" w:themeColor="text1"/>
+          <w:kern w:val="0"/>
+          <w:sz w:val="16"/>
+          <w:szCs w:val="16"/>
+          <w14:ligatures w14:val="none"/>
+        </w:rPr>
+      </w:pPr>
+      <w:r>
+        <w:rPr>
+          <w:rFonts w:ascii="Courier New" w:eastAsia="Times New Roman" w:hAnsi="Courier New" w:cs="Courier New"/>
+          <w:color w:val="D86DCB" w:themeColor="accent5" w:themeTint="99"/>
+          <w:kern w:val="0"/>
+          <w:sz w:val="16"/>
+          <w:szCs w:val="16"/>
+          <w14:ligatures w14:val="none"/>
+        </w:rPr>
+        <w:t>IMPORT</w:t>
+      </w:r>
+      <w:r>
+        <w:rPr>
+          <w:rFonts w:ascii="Courier New" w:eastAsia="Times New Roman" w:hAnsi="Courier New" w:cs="Courier New"/>
+          <w:color w:val="000000" w:themeColor="text1"/>
+          <w:kern w:val="0"/>
+          <w:sz w:val="16"/>
+          <w:szCs w:val="16"/>
+          <w14:ligatures w14:val="none"/>
+        </w:rPr>
+        <w:t xml:space="preserve"> </w:t>
+      </w:r>
+      <w:r>
+        <w:rPr>
+          <w:rFonts w:ascii="Courier New" w:eastAsia="Times New Roman" w:hAnsi="Courier New" w:cs="Courier New"/>
+          <w:color w:val="074F6A" w:themeColor="accent4" w:themeShade="80"/>
+          <w:kern w:val="0"/>
+          <w:sz w:val="16"/>
+          <w:szCs w:val="16"/>
+          <w14:ligatures w14:val="none"/>
+        </w:rPr>
+        <w:t>sys</w:t>
+      </w:r>
+    </w:p>
+    <w:p>
+      <w:pPr>
+        <w:rPr>
+          <w:rFonts w:ascii="Courier New" w:eastAsia="Times New Roman" w:hAnsi="Courier New" w:cs="Courier New"/>
+          <w:color w:val="000000" w:themeColor="text1"/>
+          <w:kern w:val="0"/>
+          <w:sz w:val="16"/>
+          <w:szCs w:val="16"/>
+          <w14:ligatures w14:val="none"/>
+        </w:rPr>
+      </w:pPr>
+      <w:r>
+        <w:rPr>
+          <w:rFonts w:ascii="Courier New" w:eastAsia="Times New Roman" w:hAnsi="Courier New" w:cs="Courier New"/>
+          <w:color w:val="D86DCB" w:themeColor="accent5" w:themeTint="99"/>
+          <w:kern w:val="0"/>
+          <w:sz w:val="16"/>
+          <w:szCs w:val="16"/>
+          <w14:ligatures w14:val="none"/>
+        </w:rPr>
+        <w:t>IMPORT</w:t>
+      </w:r>
+      <w:r>
+        <w:rPr>
+          <w:rFonts w:ascii="Courier New" w:eastAsia="Times New Roman" w:hAnsi="Courier New" w:cs="Courier New"/>
+          <w:color w:val="000000" w:themeColor="text1"/>
+          <w:kern w:val="0"/>
+          <w:sz w:val="16"/>
+          <w:szCs w:val="16"/>
+          <w14:ligatures w14:val="none"/>
+        </w:rPr>
+        <w:t xml:space="preserve"> random FROM nacl.utils</w:t>
+      </w:r>
+    </w:p>
+    <w:p>
+      <w:pPr>
+        <w:rPr>
+          <w:rFonts w:ascii="Courier New" w:eastAsia="Times New Roman" w:hAnsi="Courier New" w:cs="Courier New"/>
+          <w:color w:val="CCCCCC"/>
+          <w:kern w:val="0"/>
+          <w:sz w:val="16"/>
+          <w:szCs w:val="16"/>
+          <w14:ligatures w14:val="none"/>
+        </w:rPr>
+      </w:pPr>
+    </w:p>
+    <w:p>
+      <w:pPr>
+        <w:rPr>
+          <w:rFonts w:ascii="Courier New" w:eastAsia="Times New Roman" w:hAnsi="Courier New" w:cs="Courier New"/>
+          <w:color w:val="CCCCCC"/>
+          <w:kern w:val="0"/>
+          <w:sz w:val="16"/>
+          <w:szCs w:val="16"/>
+          <w14:ligatures w14:val="none"/>
+        </w:rPr>
+      </w:pPr>
+      <w:r>
+        <w:rPr>
+          <w:rFonts w:ascii="Courier New" w:eastAsia="Times New Roman" w:hAnsi="Courier New" w:cs="Courier New"/>
+          <w:color w:val="6A9955"/>
+          <w:kern w:val="0"/>
+          <w:sz w:val="16"/>
+          <w:szCs w:val="16"/>
+          <w14:ligatures w14:val="none"/>
+        </w:rPr>
+        <w:t># Define a function to reverse the one-time pad</w:t>
+      </w:r>
+    </w:p>
+    <w:p>
+      <w:pPr>
+        <w:rPr>
+          <w:rFonts w:ascii="Courier New" w:eastAsia="Times New Roman" w:hAnsi="Courier New" w:cs="Courier New"/>
+          <w:color w:val="000000" w:themeColor="text1"/>
+          <w:kern w:val="0"/>
+          <w:sz w:val="16"/>
+          <w:szCs w:val="16"/>
+          <w14:ligatures w14:val="none"/>
+        </w:rPr>
+      </w:pPr>
+      <w:r>
+        <w:rPr>
+          <w:rFonts w:ascii="Courier New" w:eastAsia="Times New Roman" w:hAnsi="Courier New" w:cs="Courier New"/>
+          <w:color w:val="0070C0"/>
+          <w:kern w:val="0"/>
+          <w:sz w:val="16"/>
+          <w:szCs w:val="16"/>
+          <w14:ligatures w14:val="none"/>
+        </w:rPr>
+        <w:t>DEFINE</w:t>
+      </w:r>
+      <w:r>
+        <w:rPr>
+          <w:rFonts w:ascii="Courier New" w:eastAsia="Times New Roman" w:hAnsi="Courier New" w:cs="Courier New"/>
+          <w:color w:val="000000" w:themeColor="text1"/>
+          <w:kern w:val="0"/>
+          <w:sz w:val="16"/>
+          <w:szCs w:val="16"/>
+          <w14:ligatures w14:val="none"/>
+        </w:rPr>
+        <w:t xml:space="preserve"> FUNCTION </w:t>
+      </w:r>
+      <w:r>
+        <w:rPr>
+          <w:rFonts w:ascii="Courier New" w:eastAsia="Times New Roman" w:hAnsi="Courier New" w:cs="Courier New"/>
+          <w:color w:val="FFC000"/>
+          <w:kern w:val="0"/>
+          <w:sz w:val="16"/>
+          <w:szCs w:val="16"/>
+          <w14:ligatures w14:val="none"/>
+        </w:rPr>
+        <w:t>reverse_one_time_pad</w:t>
+      </w:r>
+      <w:r>
+        <w:rPr>
+          <w:rFonts w:ascii="Courier New" w:eastAsia="Times New Roman" w:hAnsi="Courier New" w:cs="Courier New"/>
+          <w:color w:val="000000" w:themeColor="text1"/>
+          <w:kern w:val="0"/>
+          <w:sz w:val="16"/>
+          <w:szCs w:val="16"/>
+          <w14:ligatures w14:val="none"/>
+        </w:rPr>
+        <w:t>(</w:t>
+      </w:r>
+      <w:r>
+        <w:rPr>
+          <w:rFonts w:ascii="Courier New" w:eastAsia="Times New Roman" w:hAnsi="Courier New" w:cs="Courier New"/>
+          <w:color w:val="45B0E1" w:themeColor="accent1" w:themeTint="99"/>
+          <w:kern w:val="0"/>
+          <w:sz w:val="16"/>
+          <w:szCs w:val="16"/>
+          <w14:ligatures w14:val="none"/>
+        </w:rPr>
+        <w:t>ciphertext_path</w:t>
+      </w:r>
+      <w:r>
+        <w:rPr>
+          <w:rFonts w:ascii="Courier New" w:eastAsia="Times New Roman" w:hAnsi="Courier New" w:cs="Courier New"/>
+          <w:color w:val="000000" w:themeColor="text1"/>
+          <w:kern w:val="0"/>
+          <w:sz w:val="16"/>
+          <w:szCs w:val="16"/>
+          <w14:ligatures w14:val="none"/>
+        </w:rPr>
+        <w:t xml:space="preserve">, </w:t>
+      </w:r>
+      <w:r>
+        <w:rPr>
+          <w:rFonts w:ascii="Courier New" w:eastAsia="Times New Roman" w:hAnsi="Courier New" w:cs="Courier New"/>
+          <w:color w:val="45B0E1" w:themeColor="accent1" w:themeTint="99"/>
+          <w:kern w:val="0"/>
+          <w:sz w:val="16"/>
+          <w:szCs w:val="16"/>
+          <w14:ligatures w14:val="none"/>
+        </w:rPr>
+        <w:t>otp_path</w:t>
+      </w:r>
+      <w:r>
+        <w:rPr>
+          <w:rFonts w:ascii="Courier New" w:eastAsia="Times New Roman" w:hAnsi="Courier New" w:cs="Courier New"/>
+          <w:color w:val="000000" w:themeColor="text1"/>
+          <w:kern w:val="0"/>
+          <w:sz w:val="16"/>
+          <w:szCs w:val="16"/>
+          <w14:ligatures w14:val="none"/>
+        </w:rPr>
+        <w:t>):</w:t>
+      </w:r>
+    </w:p>
+    <w:p>
+      <w:pPr>
+        <w:rPr>
+          <w:rFonts w:ascii="Courier New" w:eastAsia="Times New Roman" w:hAnsi="Courier New" w:cs="Courier New"/>
+          <w:color w:val="CCCCCC"/>
+          <w:kern w:val="0"/>
+          <w:sz w:val="16"/>
+          <w:szCs w:val="16"/>
+          <w14:ligatures w14:val="none"/>
+        </w:rPr>
+      </w:pPr>
+      <w:r>
+        <w:rPr>
+          <w:rFonts w:ascii="Courier New" w:eastAsia="Times New Roman" w:hAnsi="Courier New" w:cs="Courier New"/>
+          <w:color w:val="CCCCCC"/>
+          <w:kern w:val="0"/>
+          <w:sz w:val="16"/>
+          <w:szCs w:val="16"/>
+          <w14:ligatures w14:val="none"/>
+        </w:rPr>
+        <w:t xml:space="preserve">    </w:t>
+      </w:r>
+      <w:r>
+        <w:rPr>
+          <w:rFonts w:ascii="Courier New" w:eastAsia="Times New Roman" w:hAnsi="Courier New" w:cs="Courier New"/>
+          <w:color w:val="CE9178"/>
+          <w:kern w:val="0"/>
+          <w:sz w:val="16"/>
+          <w:szCs w:val="16"/>
+          <w14:ligatures w14:val="none"/>
+        </w:rPr>
+        <w:t>"""Decrypt the ciphertext using the one-time pad."""</w:t>
+      </w:r>
+    </w:p>
+    <w:p>
+      <w:pPr>
+        <w:rPr>
+          <w:rFonts w:ascii="Courier New" w:eastAsia="Times New Roman" w:hAnsi="Courier New" w:cs="Courier New"/>
+          <w:color w:val="CCCCCC"/>
+          <w:kern w:val="0"/>
+          <w:sz w:val="16"/>
+          <w:szCs w:val="16"/>
+          <w14:ligatures w14:val="none"/>
+        </w:rPr>
+      </w:pPr>
+      <w:r>
+        <w:rPr>
+          <w:rFonts w:ascii="Courier New" w:eastAsia="Times New Roman" w:hAnsi="Courier New" w:cs="Courier New"/>
+          <w:color w:val="CCCCCC"/>
+          <w:kern w:val="0"/>
+          <w:sz w:val="16"/>
+          <w:szCs w:val="16"/>
+          <w14:ligatures w14:val="none"/>
+        </w:rPr>
+        <w:t xml:space="preserve">    </w:t>
+      </w:r>
+      <w:r>
+        <w:rPr>
+          <w:rFonts w:ascii="Courier New" w:eastAsia="Times New Roman" w:hAnsi="Courier New" w:cs="Courier New"/>
+          <w:color w:val="D86DCB" w:themeColor="accent5" w:themeTint="99"/>
+          <w:kern w:val="0"/>
+          <w:sz w:val="16"/>
+          <w:szCs w:val="16"/>
+          <w14:ligatures w14:val="none"/>
+        </w:rPr>
+        <w:t>TRY</w:t>
+      </w:r>
+      <w:r>
+        <w:rPr>
+          <w:rFonts w:ascii="Courier New" w:eastAsia="Times New Roman" w:hAnsi="Courier New" w:cs="Courier New"/>
+          <w:color w:val="000000" w:themeColor="text1"/>
+          <w:kern w:val="0"/>
+          <w:sz w:val="16"/>
+          <w:szCs w:val="16"/>
+          <w14:ligatures w14:val="none"/>
+        </w:rPr>
+        <w:t>:</w:t>
+      </w:r>
+    </w:p>
+    <w:p>
+      <w:pPr>
+        <w:rPr>
+          <w:rFonts w:ascii="Courier New" w:eastAsia="Times New Roman" w:hAnsi="Courier New" w:cs="Courier New"/>
+          <w:color w:val="CCCCCC"/>
+          <w:kern w:val="0"/>
+          <w:sz w:val="16"/>
+          <w:szCs w:val="16"/>
+          <w14:ligatures w14:val="none"/>
+        </w:rPr>
+      </w:pPr>
+      <w:r>
+        <w:rPr>
+          <w:rFonts w:ascii="Courier New" w:eastAsia="Times New Roman" w:hAnsi="Courier New" w:cs="Courier New"/>
+          <w:color w:val="CCCCCC"/>
+          <w:kern w:val="0"/>
+          <w:sz w:val="16"/>
+          <w:szCs w:val="16"/>
+          <w14:ligatures w14:val="none"/>
+        </w:rPr>
+        <w:t xml:space="preserve">        </w:t>
+      </w:r>
+      <w:r>
+        <w:rPr>
+          <w:rFonts w:ascii="Courier New" w:eastAsia="Times New Roman" w:hAnsi="Courier New" w:cs="Courier New"/>
+          <w:color w:val="6A9955"/>
+          <w:kern w:val="0"/>
+          <w:sz w:val="16"/>
+          <w:szCs w:val="16"/>
+          <w14:ligatures w14:val="none"/>
+        </w:rPr>
+        <w:t># Open and read the ciphertext and OTP files</w:t>
+      </w:r>
+    </w:p>
+    <w:p>
+      <w:pPr>
+        <w:rPr>
+          <w:rFonts w:ascii="Courier New" w:eastAsia="Times New Roman" w:hAnsi="Courier New" w:cs="Courier New"/>
+          <w:color w:val="000000" w:themeColor="text1"/>
+          <w:kern w:val="0"/>
+          <w:sz w:val="16"/>
+          <w:szCs w:val="16"/>
+          <w14:ligatures w14:val="none"/>
+        </w:rPr>
+      </w:pPr>
+      <w:r>
+        <w:rPr>
+          <w:rFonts w:ascii="Courier New" w:eastAsia="Times New Roman" w:hAnsi="Courier New" w:cs="Courier New"/>
+          <w:color w:val="000000" w:themeColor="text1"/>
+          <w:kern w:val="0"/>
+          <w:sz w:val="16"/>
+          <w:szCs w:val="16"/>
+          <w14:ligatures w14:val="none"/>
+        </w:rPr>
+        <w:t xml:space="preserve">        OPEN </w:t>
+      </w:r>
+      <w:r>
+        <w:rPr>
+          <w:rFonts w:ascii="Courier New" w:eastAsia="Times New Roman" w:hAnsi="Courier New" w:cs="Courier New"/>
+          <w:color w:val="45B0E1" w:themeColor="accent1" w:themeTint="99"/>
+          <w:kern w:val="0"/>
+          <w:sz w:val="16"/>
+          <w:szCs w:val="16"/>
+          <w14:ligatures w14:val="none"/>
+        </w:rPr>
+        <w:t xml:space="preserve">ciphertext_path </w:t>
+      </w:r>
+      <w:r>
+        <w:rPr>
+          <w:rFonts w:ascii="Courier New" w:eastAsia="Times New Roman" w:hAnsi="Courier New" w:cs="Courier New"/>
+          <w:color w:val="D86DCB" w:themeColor="accent5" w:themeTint="99"/>
+          <w:kern w:val="0"/>
+          <w:sz w:val="16"/>
+          <w:szCs w:val="16"/>
+          <w14:ligatures w14:val="none"/>
+        </w:rPr>
+        <w:t>AS</w:t>
+      </w:r>
+      <w:r>
+        <w:rPr>
+          <w:rFonts w:ascii="Courier New" w:eastAsia="Times New Roman" w:hAnsi="Courier New" w:cs="Courier New"/>
+          <w:color w:val="000000" w:themeColor="text1"/>
+          <w:kern w:val="0"/>
+          <w:sz w:val="16"/>
+          <w:szCs w:val="16"/>
+          <w14:ligatures w14:val="none"/>
+        </w:rPr>
+        <w:t xml:space="preserve"> </w:t>
+      </w:r>
+      <w:r>
+        <w:rPr>
+          <w:rFonts w:ascii="Courier New" w:eastAsia="Times New Roman" w:hAnsi="Courier New" w:cs="Courier New"/>
+          <w:color w:val="45B0E1" w:themeColor="accent1" w:themeTint="99"/>
+          <w:kern w:val="0"/>
+          <w:sz w:val="16"/>
+          <w:szCs w:val="16"/>
+          <w14:ligatures w14:val="none"/>
+        </w:rPr>
+        <w:t>ciphertext_file</w:t>
+      </w:r>
+      <w:r>
+        <w:rPr>
+          <w:rFonts w:ascii="Courier New" w:eastAsia="Times New Roman" w:hAnsi="Courier New" w:cs="Courier New"/>
+          <w:color w:val="000000" w:themeColor="text1"/>
+          <w:kern w:val="0"/>
+          <w:sz w:val="16"/>
+          <w:szCs w:val="16"/>
+          <w14:ligatures w14:val="none"/>
+        </w:rPr>
+        <w:t xml:space="preserve">, READ </w:t>
+      </w:r>
+      <w:r>
+        <w:rPr>
+          <w:rFonts w:ascii="Courier New" w:eastAsia="Times New Roman" w:hAnsi="Courier New" w:cs="Courier New"/>
+          <w:color w:val="D86DCB" w:themeColor="accent5" w:themeTint="99"/>
+          <w:kern w:val="0"/>
+          <w:sz w:val="16"/>
+          <w:szCs w:val="16"/>
+          <w14:ligatures w14:val="none"/>
+        </w:rPr>
+        <w:t>AS</w:t>
+      </w:r>
+      <w:r>
+        <w:rPr>
+          <w:rFonts w:ascii="Courier New" w:eastAsia="Times New Roman" w:hAnsi="Courier New" w:cs="Courier New"/>
+          <w:color w:val="000000" w:themeColor="text1"/>
+          <w:kern w:val="0"/>
+          <w:sz w:val="16"/>
+          <w:szCs w:val="16"/>
+          <w14:ligatures w14:val="none"/>
+        </w:rPr>
+        <w:t xml:space="preserve"> </w:t>
+      </w:r>
+      <w:r>
+        <w:rPr>
+          <w:rFonts w:ascii="Courier New" w:eastAsia="Times New Roman" w:hAnsi="Courier New" w:cs="Courier New"/>
+          <w:color w:val="45B0E1" w:themeColor="accent1" w:themeTint="99"/>
+          <w:kern w:val="0"/>
+          <w:sz w:val="16"/>
+          <w:szCs w:val="16"/>
+          <w14:ligatures w14:val="none"/>
+        </w:rPr>
+        <w:t>ciphertext</w:t>
+      </w:r>
+    </w:p>
+    <w:p>
+      <w:pPr>
+        <w:rPr>
+          <w:rFonts w:ascii="Courier New" w:eastAsia="Times New Roman" w:hAnsi="Courier New" w:cs="Courier New"/>
+          <w:color w:val="000000" w:themeColor="text1"/>
+          <w:kern w:val="0"/>
+          <w:sz w:val="16"/>
+          <w:szCs w:val="16"/>
+          <w14:ligatures w14:val="none"/>
+        </w:rPr>
+      </w:pPr>
+      <w:r>
+        <w:rPr>
+          <w:rFonts w:ascii="Courier New" w:eastAsia="Times New Roman" w:hAnsi="Courier New" w:cs="Courier New"/>
+          <w:color w:val="000000" w:themeColor="text1"/>
+          <w:kern w:val="0"/>
+          <w:sz w:val="16"/>
+          <w:szCs w:val="16"/>
+          <w14:ligatures w14:val="none"/>
+        </w:rPr>
+        <w:t xml:space="preserve">        OPEN </w:t>
+      </w:r>
+      <w:r>
+        <w:rPr>
+          <w:rFonts w:ascii="Courier New" w:eastAsia="Times New Roman" w:hAnsi="Courier New" w:cs="Courier New"/>
+          <w:color w:val="45B0E1" w:themeColor="accent1" w:themeTint="99"/>
+          <w:kern w:val="0"/>
+          <w:sz w:val="16"/>
+          <w:szCs w:val="16"/>
+          <w14:ligatures w14:val="none"/>
+        </w:rPr>
+        <w:t xml:space="preserve">otp_path </w:t>
+      </w:r>
+      <w:r>
+        <w:rPr>
+          <w:rFonts w:ascii="Courier New" w:eastAsia="Times New Roman" w:hAnsi="Courier New" w:cs="Courier New"/>
+          <w:color w:val="D86DCB" w:themeColor="accent5" w:themeTint="99"/>
+          <w:kern w:val="0"/>
+          <w:sz w:val="16"/>
+          <w:szCs w:val="16"/>
+          <w14:ligatures w14:val="none"/>
+        </w:rPr>
+        <w:t>AS</w:t>
+      </w:r>
+      <w:r>
+        <w:rPr>
+          <w:rFonts w:ascii="Courier New" w:eastAsia="Times New Roman" w:hAnsi="Courier New" w:cs="Courier New"/>
+          <w:color w:val="000000" w:themeColor="text1"/>
+          <w:kern w:val="0"/>
+          <w:sz w:val="16"/>
+          <w:szCs w:val="16"/>
+          <w14:ligatures w14:val="none"/>
+        </w:rPr>
+        <w:t xml:space="preserve"> </w:t>
+      </w:r>
+      <w:r>
+        <w:rPr>
+          <w:rFonts w:ascii="Courier New" w:eastAsia="Times New Roman" w:hAnsi="Courier New" w:cs="Courier New"/>
+          <w:color w:val="45B0E1" w:themeColor="accent1" w:themeTint="99"/>
+          <w:kern w:val="0"/>
+          <w:sz w:val="16"/>
+          <w:szCs w:val="16"/>
+          <w14:ligatures w14:val="none"/>
+        </w:rPr>
+        <w:t>otp_file</w:t>
+      </w:r>
+      <w:r>
+        <w:rPr>
+          <w:rFonts w:ascii="Courier New" w:eastAsia="Times New Roman" w:hAnsi="Courier New" w:cs="Courier New"/>
+          <w:color w:val="000000" w:themeColor="text1"/>
+          <w:kern w:val="0"/>
+          <w:sz w:val="16"/>
+          <w:szCs w:val="16"/>
+          <w14:ligatures w14:val="none"/>
+        </w:rPr>
+        <w:t xml:space="preserve">, READ </w:t>
+      </w:r>
+      <w:r>
+        <w:rPr>
+          <w:rFonts w:ascii="Courier New" w:eastAsia="Times New Roman" w:hAnsi="Courier New" w:cs="Courier New"/>
+          <w:color w:val="D86DCB" w:themeColor="accent5" w:themeTint="99"/>
+          <w:kern w:val="0"/>
+          <w:sz w:val="16"/>
+          <w:szCs w:val="16"/>
+          <w14:ligatures w14:val="none"/>
+        </w:rPr>
+        <w:t>AS</w:t>
+      </w:r>
+      <w:r>
+        <w:rPr>
+          <w:rFonts w:ascii="Courier New" w:eastAsia="Times New Roman" w:hAnsi="Courier New" w:cs="Courier New"/>
+          <w:color w:val="000000" w:themeColor="text1"/>
+          <w:kern w:val="0"/>
+          <w:sz w:val="16"/>
+          <w:szCs w:val="16"/>
+          <w14:ligatures w14:val="none"/>
+        </w:rPr>
+        <w:t xml:space="preserve"> </w:t>
+      </w:r>
+      <w:r>
+        <w:rPr>
+          <w:rFonts w:ascii="Courier New" w:eastAsia="Times New Roman" w:hAnsi="Courier New" w:cs="Courier New"/>
+          <w:color w:val="45B0E1" w:themeColor="accent1" w:themeTint="99"/>
+          <w:kern w:val="0"/>
+          <w:sz w:val="16"/>
+          <w:szCs w:val="16"/>
+          <w14:ligatures w14:val="none"/>
+        </w:rPr>
+        <w:t>otp</w:t>
+      </w:r>
+    </w:p>
+    <w:p>
+      <w:pPr>
+        <w:rPr>
+          <w:rFonts w:ascii="Courier New" w:eastAsia="Times New Roman" w:hAnsi="Courier New" w:cs="Courier New"/>
+          <w:color w:val="CCCCCC"/>
+          <w:kern w:val="0"/>
+          <w:sz w:val="16"/>
+          <w:szCs w:val="16"/>
+          <w14:ligatures w14:val="none"/>
+        </w:rPr>
+      </w:pPr>
+      <w:r>
+        <w:rPr>
+          <w:rFonts w:ascii="Courier New" w:eastAsia="Times New Roman" w:hAnsi="Courier New" w:cs="Courier New"/>
+          <w:color w:val="000000" w:themeColor="text1"/>
+          <w:kern w:val="0"/>
+          <w:sz w:val="16"/>
+          <w:szCs w:val="16"/>
+          <w14:ligatures w14:val="none"/>
+        </w:rPr>
+        <w:t xml:space="preserve">    </w:t>
+      </w:r>
+      <w:r>
+        <w:rPr>
+          <w:rFonts w:ascii="Courier New" w:eastAsia="Times New Roman" w:hAnsi="Courier New" w:cs="Courier New"/>
+          <w:color w:val="D86DCB" w:themeColor="accent5" w:themeTint="99"/>
+          <w:kern w:val="0"/>
+          <w:sz w:val="16"/>
+          <w:szCs w:val="16"/>
+          <w14:ligatures w14:val="none"/>
+        </w:rPr>
+        <w:t>EXCEPT</w:t>
+      </w:r>
+      <w:r>
+        <w:rPr>
+          <w:rFonts w:ascii="Courier New" w:eastAsia="Times New Roman" w:hAnsi="Courier New" w:cs="Courier New"/>
+          <w:color w:val="000000" w:themeColor="text1"/>
+          <w:kern w:val="0"/>
+          <w:sz w:val="16"/>
+          <w:szCs w:val="16"/>
+          <w14:ligatures w14:val="none"/>
+        </w:rPr>
+        <w:t xml:space="preserve"> </w:t>
+      </w:r>
+      <w:r>
+        <w:rPr>
+          <w:rFonts w:ascii="Courier New" w:eastAsia="Times New Roman" w:hAnsi="Courier New" w:cs="Courier New"/>
+          <w:color w:val="074F6A" w:themeColor="accent4" w:themeShade="80"/>
+          <w:kern w:val="0"/>
+          <w:sz w:val="16"/>
+          <w:szCs w:val="16"/>
+          <w14:ligatures w14:val="none"/>
+        </w:rPr>
+        <w:t>FileNotFoundError</w:t>
+      </w:r>
+      <w:r>
+        <w:rPr>
+          <w:rFonts w:ascii="Courier New" w:eastAsia="Times New Roman" w:hAnsi="Courier New" w:cs="Courier New"/>
+          <w:color w:val="CCCCCC"/>
+          <w:kern w:val="0"/>
+          <w:sz w:val="16"/>
+          <w:szCs w:val="16"/>
+          <w14:ligatures w14:val="none"/>
+        </w:rPr>
+        <w:t xml:space="preserve"> </w:t>
+      </w:r>
+      <w:r>
+        <w:rPr>
+          <w:rFonts w:ascii="Courier New" w:eastAsia="Times New Roman" w:hAnsi="Courier New" w:cs="Courier New"/>
+          <w:color w:val="D86DCB" w:themeColor="accent5" w:themeTint="99"/>
+          <w:kern w:val="0"/>
+          <w:sz w:val="16"/>
+          <w:szCs w:val="16"/>
+          <w14:ligatures w14:val="none"/>
+        </w:rPr>
+        <w:t>AS</w:t>
+      </w:r>
+      <w:r>
+        <w:rPr>
+          <w:rFonts w:ascii="Courier New" w:eastAsia="Times New Roman" w:hAnsi="Courier New" w:cs="Courier New"/>
+          <w:color w:val="CCCCCC"/>
+          <w:kern w:val="0"/>
+          <w:sz w:val="16"/>
+          <w:szCs w:val="16"/>
+          <w14:ligatures w14:val="none"/>
+        </w:rPr>
+        <w:t xml:space="preserve"> </w:t>
+      </w:r>
+      <w:r>
+        <w:rPr>
+          <w:rFonts w:ascii="Courier New" w:eastAsia="Times New Roman" w:hAnsi="Courier New" w:cs="Courier New"/>
+          <w:color w:val="9CDCFE"/>
+          <w:kern w:val="0"/>
+          <w:sz w:val="16"/>
+          <w:szCs w:val="16"/>
+          <w14:ligatures w14:val="none"/>
+        </w:rPr>
+        <w:t>error</w:t>
+      </w:r>
+      <w:r>
+        <w:rPr>
+          <w:rFonts w:ascii="Courier New" w:eastAsia="Times New Roman" w:hAnsi="Courier New" w:cs="Courier New"/>
+          <w:color w:val="000000" w:themeColor="text1"/>
+          <w:kern w:val="0"/>
+          <w:sz w:val="16"/>
+          <w:szCs w:val="16"/>
+          <w14:ligatures w14:val="none"/>
+        </w:rPr>
+        <w:t>:</w:t>
+      </w:r>
+    </w:p>
+    <w:p>
+      <w:pPr>
+        <w:rPr>
+          <w:rFonts w:ascii="Courier New" w:eastAsia="Times New Roman" w:hAnsi="Courier New" w:cs="Courier New"/>
+          <w:color w:val="CCCCCC"/>
+          <w:kern w:val="0"/>
+          <w:sz w:val="16"/>
+          <w:szCs w:val="16"/>
+          <w14:ligatures w14:val="none"/>
+        </w:rPr>
+      </w:pPr>
+      <w:r>
+        <w:rPr>
+          <w:rFonts w:ascii="Courier New" w:eastAsia="Times New Roman" w:hAnsi="Courier New" w:cs="Courier New"/>
+          <w:color w:val="CCCCCC"/>
+          <w:kern w:val="0"/>
+          <w:sz w:val="16"/>
+          <w:szCs w:val="16"/>
+          <w14:ligatures w14:val="none"/>
+        </w:rPr>
+        <w:t xml:space="preserve">        </w:t>
+      </w:r>
+      <w:r>
+        <w:rPr>
+          <w:rFonts w:ascii="Courier New" w:eastAsia="Times New Roman" w:hAnsi="Courier New" w:cs="Courier New"/>
+          <w:color w:val="FFC000"/>
+          <w:kern w:val="0"/>
+          <w:sz w:val="16"/>
+          <w:szCs w:val="16"/>
+          <w14:ligatures w14:val="none"/>
+        </w:rPr>
+        <w:t>PRINT</w:t>
+      </w:r>
+      <w:r>
+        <w:rPr>
+          <w:rFonts w:ascii="Courier New" w:eastAsia="Times New Roman" w:hAnsi="Courier New" w:cs="Courier New"/>
+          <w:color w:val="CCCCCC"/>
+          <w:kern w:val="0"/>
+          <w:sz w:val="16"/>
+          <w:szCs w:val="16"/>
+          <w14:ligatures w14:val="none"/>
+        </w:rPr>
+        <w:t xml:space="preserve"> </w:t>
+      </w:r>
+      <w:r>
+        <w:rPr>
+          <w:rFonts w:ascii="Courier New" w:eastAsia="Times New Roman" w:hAnsi="Courier New" w:cs="Courier New"/>
+          <w:color w:val="CE9178"/>
+          <w:kern w:val="0"/>
+          <w:sz w:val="16"/>
+          <w:szCs w:val="16"/>
+          <w14:ligatures w14:val="none"/>
+        </w:rPr>
+        <w:t>"Error:"</w:t>
+      </w:r>
+      <w:r>
+        <w:rPr>
+          <w:rFonts w:ascii="Courier New" w:eastAsia="Times New Roman" w:hAnsi="Courier New" w:cs="Courier New"/>
+          <w:color w:val="000000" w:themeColor="text1"/>
+          <w:kern w:val="0"/>
+          <w:sz w:val="16"/>
+          <w:szCs w:val="16"/>
+          <w14:ligatures w14:val="none"/>
+        </w:rPr>
+        <w:t>,</w:t>
+      </w:r>
+      <w:r>
+        <w:rPr>
+          <w:rFonts w:ascii="Courier New" w:eastAsia="Times New Roman" w:hAnsi="Courier New" w:cs="Courier New"/>
+          <w:color w:val="CCCCCC"/>
+          <w:kern w:val="0"/>
+          <w:sz w:val="16"/>
+          <w:szCs w:val="16"/>
+          <w14:ligatures w14:val="none"/>
+        </w:rPr>
+        <w:t xml:space="preserve"> </w:t>
+      </w:r>
+      <w:r>
+        <w:rPr>
+          <w:rFonts w:ascii="Courier New" w:eastAsia="Times New Roman" w:hAnsi="Courier New" w:cs="Courier New"/>
+          <w:color w:val="9CDCFE"/>
+          <w:kern w:val="0"/>
+          <w:sz w:val="16"/>
+          <w:szCs w:val="16"/>
+          <w14:ligatures w14:val="none"/>
+        </w:rPr>
+        <w:t>error</w:t>
+      </w:r>
+    </w:p>
+    <w:p>
+      <w:pPr>
+        <w:rPr>
+          <w:rFonts w:ascii="Courier New" w:eastAsia="Times New Roman" w:hAnsi="Courier New" w:cs="Courier New"/>
+          <w:color w:val="CCCCCC"/>
+          <w:kern w:val="0"/>
+          <w:sz w:val="16"/>
+          <w:szCs w:val="16"/>
+          <w14:ligatures w14:val="none"/>
+        </w:rPr>
+      </w:pPr>
+      <w:r>
+        <w:rPr>
+          <w:rFonts w:ascii="Courier New" w:eastAsia="Times New Roman" w:hAnsi="Courier New" w:cs="Courier New"/>
+          <w:color w:val="CCCCCC"/>
+          <w:kern w:val="0"/>
+          <w:sz w:val="16"/>
+          <w:szCs w:val="16"/>
+          <w14:ligatures w14:val="none"/>
+        </w:rPr>
+        <w:t xml:space="preserve">        </w:t>
+      </w:r>
+      <w:r>
+        <w:rPr>
+          <w:rFonts w:ascii="Courier New" w:eastAsia="Times New Roman" w:hAnsi="Courier New" w:cs="Courier New"/>
+          <w:color w:val="000000" w:themeColor="text1"/>
+          <w:kern w:val="0"/>
+          <w:sz w:val="16"/>
+          <w:szCs w:val="16"/>
+          <w14:ligatures w14:val="none"/>
+        </w:rPr>
+        <w:t xml:space="preserve">EXIT PROGRAM </w:t>
+      </w:r>
+      <w:r>
+        <w:rPr>
+          <w:rFonts w:ascii="Courier New" w:eastAsia="Times New Roman" w:hAnsi="Courier New" w:cs="Courier New"/>
+          <w:color w:val="D86DCB" w:themeColor="accent5" w:themeTint="99"/>
+          <w:kern w:val="0"/>
+          <w:sz w:val="16"/>
+          <w:szCs w:val="16"/>
+          <w14:ligatures w14:val="none"/>
+        </w:rPr>
+        <w:t>WITH</w:t>
+      </w:r>
+      <w:r>
+        <w:rPr>
+          <w:rFonts w:ascii="Courier New" w:eastAsia="Times New Roman" w:hAnsi="Courier New" w:cs="Courier New"/>
+          <w:color w:val="000000" w:themeColor="text1"/>
+          <w:kern w:val="0"/>
+          <w:sz w:val="16"/>
+          <w:szCs w:val="16"/>
+          <w14:ligatures w14:val="none"/>
+        </w:rPr>
+        <w:t xml:space="preserve"> CODE </w:t>
+      </w:r>
+      <w:r>
+        <w:rPr>
+          <w:rFonts w:ascii="Courier New" w:eastAsia="Times New Roman" w:hAnsi="Courier New" w:cs="Courier New"/>
+          <w:color w:val="A6A6A6" w:themeColor="background1" w:themeShade="A6"/>
+          <w:kern w:val="0"/>
+          <w:sz w:val="16"/>
+          <w:szCs w:val="16"/>
+          <w14:ligatures w14:val="none"/>
+        </w:rPr>
+        <w:t>1</w:t>
+      </w:r>
+    </w:p>
+    <w:p>
+      <w:pPr>
+        <w:rPr>
+          <w:rFonts w:ascii="Courier New" w:eastAsia="Times New Roman" w:hAnsi="Courier New" w:cs="Courier New"/>
+          <w:color w:val="CCCCCC"/>
+          <w:kern w:val="0"/>
+          <w:sz w:val="16"/>
+          <w:szCs w:val="16"/>
+          <w14:ligatures w14:val="none"/>
+        </w:rPr>
+      </w:pPr>
+    </w:p>
+    <w:p>
+      <w:pPr>
+        <w:rPr>
+          <w:rFonts w:ascii="Courier New" w:eastAsia="Times New Roman" w:hAnsi="Courier New" w:cs="Courier New"/>
+          <w:color w:val="CCCCCC"/>
+          <w:kern w:val="0"/>
+          <w:sz w:val="16"/>
+          <w:szCs w:val="16"/>
+          <w14:ligatures w14:val="none"/>
+        </w:rPr>
+      </w:pPr>
+      <w:r>
+        <w:rPr>
+          <w:rFonts w:ascii="Courier New" w:eastAsia="Times New Roman" w:hAnsi="Courier New" w:cs="Courier New"/>
+          <w:color w:val="CCCCCC"/>
+          <w:kern w:val="0"/>
+          <w:sz w:val="16"/>
+          <w:szCs w:val="16"/>
+          <w14:ligatures w14:val="none"/>
+        </w:rPr>
+        <w:t xml:space="preserve">    </w:t>
+      </w:r>
+      <w:r>
+        <w:rPr>
+          <w:rFonts w:ascii="Courier New" w:eastAsia="Times New Roman" w:hAnsi="Courier New" w:cs="Courier New"/>
+          <w:color w:val="6A9955"/>
+          <w:kern w:val="0"/>
+          <w:sz w:val="16"/>
+          <w:szCs w:val="16"/>
+          <w14:ligatures w14:val="none"/>
+        </w:rPr>
+        <w:t># Check if ciphertext and OTP are of equal length</w:t>
+      </w:r>
+    </w:p>
+    <w:p>
+      <w:pPr>
+        <w:rPr>
+          <w:rFonts w:ascii="Courier New" w:eastAsia="Times New Roman" w:hAnsi="Courier New" w:cs="Courier New"/>
+          <w:color w:val="CCCCCC"/>
+          <w:kern w:val="0"/>
+          <w:sz w:val="16"/>
+          <w:szCs w:val="16"/>
+          <w14:ligatures w14:val="none"/>
+        </w:rPr>
+      </w:pPr>
+      <w:r>
+        <w:rPr>
+          <w:rFonts w:ascii="Courier New" w:eastAsia="Times New Roman" w:hAnsi="Courier New" w:cs="Courier New"/>
+          <w:color w:val="000000" w:themeColor="text1"/>
+          <w:kern w:val="0"/>
+          <w:sz w:val="16"/>
+          <w:szCs w:val="16"/>
+          <w14:ligatures w14:val="none"/>
+        </w:rPr>
+        <w:t xml:space="preserve">    </w:t>
+      </w:r>
+      <w:r>
+        <w:rPr>
+          <w:rFonts w:ascii="Courier New" w:eastAsia="Times New Roman" w:hAnsi="Courier New" w:cs="Courier New"/>
+          <w:color w:val="D86DCB" w:themeColor="accent5" w:themeTint="99"/>
+          <w:kern w:val="0"/>
+          <w:sz w:val="16"/>
+          <w:szCs w:val="16"/>
+          <w14:ligatures w14:val="none"/>
+        </w:rPr>
+        <w:t>IF</w:t>
+      </w:r>
+      <w:r>
+        <w:rPr>
+          <w:rFonts w:ascii="Courier New" w:eastAsia="Times New Roman" w:hAnsi="Courier New" w:cs="Courier New"/>
+          <w:color w:val="000000" w:themeColor="text1"/>
+          <w:kern w:val="0"/>
+          <w:sz w:val="16"/>
+          <w:szCs w:val="16"/>
+          <w14:ligatures w14:val="none"/>
+        </w:rPr>
+        <w:t xml:space="preserve"> LENGTH OF </w:t>
+      </w:r>
+      <w:r>
+        <w:rPr>
+          <w:rFonts w:ascii="Courier New" w:eastAsia="Times New Roman" w:hAnsi="Courier New" w:cs="Courier New"/>
+          <w:color w:val="45B0E1" w:themeColor="accent1" w:themeTint="99"/>
+          <w:kern w:val="0"/>
+          <w:sz w:val="16"/>
+          <w:szCs w:val="16"/>
+          <w14:ligatures w14:val="none"/>
+        </w:rPr>
+        <w:t>ciphertext</w:t>
+      </w:r>
+      <w:r>
+        <w:rPr>
+          <w:rFonts w:ascii="Courier New" w:eastAsia="Times New Roman" w:hAnsi="Courier New" w:cs="Courier New"/>
+          <w:color w:val="000000" w:themeColor="text1"/>
+          <w:kern w:val="0"/>
+          <w:sz w:val="16"/>
+          <w:szCs w:val="16"/>
+          <w14:ligatures w14:val="none"/>
+        </w:rPr>
+        <w:t xml:space="preserve"> IS NOT EQUAL TO LENGTH OF </w:t>
+      </w:r>
+      <w:r>
+        <w:rPr>
+          <w:rFonts w:ascii="Courier New" w:eastAsia="Times New Roman" w:hAnsi="Courier New" w:cs="Courier New"/>
+          <w:color w:val="9CDCFE"/>
+          <w:kern w:val="0"/>
+          <w:sz w:val="16"/>
+          <w:szCs w:val="16"/>
+          <w14:ligatures w14:val="none"/>
+        </w:rPr>
+        <w:t>otp</w:t>
+      </w:r>
+      <w:r>
+        <w:rPr>
+          <w:rFonts w:ascii="Courier New" w:eastAsia="Times New Roman" w:hAnsi="Courier New" w:cs="Courier New"/>
+          <w:color w:val="000000" w:themeColor="text1"/>
+          <w:kern w:val="0"/>
+          <w:sz w:val="16"/>
+          <w:szCs w:val="16"/>
+          <w14:ligatures w14:val="none"/>
+        </w:rPr>
+        <w:t>:</w:t>
+      </w:r>
+    </w:p>
+    <w:p>
+      <w:pPr>
+        <w:rPr>
+          <w:rFonts w:ascii="Courier New" w:eastAsia="Times New Roman" w:hAnsi="Courier New" w:cs="Courier New"/>
+          <w:color w:val="CCCCCC"/>
+          <w:kern w:val="0"/>
+          <w:sz w:val="16"/>
+          <w:szCs w:val="16"/>
+          <w14:ligatures w14:val="none"/>
+        </w:rPr>
+      </w:pPr>
+      <w:r>
+        <w:rPr>
+          <w:rFonts w:ascii="Courier New" w:eastAsia="Times New Roman" w:hAnsi="Courier New" w:cs="Courier New"/>
+          <w:color w:val="CCCCCC"/>
+          <w:kern w:val="0"/>
+          <w:sz w:val="16"/>
+          <w:szCs w:val="16"/>
+          <w14:ligatures w14:val="none"/>
+        </w:rPr>
+        <w:t xml:space="preserve">        </w:t>
+      </w:r>
+      <w:r>
+        <w:rPr>
+          <w:rFonts w:ascii="Courier New" w:eastAsia="Times New Roman" w:hAnsi="Courier New" w:cs="Courier New"/>
+          <w:color w:val="FFC000"/>
+          <w:kern w:val="0"/>
+          <w:sz w:val="16"/>
+          <w:szCs w:val="16"/>
+          <w14:ligatures w14:val="none"/>
+        </w:rPr>
+        <w:t>PRINT</w:t>
+      </w:r>
+      <w:r>
+        <w:rPr>
+          <w:rFonts w:ascii="Courier New" w:eastAsia="Times New Roman" w:hAnsi="Courier New" w:cs="Courier New"/>
+          <w:color w:val="CCCCCC"/>
+          <w:kern w:val="0"/>
+          <w:sz w:val="16"/>
+          <w:szCs w:val="16"/>
+          <w14:ligatures w14:val="none"/>
+        </w:rPr>
+        <w:t xml:space="preserve"> </w:t>
+      </w:r>
+      <w:r>
+        <w:rPr>
+          <w:rFonts w:ascii="Courier New" w:eastAsia="Times New Roman" w:hAnsi="Courier New" w:cs="Courier New"/>
+          <w:color w:val="CE9178"/>
+          <w:kern w:val="0"/>
+          <w:sz w:val="16"/>
+          <w:szCs w:val="16"/>
+          <w14:ligatures w14:val="none"/>
+        </w:rPr>
+        <w:t>"Error: The ciphertext and OTP files must be of the same length."</w:t>
+      </w:r>
+    </w:p>
+    <w:p>
+      <w:pPr>
+        <w:rPr>
+          <w:rFonts w:ascii="Courier New" w:eastAsia="Times New Roman" w:hAnsi="Courier New" w:cs="Courier New"/>
+          <w:color w:val="CCCCCC"/>
+          <w:kern w:val="0"/>
+          <w:sz w:val="16"/>
+          <w:szCs w:val="16"/>
+          <w14:ligatures w14:val="none"/>
+        </w:rPr>
+      </w:pPr>
+      <w:r>
+        <w:rPr>
+          <w:rFonts w:ascii="Courier New" w:eastAsia="Times New Roman" w:hAnsi="Courier New" w:cs="Courier New"/>
+          <w:color w:val="CCCCCC"/>
+          <w:kern w:val="0"/>
+          <w:sz w:val="16"/>
+          <w:szCs w:val="16"/>
+          <w14:ligatures w14:val="none"/>
+        </w:rPr>
+        <w:t xml:space="preserve">        </w:t>
+      </w:r>
+      <w:r>
+        <w:rPr>
+          <w:rFonts w:ascii="Courier New" w:eastAsia="Times New Roman" w:hAnsi="Courier New" w:cs="Courier New"/>
+          <w:color w:val="000000" w:themeColor="text1"/>
+          <w:kern w:val="0"/>
+          <w:sz w:val="16"/>
+          <w:szCs w:val="16"/>
+          <w14:ligatures w14:val="none"/>
+        </w:rPr>
+        <w:t>EXIT PROGRAM WITH CODE</w:t>
+      </w:r>
+      <w:r>
+        <w:rPr>
+          <w:rFonts w:ascii="Courier New" w:eastAsia="Times New Roman" w:hAnsi="Courier New" w:cs="Courier New"/>
+          <w:color w:val="CCCCCC"/>
+          <w:kern w:val="0"/>
+          <w:sz w:val="16"/>
+          <w:szCs w:val="16"/>
+          <w14:ligatures w14:val="none"/>
+        </w:rPr>
+        <w:t xml:space="preserve"> </w:t>
+      </w:r>
+      <w:r>
+        <w:rPr>
+          <w:rFonts w:ascii="Courier New" w:eastAsia="Times New Roman" w:hAnsi="Courier New" w:cs="Courier New"/>
+          <w:color w:val="A6A6A6" w:themeColor="background1" w:themeShade="A6"/>
+          <w:kern w:val="0"/>
+          <w:sz w:val="16"/>
+          <w:szCs w:val="16"/>
+          <w14:ligatures w14:val="none"/>
+        </w:rPr>
+        <w:t>1</w:t>
+      </w:r>
+    </w:p>
+    <w:p>
+      <w:pPr>
+        <w:rPr>
+          <w:rFonts w:ascii="Courier New" w:eastAsia="Times New Roman" w:hAnsi="Courier New" w:cs="Courier New"/>
+          <w:color w:val="CCCCCC"/>
+          <w:kern w:val="0"/>
+          <w:sz w:val="16"/>
+          <w:szCs w:val="16"/>
+          <w14:ligatures w14:val="none"/>
+        </w:rPr>
+      </w:pPr>
+    </w:p>
+    <w:p>
+      <w:pPr>
+        <w:rPr>
+          <w:rFonts w:ascii="Courier New" w:eastAsia="Times New Roman" w:hAnsi="Courier New" w:cs="Courier New"/>
+          <w:color w:val="CCCCCC"/>
+          <w:kern w:val="0"/>
+          <w:sz w:val="16"/>
+          <w:szCs w:val="16"/>
+          <w14:ligatures w14:val="none"/>
+        </w:rPr>
+      </w:pPr>
+      <w:r>
+        <w:rPr>
+          <w:rFonts w:ascii="Courier New" w:eastAsia="Times New Roman" w:hAnsi="Courier New" w:cs="Courier New"/>
+          <w:color w:val="CCCCCC"/>
+          <w:kern w:val="0"/>
+          <w:sz w:val="16"/>
+          <w:szCs w:val="16"/>
+          <w14:ligatures w14:val="none"/>
+        </w:rPr>
+        <w:t xml:space="preserve">    </w:t>
+      </w:r>
+      <w:r>
+        <w:rPr>
+          <w:rFonts w:ascii="Courier New" w:eastAsia="Times New Roman" w:hAnsi="Courier New" w:cs="Courier New"/>
+          <w:color w:val="6A9955"/>
+          <w:kern w:val="0"/>
+          <w:sz w:val="16"/>
+          <w:szCs w:val="16"/>
+          <w14:ligatures w14:val="none"/>
+        </w:rPr>
+        <w:t># Decrypt the ciphertext using XOR</w:t>
+      </w:r>
+    </w:p>
+    <w:p>
+      <w:pPr>
+        <w:rPr>
+          <w:rFonts w:ascii="Courier New" w:eastAsia="Times New Roman" w:hAnsi="Courier New" w:cs="Courier New"/>
+          <w:color w:val="CCCCCC"/>
+          <w:kern w:val="0"/>
+          <w:sz w:val="16"/>
+          <w:szCs w:val="16"/>
+          <w14:ligatures w14:val="none"/>
+        </w:rPr>
+      </w:pPr>
+      <w:r>
+        <w:rPr>
+          <w:rFonts w:ascii="Courier New" w:eastAsia="Times New Roman" w:hAnsi="Courier New" w:cs="Courier New"/>
+          <w:color w:val="CCCCCC"/>
+          <w:kern w:val="0"/>
+          <w:sz w:val="16"/>
+          <w:szCs w:val="16"/>
+          <w14:ligatures w14:val="none"/>
+        </w:rPr>
+        <w:t xml:space="preserve">    </w:t>
+      </w:r>
+      <w:r>
+        <w:rPr>
+          <w:rFonts w:ascii="Courier New" w:eastAsia="Times New Roman" w:hAnsi="Courier New" w:cs="Courier New"/>
+          <w:color w:val="000000" w:themeColor="text1"/>
+          <w:kern w:val="0"/>
+          <w:sz w:val="16"/>
+          <w:szCs w:val="16"/>
+          <w14:ligatures w14:val="none"/>
+        </w:rPr>
+        <w:t xml:space="preserve">SET </w:t>
+      </w:r>
+      <w:r>
+        <w:rPr>
+          <w:rFonts w:ascii="Courier New" w:eastAsia="Times New Roman" w:hAnsi="Courier New" w:cs="Courier New"/>
+          <w:color w:val="45B0E1" w:themeColor="accent1" w:themeTint="99"/>
+          <w:kern w:val="0"/>
+          <w:sz w:val="16"/>
+          <w:szCs w:val="16"/>
+          <w14:ligatures w14:val="none"/>
+        </w:rPr>
+        <w:t>plaintext</w:t>
+      </w:r>
+      <w:r>
+        <w:rPr>
+          <w:rFonts w:ascii="Courier New" w:eastAsia="Times New Roman" w:hAnsi="Courier New" w:cs="Courier New"/>
+          <w:color w:val="000000" w:themeColor="text1"/>
+          <w:kern w:val="0"/>
+          <w:sz w:val="16"/>
+          <w:szCs w:val="16"/>
+          <w14:ligatures w14:val="none"/>
+        </w:rPr>
+        <w:t xml:space="preserve"> TO RESULT OF XORing EACH BYTE OF </w:t>
+      </w:r>
+      <w:r>
+        <w:rPr>
+          <w:rFonts w:ascii="Courier New" w:eastAsia="Times New Roman" w:hAnsi="Courier New" w:cs="Courier New"/>
+          <w:color w:val="45B0E1" w:themeColor="accent1" w:themeTint="99"/>
+          <w:kern w:val="0"/>
+          <w:sz w:val="16"/>
+          <w:szCs w:val="16"/>
+          <w14:ligatures w14:val="none"/>
+        </w:rPr>
+        <w:t>ciphertext</w:t>
+      </w:r>
+      <w:r>
+        <w:rPr>
+          <w:rFonts w:ascii="Courier New" w:eastAsia="Times New Roman" w:hAnsi="Courier New" w:cs="Courier New"/>
+          <w:color w:val="000000" w:themeColor="text1"/>
+          <w:kern w:val="0"/>
+          <w:sz w:val="16"/>
+          <w:szCs w:val="16"/>
+          <w14:ligatures w14:val="none"/>
+        </w:rPr>
+        <w:t xml:space="preserve"> WITH </w:t>
+      </w:r>
+      <w:r>
+        <w:rPr>
+          <w:rFonts w:ascii="Courier New" w:eastAsia="Times New Roman" w:hAnsi="Courier New" w:cs="Courier New"/>
+          <w:color w:val="9CDCFE"/>
+          <w:kern w:val="0"/>
+          <w:sz w:val="16"/>
+          <w:szCs w:val="16"/>
+          <w14:ligatures w14:val="none"/>
+        </w:rPr>
+        <w:t>otp</w:t>
+      </w:r>
+    </w:p>
+    <w:p>
+      <w:pPr>
+        <w:rPr>
+          <w:rFonts w:ascii="Courier New" w:eastAsia="Times New Roman" w:hAnsi="Courier New" w:cs="Courier New"/>
+          <w:color w:val="CCCCCC"/>
+          <w:kern w:val="0"/>
+          <w:sz w:val="16"/>
+          <w:szCs w:val="16"/>
+          <w14:ligatures w14:val="none"/>
+        </w:rPr>
+      </w:pPr>
+    </w:p>
+    <w:p>
+      <w:pPr>
+        <w:rPr>
+          <w:rFonts w:ascii="Courier New" w:eastAsia="Times New Roman" w:hAnsi="Courier New" w:cs="Courier New"/>
+          <w:color w:val="CCCCCC"/>
+          <w:kern w:val="0"/>
+          <w:sz w:val="16"/>
+          <w:szCs w:val="16"/>
+          <w14:ligatures w14:val="none"/>
+        </w:rPr>
+      </w:pPr>
+      <w:r>
+        <w:rPr>
+          <w:rFonts w:ascii="Courier New" w:eastAsia="Times New Roman" w:hAnsi="Courier New" w:cs="Courier New"/>
+          <w:color w:val="CCCCCC"/>
+          <w:kern w:val="0"/>
+          <w:sz w:val="16"/>
+          <w:szCs w:val="16"/>
+          <w14:ligatures w14:val="none"/>
+        </w:rPr>
+        <w:t xml:space="preserve">    </w:t>
+      </w:r>
+      <w:r>
+        <w:rPr>
+          <w:rFonts w:ascii="Courier New" w:eastAsia="Times New Roman" w:hAnsi="Courier New" w:cs="Courier New"/>
+          <w:color w:val="6A9955"/>
+          <w:kern w:val="0"/>
+          <w:sz w:val="16"/>
+          <w:szCs w:val="16"/>
+          <w14:ligatures w14:val="none"/>
+        </w:rPr>
+        <w:t># Try to decode and print the plaintext</w:t>
+      </w:r>
+    </w:p>
+    <w:p>
+      <w:pPr>
+        <w:rPr>
+          <w:rFonts w:ascii="Courier New" w:eastAsia="Times New Roman" w:hAnsi="Courier New" w:cs="Courier New"/>
+          <w:color w:val="CCCCCC"/>
+          <w:kern w:val="0"/>
+          <w:sz w:val="16"/>
+          <w:szCs w:val="16"/>
+          <w14:ligatures w14:val="none"/>
+        </w:rPr>
+      </w:pPr>
+      <w:r>
+        <w:rPr>
+          <w:rFonts w:ascii="Courier New" w:eastAsia="Times New Roman" w:hAnsi="Courier New" w:cs="Courier New"/>
+          <w:color w:val="CCCCCC"/>
+          <w:kern w:val="0"/>
+          <w:sz w:val="16"/>
+          <w:szCs w:val="16"/>
+          <w14:ligatures w14:val="none"/>
+        </w:rPr>
+        <w:t xml:space="preserve">    </w:t>
+      </w:r>
+      <w:r>
+        <w:rPr>
+          <w:rFonts w:ascii="Courier New" w:eastAsia="Times New Roman" w:hAnsi="Courier New" w:cs="Courier New"/>
+          <w:color w:val="D86DCB" w:themeColor="accent5" w:themeTint="99"/>
+          <w:kern w:val="0"/>
+          <w:sz w:val="16"/>
+          <w:szCs w:val="16"/>
+          <w14:ligatures w14:val="none"/>
+        </w:rPr>
+        <w:t>TRY</w:t>
+      </w:r>
+      <w:r>
+        <w:rPr>
+          <w:rFonts w:ascii="Courier New" w:eastAsia="Times New Roman" w:hAnsi="Courier New" w:cs="Courier New"/>
+          <w:color w:val="000000" w:themeColor="text1"/>
+          <w:kern w:val="0"/>
+          <w:sz w:val="16"/>
+          <w:szCs w:val="16"/>
+          <w14:ligatures w14:val="none"/>
+        </w:rPr>
+        <w:t>:</w:t>
+      </w:r>
+    </w:p>
+    <w:p>
+      <w:pPr>
+        <w:rPr>
+          <w:rFonts w:ascii="Courier New" w:eastAsia="Times New Roman" w:hAnsi="Courier New" w:cs="Courier New"/>
+          <w:color w:val="CCCCCC"/>
+          <w:kern w:val="0"/>
+          <w:sz w:val="16"/>
+          <w:szCs w:val="16"/>
+          <w14:ligatures w14:val="none"/>
+        </w:rPr>
+      </w:pPr>
+      <w:r>
+        <w:rPr>
+          <w:rFonts w:ascii="Courier New" w:eastAsia="Times New Roman" w:hAnsi="Courier New" w:cs="Courier New"/>
+          <w:color w:val="CCCCCC"/>
+          <w:kern w:val="0"/>
+          <w:sz w:val="16"/>
+          <w:szCs w:val="16"/>
+          <w14:ligatures w14:val="none"/>
+        </w:rPr>
+        <w:t xml:space="preserve">        </w:t>
+      </w:r>
+      <w:r>
+        <w:rPr>
+          <w:rFonts w:ascii="Courier New" w:eastAsia="Times New Roman" w:hAnsi="Courier New" w:cs="Courier New"/>
+          <w:color w:val="FFC000"/>
+          <w:kern w:val="0"/>
+          <w:sz w:val="16"/>
+          <w:szCs w:val="16"/>
+          <w14:ligatures w14:val="none"/>
+        </w:rPr>
+        <w:t>PRINT</w:t>
+      </w:r>
+      <w:r>
+        <w:rPr>
+          <w:rFonts w:ascii="Courier New" w:eastAsia="Times New Roman" w:hAnsi="Courier New" w:cs="Courier New"/>
+          <w:color w:val="000000" w:themeColor="text1"/>
+          <w:kern w:val="0"/>
+          <w:sz w:val="16"/>
+          <w:szCs w:val="16"/>
+          <w14:ligatures w14:val="none"/>
+        </w:rPr>
+        <w:t xml:space="preserve"> </w:t>
+      </w:r>
+      <w:r>
+        <w:rPr>
+          <w:rFonts w:ascii="Courier New" w:eastAsia="Times New Roman" w:hAnsi="Courier New" w:cs="Courier New"/>
+          <w:color w:val="45B0E1" w:themeColor="accent1" w:themeTint="99"/>
+          <w:kern w:val="0"/>
+          <w:sz w:val="16"/>
+          <w:szCs w:val="16"/>
+          <w14:ligatures w14:val="none"/>
+        </w:rPr>
+        <w:t>plaintext</w:t>
+      </w:r>
+      <w:r>
+        <w:rPr>
+          <w:rFonts w:ascii="Courier New" w:eastAsia="Times New Roman" w:hAnsi="Courier New" w:cs="Courier New"/>
+          <w:color w:val="000000" w:themeColor="text1"/>
+          <w:kern w:val="0"/>
+          <w:sz w:val="16"/>
+          <w:szCs w:val="16"/>
+          <w14:ligatures w14:val="none"/>
+        </w:rPr>
+        <w:t xml:space="preserve"> </w:t>
+      </w:r>
+      <w:r>
+        <w:rPr>
+          <w:rFonts w:ascii="Courier New" w:eastAsia="Times New Roman" w:hAnsi="Courier New" w:cs="Courier New"/>
+          <w:color w:val="D86DCB" w:themeColor="accent5" w:themeTint="99"/>
+          <w:kern w:val="0"/>
+          <w:sz w:val="16"/>
+          <w:szCs w:val="16"/>
+          <w14:ligatures w14:val="none"/>
+        </w:rPr>
+        <w:t>AS</w:t>
+      </w:r>
+      <w:r>
+        <w:rPr>
+          <w:rFonts w:ascii="Courier New" w:eastAsia="Times New Roman" w:hAnsi="Courier New" w:cs="Courier New"/>
+          <w:color w:val="000000" w:themeColor="text1"/>
+          <w:kern w:val="0"/>
+          <w:sz w:val="16"/>
+          <w:szCs w:val="16"/>
+          <w14:ligatures w14:val="none"/>
+        </w:rPr>
+        <w:t xml:space="preserve"> ASCII</w:t>
+      </w:r>
+    </w:p>
+    <w:p>
+      <w:pPr>
+        <w:rPr>
+          <w:rFonts w:ascii="Courier New" w:eastAsia="Times New Roman" w:hAnsi="Courier New" w:cs="Courier New"/>
+          <w:color w:val="CCCCCC"/>
+          <w:kern w:val="0"/>
+          <w:sz w:val="16"/>
+          <w:szCs w:val="16"/>
+          <w14:ligatures w14:val="none"/>
+        </w:rPr>
+      </w:pPr>
+      <w:r>
+        <w:rPr>
+          <w:rFonts w:ascii="Courier New" w:eastAsia="Times New Roman" w:hAnsi="Courier New" w:cs="Courier New"/>
+          <w:color w:val="CCCCCC"/>
+          <w:kern w:val="0"/>
+          <w:sz w:val="16"/>
+          <w:szCs w:val="16"/>
+          <w14:ligatures w14:val="none"/>
+        </w:rPr>
+        <w:t xml:space="preserve">    </w:t>
+      </w:r>
+      <w:r>
+        <w:rPr>
+          <w:rFonts w:ascii="Courier New" w:eastAsia="Times New Roman" w:hAnsi="Courier New" w:cs="Courier New"/>
+          <w:color w:val="D86DCB" w:themeColor="accent5" w:themeTint="99"/>
+          <w:kern w:val="0"/>
+          <w:sz w:val="16"/>
+          <w:szCs w:val="16"/>
+          <w14:ligatures w14:val="none"/>
+        </w:rPr>
+        <w:t>EXCEPT</w:t>
+      </w:r>
+      <w:r>
+        <w:rPr>
+          <w:rFonts w:ascii="Courier New" w:eastAsia="Times New Roman" w:hAnsi="Courier New" w:cs="Courier New"/>
+          <w:color w:val="CCCCCC"/>
+          <w:kern w:val="0"/>
+          <w:sz w:val="16"/>
+          <w:szCs w:val="16"/>
+          <w14:ligatures w14:val="none"/>
+        </w:rPr>
+        <w:t xml:space="preserve"> </w:t>
+      </w:r>
+      <w:r>
+        <w:rPr>
+          <w:rFonts w:ascii="Courier New" w:eastAsia="Times New Roman" w:hAnsi="Courier New" w:cs="Courier New"/>
+          <w:color w:val="0B769F" w:themeColor="accent4" w:themeShade="BF"/>
+          <w:kern w:val="0"/>
+          <w:sz w:val="16"/>
+          <w:szCs w:val="16"/>
+          <w14:ligatures w14:val="none"/>
+        </w:rPr>
+        <w:t>UnicodeDecodeError</w:t>
+      </w:r>
+      <w:r>
+        <w:rPr>
+          <w:rFonts w:ascii="Courier New" w:eastAsia="Times New Roman" w:hAnsi="Courier New" w:cs="Courier New"/>
+          <w:color w:val="000000" w:themeColor="text1"/>
+          <w:kern w:val="0"/>
+          <w:sz w:val="16"/>
+          <w:szCs w:val="16"/>
+          <w14:ligatures w14:val="none"/>
+        </w:rPr>
+        <w:t>:</w:t>
+      </w:r>
+    </w:p>
+    <w:p>
+      <w:pPr>
+        <w:rPr>
+          <w:rFonts w:ascii="Courier New" w:eastAsia="Times New Roman" w:hAnsi="Courier New" w:cs="Courier New"/>
+          <w:color w:val="CCCCCC"/>
+          <w:kern w:val="0"/>
+          <w:sz w:val="16"/>
+          <w:szCs w:val="16"/>
+          <w14:ligatures w14:val="none"/>
+        </w:rPr>
+      </w:pPr>
+      <w:r>
+        <w:rPr>
+          <w:rFonts w:ascii="Courier New" w:eastAsia="Times New Roman" w:hAnsi="Courier New" w:cs="Courier New"/>
+          <w:color w:val="CCCCCC"/>
+          <w:kern w:val="0"/>
+          <w:sz w:val="16"/>
+          <w:szCs w:val="16"/>
+          <w14:ligatures w14:val="none"/>
+        </w:rPr>
+        <w:t xml:space="preserve">       </w:t>
+      </w:r>
+      <w:r>
+        <w:rPr>
+          <w:rFonts w:ascii="Courier New" w:eastAsia="Times New Roman" w:hAnsi="Courier New" w:cs="Courier New"/>
+          <w:color w:val="000000" w:themeColor="text1"/>
+          <w:kern w:val="0"/>
+          <w:sz w:val="16"/>
+          <w:szCs w:val="16"/>
+          <w14:ligatures w14:val="none"/>
+        </w:rPr>
+        <w:t xml:space="preserve"> </w:t>
+      </w:r>
+      <w:r>
+        <w:rPr>
+          <w:rFonts w:ascii="Courier New" w:eastAsia="Times New Roman" w:hAnsi="Courier New" w:cs="Courier New"/>
+          <w:color w:val="FFC000"/>
+          <w:kern w:val="0"/>
+          <w:sz w:val="16"/>
+          <w:szCs w:val="16"/>
+          <w14:ligatures w14:val="none"/>
+        </w:rPr>
+        <w:t>PRINT</w:t>
+      </w:r>
+      <w:r>
+        <w:rPr>
+          <w:rFonts w:ascii="Courier New" w:eastAsia="Times New Roman" w:hAnsi="Courier New" w:cs="Courier New"/>
+          <w:color w:val="000000" w:themeColor="text1"/>
+          <w:kern w:val="0"/>
+          <w:sz w:val="16"/>
+          <w:szCs w:val="16"/>
+          <w14:ligatures w14:val="none"/>
+        </w:rPr>
+        <w:t xml:space="preserve"> </w:t>
+      </w:r>
+      <w:r>
+        <w:rPr>
+          <w:rFonts w:ascii="Courier New" w:eastAsia="Times New Roman" w:hAnsi="Courier New" w:cs="Courier New"/>
+          <w:color w:val="CE9178"/>
+          <w:kern w:val="0"/>
+          <w:sz w:val="16"/>
+          <w:szCs w:val="16"/>
+          <w14:ligatures w14:val="none"/>
+        </w:rPr>
+        <w:t>"Error: The decoded plaintext contains non-ASCII characters."</w:t>
+      </w:r>
+    </w:p>
+    <w:p>
+      <w:pPr>
+        <w:rPr>
+          <w:rFonts w:ascii="Courier New" w:eastAsia="Times New Roman" w:hAnsi="Courier New" w:cs="Courier New"/>
+          <w:color w:val="CCCCCC"/>
+          <w:kern w:val="0"/>
+          <w:sz w:val="16"/>
+          <w:szCs w:val="16"/>
+          <w14:ligatures w14:val="none"/>
+        </w:rPr>
+      </w:pPr>
+    </w:p>
+    <w:p>
+      <w:pPr>
+        <w:rPr>
+          <w:rFonts w:ascii="Courier New" w:eastAsia="Times New Roman" w:hAnsi="Courier New" w:cs="Courier New"/>
+          <w:color w:val="CCCCCC"/>
+          <w:kern w:val="0"/>
+          <w:sz w:val="16"/>
+          <w:szCs w:val="16"/>
+          <w14:ligatures w14:val="none"/>
+        </w:rPr>
+      </w:pPr>
+      <w:r>
+        <w:rPr>
+          <w:rFonts w:ascii="Courier New" w:eastAsia="Times New Roman" w:hAnsi="Courier New" w:cs="Courier New"/>
+          <w:color w:val="6A9955"/>
+          <w:kern w:val="0"/>
+          <w:sz w:val="16"/>
+          <w:szCs w:val="16"/>
+          <w14:ligatures w14:val="none"/>
+        </w:rPr>
+        <w:t># Main program execution</w:t>
+      </w:r>
+    </w:p>
+    <w:p>
+      <w:pPr>
+        <w:rPr>
+          <w:rFonts w:ascii="Courier New" w:eastAsia="Times New Roman" w:hAnsi="Courier New" w:cs="Courier New"/>
+          <w:color w:val="000000" w:themeColor="text1"/>
+          <w:kern w:val="0"/>
+          <w:sz w:val="16"/>
+          <w:szCs w:val="16"/>
+          <w14:ligatures w14:val="none"/>
+        </w:rPr>
+      </w:pPr>
+      <w:r>
+        <w:rPr>
+          <w:rFonts w:ascii="Courier New" w:eastAsia="Times New Roman" w:hAnsi="Courier New" w:cs="Courier New"/>
+          <w:color w:val="D86DCB" w:themeColor="accent5" w:themeTint="99"/>
+          <w:kern w:val="0"/>
+          <w:sz w:val="16"/>
+          <w:szCs w:val="16"/>
+          <w14:ligatures w14:val="none"/>
+        </w:rPr>
+        <w:t>IF</w:t>
+      </w:r>
+      <w:r>
+        <w:rPr>
+          <w:rFonts w:ascii="Courier New" w:eastAsia="Times New Roman" w:hAnsi="Courier New" w:cs="Courier New"/>
+          <w:color w:val="000000" w:themeColor="text1"/>
+          <w:kern w:val="0"/>
+          <w:sz w:val="16"/>
+          <w:szCs w:val="16"/>
+          <w14:ligatures w14:val="none"/>
+        </w:rPr>
+        <w:t xml:space="preserve"> SCRIPT IS RUN DIRECTLY:</w:t>
+      </w:r>
+    </w:p>
+    <w:p>
+      <w:pPr>
+        <w:rPr>
+          <w:rFonts w:ascii="Courier New" w:eastAsia="Times New Roman" w:hAnsi="Courier New" w:cs="Courier New"/>
+          <w:color w:val="CCCCCC"/>
+          <w:kern w:val="0"/>
+          <w:sz w:val="16"/>
+          <w:szCs w:val="16"/>
+          <w14:ligatures w14:val="none"/>
+        </w:rPr>
+      </w:pPr>
+      <w:r>
+        <w:rPr>
+          <w:rFonts w:ascii="Courier New" w:eastAsia="Times New Roman" w:hAnsi="Courier New" w:cs="Courier New"/>
+          <w:color w:val="CCCCCC"/>
+          <w:kern w:val="0"/>
+          <w:sz w:val="16"/>
+          <w:szCs w:val="16"/>
+          <w14:ligatures w14:val="none"/>
+        </w:rPr>
+        <w:t xml:space="preserve">    </w:t>
+      </w:r>
+      <w:r>
+        <w:rPr>
+          <w:rFonts w:ascii="Courier New" w:eastAsia="Times New Roman" w:hAnsi="Courier New" w:cs="Courier New"/>
+          <w:color w:val="6A9955"/>
+          <w:kern w:val="0"/>
+          <w:sz w:val="16"/>
+          <w:szCs w:val="16"/>
+          <w14:ligatures w14:val="none"/>
+        </w:rPr>
+        <w:t># Ensure two arguments (ciphertext and OTP paths) are provided</w:t>
+      </w:r>
+    </w:p>
+    <w:p>
+      <w:pPr>
+        <w:rPr>
+          <w:rFonts w:ascii="Courier New" w:eastAsia="Times New Roman" w:hAnsi="Courier New" w:cs="Courier New"/>
+          <w:color w:val="CCCCCC"/>
+          <w:kern w:val="0"/>
+          <w:sz w:val="16"/>
+          <w:szCs w:val="16"/>
+          <w14:ligatures w14:val="none"/>
+        </w:rPr>
+      </w:pPr>
+      <w:r>
+        <w:rPr>
+          <w:rFonts w:ascii="Courier New" w:eastAsia="Times New Roman" w:hAnsi="Courier New" w:cs="Courier New"/>
+          <w:color w:val="CCCCCC"/>
+          <w:kern w:val="0"/>
+          <w:sz w:val="16"/>
+          <w:szCs w:val="16"/>
+          <w14:ligatures w14:val="none"/>
+        </w:rPr>
+        <w:t xml:space="preserve">    </w:t>
+      </w:r>
+      <w:r>
+        <w:rPr>
+          <w:rFonts w:ascii="Courier New" w:eastAsia="Times New Roman" w:hAnsi="Courier New" w:cs="Courier New"/>
+          <w:color w:val="D86DCB" w:themeColor="accent5" w:themeTint="99"/>
+          <w:kern w:val="0"/>
+          <w:sz w:val="16"/>
+          <w:szCs w:val="16"/>
+          <w14:ligatures w14:val="none"/>
+        </w:rPr>
+        <w:t>IF</w:t>
+      </w:r>
+      <w:r>
+        <w:rPr>
+          <w:rFonts w:ascii="Courier New" w:eastAsia="Times New Roman" w:hAnsi="Courier New" w:cs="Courier New"/>
+          <w:color w:val="000000" w:themeColor="text1"/>
+          <w:kern w:val="0"/>
+          <w:sz w:val="16"/>
+          <w:szCs w:val="16"/>
+          <w14:ligatures w14:val="none"/>
+        </w:rPr>
+        <w:t xml:space="preserve"> NUMBER OF ARGUMENTS IS NOT </w:t>
+      </w:r>
+      <w:r>
+        <w:rPr>
+          <w:rFonts w:ascii="Courier New" w:eastAsia="Times New Roman" w:hAnsi="Courier New" w:cs="Courier New"/>
+          <w:color w:val="A6A6A6" w:themeColor="background1" w:themeShade="A6"/>
+          <w:kern w:val="0"/>
+          <w:sz w:val="16"/>
+          <w:szCs w:val="16"/>
+          <w14:ligatures w14:val="none"/>
+        </w:rPr>
+        <w:t>3</w:t>
+      </w:r>
+      <w:r>
+        <w:rPr>
+          <w:rFonts w:ascii="Courier New" w:eastAsia="Times New Roman" w:hAnsi="Courier New" w:cs="Courier New"/>
+          <w:color w:val="000000" w:themeColor="text1"/>
+          <w:kern w:val="0"/>
+          <w:sz w:val="16"/>
+          <w:szCs w:val="16"/>
+          <w14:ligatures w14:val="none"/>
+        </w:rPr>
+        <w:t>:</w:t>
+      </w:r>
+    </w:p>
+    <w:p>
+      <w:pPr>
+        <w:rPr>
+          <w:rFonts w:ascii="Courier New" w:eastAsia="Times New Roman" w:hAnsi="Courier New" w:cs="Courier New"/>
+          <w:color w:val="CCCCCC"/>
+          <w:kern w:val="0"/>
+          <w:sz w:val="16"/>
+          <w:szCs w:val="16"/>
+          <w14:ligatures w14:val="none"/>
+        </w:rPr>
+      </w:pPr>
+      <w:r>
+        <w:rPr>
+          <w:rFonts w:ascii="Courier New" w:eastAsia="Times New Roman" w:hAnsi="Courier New" w:cs="Courier New"/>
+          <w:color w:val="CCCCCC"/>
+          <w:kern w:val="0"/>
+          <w:sz w:val="16"/>
+          <w:szCs w:val="16"/>
+          <w14:ligatures w14:val="none"/>
+        </w:rPr>
+        <w:t xml:space="preserve">        </w:t>
+      </w:r>
+      <w:r>
+        <w:rPr>
+          <w:rFonts w:ascii="Courier New" w:eastAsia="Times New Roman" w:hAnsi="Courier New" w:cs="Courier New"/>
+          <w:color w:val="FFC000"/>
+          <w:kern w:val="0"/>
+          <w:sz w:val="16"/>
+          <w:szCs w:val="16"/>
+          <w14:ligatures w14:val="none"/>
+        </w:rPr>
+        <w:t>PRINT</w:t>
+      </w:r>
+      <w:r>
+        <w:rPr>
+          <w:rFonts w:ascii="Courier New" w:eastAsia="Times New Roman" w:hAnsi="Courier New" w:cs="Courier New"/>
+          <w:color w:val="CCCCCC"/>
+          <w:kern w:val="0"/>
+          <w:sz w:val="16"/>
+          <w:szCs w:val="16"/>
+          <w14:ligatures w14:val="none"/>
+        </w:rPr>
+        <w:t xml:space="preserve"> </w:t>
+      </w:r>
+      <w:r>
+        <w:rPr>
+          <w:rFonts w:ascii="Courier New" w:eastAsia="Times New Roman" w:hAnsi="Courier New" w:cs="Courier New"/>
+          <w:color w:val="CE9178"/>
+          <w:kern w:val="0"/>
+          <w:sz w:val="16"/>
+          <w:szCs w:val="16"/>
+          <w14:ligatures w14:val="none"/>
+        </w:rPr>
+        <w:t>"Usage: python3 otp_decrypter.py &lt;ciphertext_file&gt; &lt;otp_file&gt;"</w:t>
+      </w:r>
+    </w:p>
+    <w:p>
+      <w:pPr>
+        <w:rPr>
+          <w:rFonts w:ascii="Courier New" w:eastAsia="Times New Roman" w:hAnsi="Courier New" w:cs="Courier New"/>
+          <w:color w:val="CCCCCC"/>
+          <w:kern w:val="0"/>
+          <w:sz w:val="16"/>
+          <w:szCs w:val="16"/>
+          <w14:ligatures w14:val="none"/>
+        </w:rPr>
+      </w:pPr>
+      <w:r>
+        <w:rPr>
+          <w:rFonts w:ascii="Courier New" w:eastAsia="Times New Roman" w:hAnsi="Courier New" w:cs="Courier New"/>
+          <w:color w:val="CCCCCC"/>
+          <w:kern w:val="0"/>
+          <w:sz w:val="16"/>
+          <w:szCs w:val="16"/>
+          <w14:ligatures w14:val="none"/>
+        </w:rPr>
+        <w:t xml:space="preserve">        </w:t>
+      </w:r>
+      <w:r>
+        <w:rPr>
+          <w:rFonts w:ascii="Courier New" w:eastAsia="Times New Roman" w:hAnsi="Courier New" w:cs="Courier New"/>
+          <w:color w:val="000000" w:themeColor="text1"/>
+          <w:kern w:val="0"/>
+          <w:sz w:val="16"/>
+          <w:szCs w:val="16"/>
+          <w14:ligatures w14:val="none"/>
+        </w:rPr>
+        <w:t xml:space="preserve">EXIT PROGRAM WITH CODE </w:t>
+      </w:r>
+      <w:r>
+        <w:rPr>
+          <w:rFonts w:ascii="Courier New" w:eastAsia="Times New Roman" w:hAnsi="Courier New" w:cs="Courier New"/>
+          <w:color w:val="A6A6A6" w:themeColor="background1" w:themeShade="A6"/>
+          <w:kern w:val="0"/>
+          <w:sz w:val="16"/>
+          <w:szCs w:val="16"/>
+          <w14:ligatures w14:val="none"/>
+        </w:rPr>
+        <w:t>1</w:t>
+      </w:r>
+    </w:p>
+    <w:p>
+      <w:pPr>
+        <w:rPr>
+          <w:rFonts w:ascii="Courier New" w:eastAsia="Times New Roman" w:hAnsi="Courier New" w:cs="Courier New"/>
+          <w:color w:val="CCCCCC"/>
+          <w:kern w:val="0"/>
+          <w:sz w:val="16"/>
+          <w:szCs w:val="16"/>
+          <w14:ligatures w14:val="none"/>
+        </w:rPr>
+      </w:pPr>
+    </w:p>
+    <w:p>
+      <w:pPr>
+        <w:rPr>
+          <w:rFonts w:ascii="Courier New" w:eastAsia="Times New Roman" w:hAnsi="Courier New" w:cs="Courier New"/>
+          <w:color w:val="CCCCCC"/>
+          <w:kern w:val="0"/>
+          <w:sz w:val="16"/>
+          <w:szCs w:val="16"/>
+          <w14:ligatures w14:val="none"/>
+        </w:rPr>
+      </w:pPr>
+      <w:r>
+        <w:rPr>
+          <w:rFonts w:ascii="Courier New" w:eastAsia="Times New Roman" w:hAnsi="Courier New" w:cs="Courier New"/>
+          <w:color w:val="CCCCCC"/>
+          <w:kern w:val="0"/>
+          <w:sz w:val="16"/>
+          <w:szCs w:val="16"/>
+          <w14:ligatures w14:val="none"/>
+        </w:rPr>
+        <w:t xml:space="preserve">    </w:t>
+      </w:r>
+      <w:r>
+        <w:rPr>
+          <w:rFonts w:ascii="Courier New" w:eastAsia="Times New Roman" w:hAnsi="Courier New" w:cs="Courier New"/>
+          <w:color w:val="6A9955"/>
+          <w:kern w:val="0"/>
+          <w:sz w:val="16"/>
+          <w:szCs w:val="16"/>
+          <w14:ligatures w14:val="none"/>
+        </w:rPr>
+        <w:t># Retrieve file paths from command-line arguments</w:t>
+      </w:r>
+    </w:p>
+    <w:p>
+      <w:pPr>
+        <w:rPr>
+          <w:rFonts w:ascii="Courier New" w:eastAsia="Times New Roman" w:hAnsi="Courier New" w:cs="Courier New"/>
+          <w:color w:val="CCCCCC"/>
+          <w:kern w:val="0"/>
+          <w:sz w:val="16"/>
+          <w:szCs w:val="16"/>
+          <w14:ligatures w14:val="none"/>
+        </w:rPr>
+      </w:pPr>
+      <w:r>
+        <w:rPr>
+          <w:rFonts w:ascii="Courier New" w:eastAsia="Times New Roman" w:hAnsi="Courier New" w:cs="Courier New"/>
+          <w:color w:val="CCCCCC"/>
+          <w:kern w:val="0"/>
+          <w:sz w:val="16"/>
+          <w:szCs w:val="16"/>
+          <w14:ligatures w14:val="none"/>
+        </w:rPr>
+        <w:t xml:space="preserve">    </w:t>
+      </w:r>
+      <w:r>
+        <w:rPr>
+          <w:rFonts w:ascii="Courier New" w:eastAsia="Times New Roman" w:hAnsi="Courier New" w:cs="Courier New"/>
+          <w:color w:val="000000" w:themeColor="text1"/>
+          <w:kern w:val="0"/>
+          <w:sz w:val="16"/>
+          <w:szCs w:val="16"/>
+          <w14:ligatures w14:val="none"/>
+        </w:rPr>
+        <w:t xml:space="preserve">SET </w:t>
+      </w:r>
+      <w:r>
+        <w:rPr>
+          <w:rFonts w:ascii="Courier New" w:eastAsia="Times New Roman" w:hAnsi="Courier New" w:cs="Courier New"/>
+          <w:color w:val="45B0E1" w:themeColor="accent1" w:themeTint="99"/>
+          <w:kern w:val="0"/>
+          <w:sz w:val="16"/>
+          <w:szCs w:val="16"/>
+          <w14:ligatures w14:val="none"/>
+        </w:rPr>
+        <w:t xml:space="preserve">ciphertext_file </w:t>
+      </w:r>
+      <w:r>
+        <w:rPr>
+          <w:rFonts w:ascii="Courier New" w:eastAsia="Times New Roman" w:hAnsi="Courier New" w:cs="Courier New"/>
+          <w:color w:val="000000" w:themeColor="text1"/>
+          <w:kern w:val="0"/>
+          <w:sz w:val="16"/>
+          <w:szCs w:val="16"/>
+          <w14:ligatures w14:val="none"/>
+        </w:rPr>
+        <w:t xml:space="preserve">TO ARGUMENT </w:t>
+      </w:r>
+      <w:r>
+        <w:rPr>
+          <w:rFonts w:ascii="Courier New" w:eastAsia="Times New Roman" w:hAnsi="Courier New" w:cs="Courier New"/>
+          <w:color w:val="A6A6A6" w:themeColor="background1" w:themeShade="A6"/>
+          <w:kern w:val="0"/>
+          <w:sz w:val="16"/>
+          <w:szCs w:val="16"/>
+          <w14:ligatures w14:val="none"/>
+        </w:rPr>
+        <w:t>1</w:t>
+      </w:r>
+    </w:p>
+    <w:p>
+      <w:pPr>
+        <w:rPr>
+          <w:rFonts w:ascii="Courier New" w:eastAsia="Times New Roman" w:hAnsi="Courier New" w:cs="Courier New"/>
+          <w:color w:val="CCCCCC"/>
+          <w:kern w:val="0"/>
+          <w:sz w:val="16"/>
+          <w:szCs w:val="16"/>
+          <w14:ligatures w14:val="none"/>
+        </w:rPr>
+      </w:pPr>
+      <w:r>
+        <w:rPr>
+          <w:rFonts w:ascii="Courier New" w:eastAsia="Times New Roman" w:hAnsi="Courier New" w:cs="Courier New"/>
+          <w:color w:val="CCCCCC"/>
+          <w:kern w:val="0"/>
+          <w:sz w:val="16"/>
+          <w:szCs w:val="16"/>
+          <w14:ligatures w14:val="none"/>
+        </w:rPr>
+        <w:t xml:space="preserve">    </w:t>
+      </w:r>
+      <w:r>
+        <w:rPr>
+          <w:rFonts w:ascii="Courier New" w:eastAsia="Times New Roman" w:hAnsi="Courier New" w:cs="Courier New"/>
+          <w:color w:val="000000" w:themeColor="text1"/>
+          <w:kern w:val="0"/>
+          <w:sz w:val="16"/>
+          <w:szCs w:val="16"/>
+          <w14:ligatures w14:val="none"/>
+        </w:rPr>
+        <w:t xml:space="preserve">SET </w:t>
+      </w:r>
+      <w:r>
+        <w:rPr>
+          <w:rFonts w:ascii="Courier New" w:eastAsia="Times New Roman" w:hAnsi="Courier New" w:cs="Courier New"/>
+          <w:color w:val="45B0E1" w:themeColor="accent1" w:themeTint="99"/>
+          <w:kern w:val="0"/>
+          <w:sz w:val="16"/>
+          <w:szCs w:val="16"/>
+          <w14:ligatures w14:val="none"/>
+        </w:rPr>
+        <w:t xml:space="preserve">otp_file </w:t>
+      </w:r>
+      <w:r>
+        <w:rPr>
+          <w:rFonts w:ascii="Courier New" w:eastAsia="Times New Roman" w:hAnsi="Courier New" w:cs="Courier New"/>
+          <w:color w:val="000000" w:themeColor="text1"/>
+          <w:kern w:val="0"/>
+          <w:sz w:val="16"/>
+          <w:szCs w:val="16"/>
+          <w14:ligatures w14:val="none"/>
+        </w:rPr>
+        <w:t xml:space="preserve">TO ARGUMENT </w:t>
+      </w:r>
+      <w:r>
+        <w:rPr>
+          <w:rFonts w:ascii="Courier New" w:eastAsia="Times New Roman" w:hAnsi="Courier New" w:cs="Courier New"/>
+          <w:color w:val="A6A6A6" w:themeColor="background1" w:themeShade="A6"/>
+          <w:kern w:val="0"/>
+          <w:sz w:val="16"/>
+          <w:szCs w:val="16"/>
+          <w14:ligatures w14:val="none"/>
+        </w:rPr>
+        <w:t>2</w:t>
+      </w:r>
+    </w:p>
+    <w:p>
+      <w:pPr>
+        <w:rPr>
+          <w:rFonts w:ascii="Courier New" w:eastAsia="Times New Roman" w:hAnsi="Courier New" w:cs="Courier New"/>
+          <w:color w:val="CCCCCC"/>
+          <w:kern w:val="0"/>
+          <w:sz w:val="16"/>
+          <w:szCs w:val="16"/>
+          <w14:ligatures w14:val="none"/>
+        </w:rPr>
+      </w:pPr>
+    </w:p>
+    <w:p>
+      <w:pPr>
+        <w:rPr>
+          <w:rFonts w:ascii="Courier New" w:eastAsia="Times New Roman" w:hAnsi="Courier New" w:cs="Courier New"/>
+          <w:color w:val="CCCCCC"/>
+          <w:kern w:val="0"/>
+          <w:sz w:val="16"/>
+          <w:szCs w:val="16"/>
+          <w14:ligatures w14:val="none"/>
+        </w:rPr>
+      </w:pPr>
+      <w:r>
+        <w:rPr>
+          <w:rFonts w:ascii="Courier New" w:eastAsia="Times New Roman" w:hAnsi="Courier New" w:cs="Courier New"/>
+          <w:color w:val="CCCCCC"/>
+          <w:kern w:val="0"/>
+          <w:sz w:val="16"/>
+          <w:szCs w:val="16"/>
+          <w14:ligatures w14:val="none"/>
+        </w:rPr>
+        <w:t xml:space="preserve">    </w:t>
+      </w:r>
+      <w:r>
+        <w:rPr>
+          <w:rFonts w:ascii="Courier New" w:eastAsia="Times New Roman" w:hAnsi="Courier New" w:cs="Courier New"/>
+          <w:color w:val="6A9955"/>
+          <w:kern w:val="0"/>
+          <w:sz w:val="16"/>
+          <w:szCs w:val="16"/>
+          <w14:ligatures w14:val="none"/>
+        </w:rPr>
+        <w:t># Call the reverse_one_time_pad function</w:t>
+      </w:r>
+    </w:p>
+    <w:p>
+      <w:pPr>
+        <w:rPr>
+          <w:rFonts w:ascii="Courier New" w:eastAsia="Times New Roman" w:hAnsi="Courier New" w:cs="Courier New"/>
+          <w:color w:val="000000" w:themeColor="text1"/>
+          <w:kern w:val="0"/>
+          <w:sz w:val="16"/>
+          <w:szCs w:val="16"/>
+          <w14:ligatures w14:val="none"/>
+        </w:rPr>
+      </w:pPr>
+      <w:r>
+        <w:rPr>
+          <w:rFonts w:ascii="Courier New" w:eastAsia="Times New Roman" w:hAnsi="Courier New" w:cs="Courier New"/>
+          <w:color w:val="CCCCCC"/>
+          <w:kern w:val="0"/>
+          <w:sz w:val="16"/>
+          <w:szCs w:val="16"/>
+          <w14:ligatures w14:val="none"/>
+        </w:rPr>
+        <w:t xml:space="preserve">    </w:t>
+      </w:r>
+      <w:r>
+        <w:rPr>
+          <w:rFonts w:ascii="Courier New" w:eastAsia="Times New Roman" w:hAnsi="Courier New" w:cs="Courier New"/>
+          <w:color w:val="000000" w:themeColor="text1"/>
+          <w:kern w:val="0"/>
+          <w:sz w:val="16"/>
+          <w:szCs w:val="16"/>
+          <w14:ligatures w14:val="none"/>
+        </w:rPr>
+        <w:t xml:space="preserve">CALL </w:t>
+      </w:r>
+      <w:r>
+        <w:rPr>
+          <w:rFonts w:ascii="Courier New" w:eastAsia="Times New Roman" w:hAnsi="Courier New" w:cs="Courier New"/>
+          <w:color w:val="FFC000"/>
+          <w:kern w:val="0"/>
+          <w:sz w:val="16"/>
+          <w:szCs w:val="16"/>
+          <w14:ligatures w14:val="none"/>
+        </w:rPr>
+        <w:t>reverse_one_time_pad</w:t>
+      </w:r>
+      <w:r>
+        <w:rPr>
+          <w:rFonts w:ascii="Courier New" w:eastAsia="Times New Roman" w:hAnsi="Courier New" w:cs="Courier New"/>
+          <w:color w:val="000000" w:themeColor="text1"/>
+          <w:kern w:val="0"/>
+          <w:sz w:val="16"/>
+          <w:szCs w:val="16"/>
+          <w14:ligatures w14:val="none"/>
+        </w:rPr>
+        <w:t>(</w:t>
+      </w:r>
+      <w:r>
+        <w:rPr>
+          <w:rFonts w:ascii="Courier New" w:eastAsia="Times New Roman" w:hAnsi="Courier New" w:cs="Courier New"/>
+          <w:color w:val="45B0E1" w:themeColor="accent1" w:themeTint="99"/>
+          <w:kern w:val="0"/>
+          <w:sz w:val="16"/>
+          <w:szCs w:val="16"/>
+          <w14:ligatures w14:val="none"/>
+        </w:rPr>
+        <w:t>ciphertext_file</w:t>
+      </w:r>
+      <w:r>
+        <w:rPr>
+          <w:rFonts w:ascii="Courier New" w:eastAsia="Times New Roman" w:hAnsi="Courier New" w:cs="Courier New"/>
+          <w:color w:val="000000" w:themeColor="text1"/>
+          <w:kern w:val="0"/>
+          <w:sz w:val="16"/>
+          <w:szCs w:val="16"/>
+          <w14:ligatures w14:val="none"/>
+        </w:rPr>
+        <w:t xml:space="preserve">, </w:t>
+      </w:r>
+      <w:r>
+        <w:rPr>
+          <w:rFonts w:ascii="Courier New" w:eastAsia="Times New Roman" w:hAnsi="Courier New" w:cs="Courier New"/>
+          <w:color w:val="45B0E1" w:themeColor="accent1" w:themeTint="99"/>
+          <w:kern w:val="0"/>
+          <w:sz w:val="16"/>
+          <w:szCs w:val="16"/>
+          <w14:ligatures w14:val="none"/>
+        </w:rPr>
+        <w:t>otp_file</w:t>
+      </w:r>
+      <w:r>
+        <w:rPr>
+          <w:rFonts w:ascii="Courier New" w:eastAsia="Times New Roman" w:hAnsi="Courier New" w:cs="Courier New"/>
+          <w:color w:val="000000" w:themeColor="text1"/>
+          <w:kern w:val="0"/>
+          <w:sz w:val="16"/>
+          <w:szCs w:val="16"/>
+          <w14:ligatures w14:val="none"/>
+        </w:rPr>
+        <w:t>)</w:t>
+      </w:r>
+    </w:p>
+    <w:p>
+      <w:pPr>
         <w:jc w:val="both"/>
         <w:rPr>
-          <w:sz w:val="16"/>
-          <w:szCs w:val="16"/>
-        </w:rPr>
-      </w:pPr>
-    </w:p>
-    <w:p>
-      <w:pPr>
-        <w:ind w:left="180"/>
+          <w:rFonts w:ascii="Courier New" w:hAnsi="Courier New" w:cs="Courier New"/>
+          <w:sz w:val="16"/>
+          <w:szCs w:val="21"/>
+        </w:rPr>
+      </w:pPr>
+    </w:p>
+    <w:p>
+      <w:pPr>
         <w:jc w:val="both"/>
         <w:rPr>
-          <w:sz w:val="16"/>
-          <w:szCs w:val="16"/>
-        </w:rPr>
-      </w:pPr>
-      <w:r>
-        <w:rPr>
-          <w:color w:val="D86DCB" w:themeColor="accent5" w:themeTint="99"/>
-          <w:sz w:val="16"/>
-          <w:szCs w:val="16"/>
-        </w:rPr>
-        <w:t>IMPORT</w:t>
-      </w:r>
-      <w:r>
-        <w:rPr>
-          <w:sz w:val="16"/>
-          <w:szCs w:val="16"/>
-        </w:rPr>
-        <w:t xml:space="preserve"> sys</w:t>
-      </w:r>
-    </w:p>
-    <w:p>
-      <w:pPr>
-        <w:ind w:left="180"/>
-        <w:jc w:val="both"/>
-        <w:rPr>
-          <w:sz w:val="16"/>
-          <w:szCs w:val="16"/>
-        </w:rPr>
-      </w:pPr>
-      <w:r>
-        <w:rPr>
-          <w:color w:val="D86DCB" w:themeColor="accent5" w:themeTint="99"/>
-          <w:sz w:val="16"/>
-          <w:szCs w:val="16"/>
-        </w:rPr>
-        <w:t>IMPORT</w:t>
-      </w:r>
-      <w:r>
-        <w:rPr>
-          <w:sz w:val="16"/>
-          <w:szCs w:val="16"/>
-        </w:rPr>
-        <w:t xml:space="preserve"> random FROM </w:t>
-      </w:r>
-      <w:proofErr w:type="spellStart"/>
-      <w:proofErr w:type="gramStart"/>
-      <w:r>
-        <w:rPr>
-          <w:sz w:val="16"/>
-          <w:szCs w:val="16"/>
-        </w:rPr>
-        <w:t>nacl.utils</w:t>
-      </w:r>
-      <w:proofErr w:type="spellEnd"/>
-      <w:proofErr w:type="gramEnd"/>
-    </w:p>
-    <w:p>
-      <w:pPr>
-        <w:ind w:left="180"/>
-        <w:jc w:val="both"/>
-        <w:rPr>
-          <w:sz w:val="16"/>
-          <w:szCs w:val="16"/>
-        </w:rPr>
-      </w:pPr>
-    </w:p>
-    <w:p>
-      <w:pPr>
-        <w:ind w:left="180"/>
-        <w:jc w:val="both"/>
-        <w:rPr>
-          <w:sz w:val="16"/>
-          <w:szCs w:val="16"/>
-        </w:rPr>
-      </w:pPr>
-      <w:r>
-        <w:rPr>
-          <w:color w:val="0070C0"/>
-          <w:sz w:val="16"/>
-          <w:szCs w:val="16"/>
-        </w:rPr>
-        <w:t>DEFINE</w:t>
-      </w:r>
-      <w:r>
-        <w:rPr>
-          <w:sz w:val="16"/>
-          <w:szCs w:val="16"/>
-        </w:rPr>
-        <w:t xml:space="preserve"> FUNCTION </w:t>
-      </w:r>
-      <w:proofErr w:type="spellStart"/>
-      <w:r>
-        <w:rPr>
-          <w:color w:val="FFC000"/>
-          <w:sz w:val="16"/>
-          <w:szCs w:val="16"/>
-        </w:rPr>
-        <w:t>reverse_one_time_</w:t>
-      </w:r>
-      <w:proofErr w:type="gramStart"/>
-      <w:r>
-        <w:rPr>
-          <w:color w:val="FFC000"/>
-          <w:sz w:val="16"/>
-          <w:szCs w:val="16"/>
-        </w:rPr>
-        <w:t>pad</w:t>
-      </w:r>
-      <w:proofErr w:type="spellEnd"/>
-      <w:r>
-        <w:rPr>
-          <w:sz w:val="16"/>
-          <w:szCs w:val="16"/>
-        </w:rPr>
-        <w:t>(</w:t>
-      </w:r>
-      <w:proofErr w:type="spellStart"/>
-      <w:proofErr w:type="gramEnd"/>
-      <w:r>
-        <w:rPr>
-          <w:color w:val="95DCF7" w:themeColor="accent4" w:themeTint="66"/>
-          <w:sz w:val="16"/>
-          <w:szCs w:val="16"/>
-        </w:rPr>
-        <w:t>ciphertext_path</w:t>
-      </w:r>
-      <w:proofErr w:type="spellEnd"/>
-      <w:r>
-        <w:rPr>
-          <w:color w:val="95DCF7" w:themeColor="accent4" w:themeTint="66"/>
-          <w:sz w:val="16"/>
-          <w:szCs w:val="16"/>
-        </w:rPr>
-        <w:t xml:space="preserve">, </w:t>
-      </w:r>
-      <w:proofErr w:type="spellStart"/>
-      <w:r>
-        <w:rPr>
-          <w:color w:val="95DCF7" w:themeColor="accent4" w:themeTint="66"/>
-          <w:sz w:val="16"/>
-          <w:szCs w:val="16"/>
-        </w:rPr>
-        <w:t>otp_path</w:t>
-      </w:r>
-      <w:proofErr w:type="spellEnd"/>
-      <w:r>
-        <w:rPr>
-          <w:sz w:val="16"/>
-          <w:szCs w:val="16"/>
-        </w:rPr>
-        <w:t>)</w:t>
-      </w:r>
-    </w:p>
-    <w:p>
-      <w:pPr>
-        <w:ind w:left="360"/>
-        <w:jc w:val="both"/>
-        <w:rPr>
-          <w:sz w:val="16"/>
-          <w:szCs w:val="16"/>
-        </w:rPr>
-      </w:pPr>
-      <w:r>
-        <w:rPr>
-          <w:color w:val="E97132" w:themeColor="accent2"/>
-          <w:sz w:val="16"/>
-          <w:szCs w:val="16"/>
-        </w:rPr>
-        <w:t>"""Decrypt the ciphertext using the one-time pad."""</w:t>
-      </w:r>
-    </w:p>
-    <w:p>
-      <w:pPr>
-        <w:ind w:left="360"/>
-        <w:jc w:val="both"/>
-        <w:rPr>
-          <w:color w:val="D86DCB" w:themeColor="accent5" w:themeTint="99"/>
-          <w:sz w:val="16"/>
-          <w:szCs w:val="16"/>
-        </w:rPr>
-      </w:pPr>
-      <w:r>
-        <w:rPr>
-          <w:color w:val="D86DCB" w:themeColor="accent5" w:themeTint="99"/>
-          <w:sz w:val="16"/>
-          <w:szCs w:val="16"/>
-        </w:rPr>
-        <w:t>T</w:t>
-      </w:r>
-      <w:r>
-        <w:rPr>
-          <w:color w:val="D86DCB" w:themeColor="accent5" w:themeTint="99"/>
-          <w:sz w:val="16"/>
-          <w:szCs w:val="16"/>
-        </w:rPr>
-        <w:t>RY</w:t>
-      </w:r>
-    </w:p>
-    <w:p>
-      <w:pPr>
-        <w:ind w:left="360"/>
-        <w:jc w:val="both"/>
-        <w:rPr>
-          <w:sz w:val="16"/>
-          <w:szCs w:val="16"/>
-        </w:rPr>
-      </w:pPr>
-      <w:r>
-        <w:rPr>
-          <w:color w:val="D86DCB" w:themeColor="accent5" w:themeTint="99"/>
-          <w:sz w:val="16"/>
-          <w:szCs w:val="16"/>
-        </w:rPr>
-        <w:t xml:space="preserve">  </w:t>
-      </w:r>
-      <w:r>
-        <w:rPr>
-          <w:color w:val="4EA72E" w:themeColor="accent6"/>
-          <w:sz w:val="16"/>
-          <w:szCs w:val="16"/>
-        </w:rPr>
-        <w:t># Read the ciphertext and OTP files</w:t>
-      </w:r>
-    </w:p>
-    <w:p>
-      <w:pPr>
-        <w:ind w:left="360"/>
-        <w:jc w:val="both"/>
-        <w:rPr>
-          <w:sz w:val="16"/>
-          <w:szCs w:val="16"/>
-        </w:rPr>
-      </w:pPr>
-      <w:r>
-        <w:rPr>
-          <w:sz w:val="16"/>
-          <w:szCs w:val="16"/>
-        </w:rPr>
-        <w:t xml:space="preserve">  OPEN </w:t>
-      </w:r>
-      <w:proofErr w:type="spellStart"/>
-      <w:r>
-        <w:rPr>
-          <w:color w:val="95DCF7" w:themeColor="accent4" w:themeTint="66"/>
-          <w:sz w:val="16"/>
-          <w:szCs w:val="16"/>
-        </w:rPr>
-        <w:t>ciphertext_path</w:t>
-      </w:r>
-      <w:proofErr w:type="spellEnd"/>
-      <w:r>
-        <w:rPr>
-          <w:color w:val="95DCF7" w:themeColor="accent4" w:themeTint="66"/>
-          <w:sz w:val="16"/>
-          <w:szCs w:val="16"/>
-        </w:rPr>
-        <w:t xml:space="preserve"> </w:t>
-      </w:r>
-      <w:r>
-        <w:rPr>
-          <w:color w:val="D86DCB" w:themeColor="accent5" w:themeTint="99"/>
-          <w:sz w:val="16"/>
-          <w:szCs w:val="16"/>
-        </w:rPr>
-        <w:t>AS</w:t>
-      </w:r>
-      <w:r>
-        <w:rPr>
-          <w:sz w:val="16"/>
-          <w:szCs w:val="16"/>
-        </w:rPr>
-        <w:t xml:space="preserve"> </w:t>
-      </w:r>
-      <w:proofErr w:type="spellStart"/>
-      <w:r>
-        <w:rPr>
-          <w:color w:val="95DCF7" w:themeColor="accent4" w:themeTint="66"/>
-          <w:sz w:val="16"/>
-          <w:szCs w:val="16"/>
-        </w:rPr>
-        <w:t>ciphertext_file</w:t>
-      </w:r>
-      <w:proofErr w:type="spellEnd"/>
-      <w:r>
-        <w:rPr>
-          <w:color w:val="95DCF7" w:themeColor="accent4" w:themeTint="66"/>
-          <w:sz w:val="16"/>
-          <w:szCs w:val="16"/>
-        </w:rPr>
-        <w:t xml:space="preserve"> </w:t>
-      </w:r>
-      <w:r>
-        <w:rPr>
-          <w:color w:val="D86DCB" w:themeColor="accent5" w:themeTint="99"/>
-          <w:sz w:val="16"/>
-          <w:szCs w:val="16"/>
-        </w:rPr>
-        <w:t>IN</w:t>
-      </w:r>
-      <w:r>
-        <w:rPr>
-          <w:sz w:val="16"/>
-          <w:szCs w:val="16"/>
-        </w:rPr>
-        <w:t xml:space="preserve"> binary mode</w:t>
-      </w:r>
-    </w:p>
-    <w:p>
-      <w:pPr>
-        <w:ind w:left="360"/>
-        <w:jc w:val="both"/>
-        <w:rPr>
-          <w:sz w:val="16"/>
-          <w:szCs w:val="16"/>
-        </w:rPr>
-      </w:pPr>
-      <w:r>
-        <w:rPr>
-          <w:sz w:val="16"/>
-          <w:szCs w:val="16"/>
-        </w:rPr>
-        <w:t xml:space="preserve">  READ contents OF </w:t>
-      </w:r>
-      <w:proofErr w:type="spellStart"/>
-      <w:r>
-        <w:rPr>
-          <w:color w:val="95DCF7" w:themeColor="accent4" w:themeTint="66"/>
-          <w:sz w:val="16"/>
-          <w:szCs w:val="16"/>
-        </w:rPr>
-        <w:t>ciphertext_file</w:t>
-      </w:r>
-      <w:proofErr w:type="spellEnd"/>
-      <w:r>
-        <w:rPr>
-          <w:color w:val="95DCF7" w:themeColor="accent4" w:themeTint="66"/>
-          <w:sz w:val="16"/>
-          <w:szCs w:val="16"/>
-        </w:rPr>
-        <w:t xml:space="preserve"> </w:t>
-      </w:r>
-      <w:r>
-        <w:rPr>
-          <w:sz w:val="16"/>
-          <w:szCs w:val="16"/>
-        </w:rPr>
-        <w:t xml:space="preserve">INTO </w:t>
-      </w:r>
-      <w:r>
-        <w:rPr>
-          <w:color w:val="83CAEB" w:themeColor="accent1" w:themeTint="66"/>
-          <w:sz w:val="16"/>
-          <w:szCs w:val="16"/>
-        </w:rPr>
-        <w:t>ciphertext</w:t>
-      </w:r>
-    </w:p>
-    <w:p>
-      <w:pPr>
-        <w:ind w:left="360"/>
-        <w:jc w:val="both"/>
-        <w:rPr>
-          <w:sz w:val="16"/>
-          <w:szCs w:val="16"/>
-        </w:rPr>
-      </w:pPr>
-      <w:r>
-        <w:rPr>
-          <w:sz w:val="16"/>
-          <w:szCs w:val="16"/>
-        </w:rPr>
-        <w:t xml:space="preserve">  OPEN </w:t>
-      </w:r>
-      <w:proofErr w:type="spellStart"/>
-      <w:r>
-        <w:rPr>
-          <w:color w:val="95DCF7" w:themeColor="accent4" w:themeTint="66"/>
-          <w:sz w:val="16"/>
-          <w:szCs w:val="16"/>
-        </w:rPr>
-        <w:t>otp_path</w:t>
-      </w:r>
-      <w:proofErr w:type="spellEnd"/>
-      <w:r>
-        <w:rPr>
-          <w:color w:val="95DCF7" w:themeColor="accent4" w:themeTint="66"/>
-          <w:sz w:val="16"/>
-          <w:szCs w:val="16"/>
-        </w:rPr>
-        <w:t xml:space="preserve"> </w:t>
-      </w:r>
-      <w:r>
-        <w:rPr>
-          <w:color w:val="D86DCB" w:themeColor="accent5" w:themeTint="99"/>
-          <w:sz w:val="16"/>
-          <w:szCs w:val="16"/>
-        </w:rPr>
-        <w:t>AS</w:t>
-      </w:r>
-      <w:r>
-        <w:rPr>
-          <w:sz w:val="16"/>
-          <w:szCs w:val="16"/>
-        </w:rPr>
-        <w:t xml:space="preserve"> </w:t>
-      </w:r>
-      <w:proofErr w:type="spellStart"/>
-      <w:r>
-        <w:rPr>
-          <w:color w:val="95DCF7" w:themeColor="accent4" w:themeTint="66"/>
-          <w:sz w:val="16"/>
-          <w:szCs w:val="16"/>
-        </w:rPr>
-        <w:t>otp_file</w:t>
-      </w:r>
-      <w:proofErr w:type="spellEnd"/>
-      <w:r>
-        <w:rPr>
-          <w:color w:val="95DCF7" w:themeColor="accent4" w:themeTint="66"/>
-          <w:sz w:val="16"/>
-          <w:szCs w:val="16"/>
-        </w:rPr>
-        <w:t xml:space="preserve"> </w:t>
-      </w:r>
-      <w:r>
-        <w:rPr>
-          <w:color w:val="D86DCB" w:themeColor="accent5" w:themeTint="99"/>
-          <w:sz w:val="16"/>
-          <w:szCs w:val="16"/>
-        </w:rPr>
-        <w:t>IN</w:t>
-      </w:r>
-      <w:r>
-        <w:rPr>
-          <w:sz w:val="16"/>
-          <w:szCs w:val="16"/>
-        </w:rPr>
-        <w:t xml:space="preserve"> binary mode</w:t>
-      </w:r>
-    </w:p>
-    <w:p>
-      <w:pPr>
-        <w:ind w:left="360"/>
-        <w:jc w:val="both"/>
-        <w:rPr>
-          <w:sz w:val="16"/>
-          <w:szCs w:val="16"/>
-        </w:rPr>
-      </w:pPr>
-      <w:r>
-        <w:rPr>
-          <w:sz w:val="16"/>
-          <w:szCs w:val="16"/>
-        </w:rPr>
-        <w:t xml:space="preserve">  READ contents OF </w:t>
-      </w:r>
-      <w:proofErr w:type="spellStart"/>
-      <w:r>
-        <w:rPr>
-          <w:color w:val="95DCF7" w:themeColor="accent4" w:themeTint="66"/>
-          <w:sz w:val="16"/>
-          <w:szCs w:val="16"/>
-        </w:rPr>
-        <w:t>otp_file</w:t>
-      </w:r>
-      <w:proofErr w:type="spellEnd"/>
-      <w:r>
-        <w:rPr>
-          <w:color w:val="95DCF7" w:themeColor="accent4" w:themeTint="66"/>
-          <w:sz w:val="16"/>
-          <w:szCs w:val="16"/>
-        </w:rPr>
-        <w:t xml:space="preserve"> </w:t>
-      </w:r>
-      <w:r>
-        <w:rPr>
-          <w:sz w:val="16"/>
-          <w:szCs w:val="16"/>
-        </w:rPr>
-        <w:t xml:space="preserve">INTO </w:t>
-      </w:r>
-      <w:proofErr w:type="spellStart"/>
-      <w:r>
-        <w:rPr>
-          <w:color w:val="83CAEB" w:themeColor="accent1" w:themeTint="66"/>
-          <w:sz w:val="16"/>
-          <w:szCs w:val="16"/>
-        </w:rPr>
-        <w:t>otp</w:t>
-      </w:r>
-      <w:proofErr w:type="spellEnd"/>
-    </w:p>
-    <w:p>
-      <w:pPr>
-        <w:ind w:left="360"/>
-        <w:jc w:val="both"/>
-        <w:rPr>
-          <w:sz w:val="16"/>
-          <w:szCs w:val="16"/>
-        </w:rPr>
-      </w:pPr>
-      <w:r>
-        <w:rPr>
-          <w:color w:val="D86DCB" w:themeColor="accent5" w:themeTint="99"/>
-          <w:sz w:val="16"/>
-          <w:szCs w:val="16"/>
-        </w:rPr>
-        <w:t xml:space="preserve">EXCEPT </w:t>
-      </w:r>
-      <w:proofErr w:type="spellStart"/>
-      <w:r>
-        <w:rPr>
-          <w:sz w:val="16"/>
-          <w:szCs w:val="16"/>
-        </w:rPr>
-        <w:t>FileNotFoundError</w:t>
-      </w:r>
-      <w:proofErr w:type="spellEnd"/>
-      <w:r>
-        <w:rPr>
-          <w:sz w:val="16"/>
-          <w:szCs w:val="16"/>
-        </w:rPr>
-        <w:t xml:space="preserve"> </w:t>
-      </w:r>
-      <w:r>
-        <w:rPr>
-          <w:color w:val="D86DCB" w:themeColor="accent5" w:themeTint="99"/>
-          <w:sz w:val="16"/>
-          <w:szCs w:val="16"/>
-        </w:rPr>
-        <w:t>AS</w:t>
-      </w:r>
-      <w:r>
-        <w:rPr>
-          <w:sz w:val="16"/>
-          <w:szCs w:val="16"/>
-        </w:rPr>
-        <w:t xml:space="preserve"> error</w:t>
-      </w:r>
-    </w:p>
-    <w:p>
-      <w:pPr>
-        <w:ind w:left="360"/>
-        <w:jc w:val="both"/>
-        <w:rPr>
-          <w:sz w:val="16"/>
-          <w:szCs w:val="16"/>
-        </w:rPr>
-      </w:pPr>
-      <w:r>
-        <w:rPr>
-          <w:sz w:val="16"/>
-          <w:szCs w:val="16"/>
-        </w:rPr>
-        <w:t xml:space="preserve">  </w:t>
-      </w:r>
-      <w:r>
-        <w:rPr>
-          <w:color w:val="FFC000"/>
-          <w:sz w:val="16"/>
-          <w:szCs w:val="16"/>
-        </w:rPr>
-        <w:t>PRINT</w:t>
-      </w:r>
-      <w:r>
-        <w:rPr>
-          <w:sz w:val="16"/>
-          <w:szCs w:val="16"/>
-        </w:rPr>
-        <w:t xml:space="preserve"> "</w:t>
-      </w:r>
-      <w:r>
-        <w:rPr>
-          <w:color w:val="E97132" w:themeColor="accent2"/>
-          <w:sz w:val="16"/>
-          <w:szCs w:val="16"/>
-        </w:rPr>
-        <w:t xml:space="preserve">Error: </w:t>
-      </w:r>
-      <w:r>
-        <w:rPr>
-          <w:sz w:val="16"/>
-          <w:szCs w:val="16"/>
-        </w:rPr>
-        <w:t>" + error</w:t>
-      </w:r>
-    </w:p>
-    <w:p>
-      <w:pPr>
-        <w:ind w:left="360"/>
-        <w:jc w:val="both"/>
-        <w:rPr>
-          <w:sz w:val="16"/>
-          <w:szCs w:val="16"/>
-        </w:rPr>
-      </w:pPr>
-      <w:r>
-        <w:rPr>
-          <w:sz w:val="16"/>
-          <w:szCs w:val="16"/>
-        </w:rPr>
-        <w:t xml:space="preserve">  TERMINATE PROGRAM WITH EXIT CODE 1</w:t>
-      </w:r>
-    </w:p>
-    <w:p>
-      <w:pPr>
-        <w:ind w:left="360"/>
-        <w:jc w:val="both"/>
-        <w:rPr>
-          <w:sz w:val="16"/>
-          <w:szCs w:val="16"/>
-        </w:rPr>
-      </w:pPr>
-    </w:p>
-    <w:p>
-      <w:pPr>
-        <w:ind w:left="360"/>
-        <w:jc w:val="both"/>
-        <w:rPr>
-          <w:sz w:val="16"/>
-          <w:szCs w:val="16"/>
-        </w:rPr>
-      </w:pPr>
-      <w:r>
-        <w:rPr>
-          <w:color w:val="4EA72E" w:themeColor="accent6"/>
-          <w:sz w:val="16"/>
-          <w:szCs w:val="16"/>
-        </w:rPr>
-        <w:t># Ensure the OTP and ciphertext length match</w:t>
-      </w:r>
-    </w:p>
-    <w:p>
-      <w:pPr>
-        <w:ind w:left="360"/>
-        <w:jc w:val="both"/>
-        <w:rPr>
-          <w:color w:val="D86DCB" w:themeColor="accent5" w:themeTint="99"/>
-          <w:sz w:val="16"/>
-          <w:szCs w:val="16"/>
-        </w:rPr>
-      </w:pPr>
-      <w:r>
-        <w:rPr>
-          <w:color w:val="D86DCB" w:themeColor="accent5" w:themeTint="99"/>
-          <w:sz w:val="16"/>
-          <w:szCs w:val="16"/>
-        </w:rPr>
-        <w:t xml:space="preserve">IF </w:t>
-      </w:r>
-      <w:r>
-        <w:rPr>
-          <w:sz w:val="16"/>
-          <w:szCs w:val="16"/>
-        </w:rPr>
-        <w:t xml:space="preserve">LENGTH OF ciphertext IS NOT EQUAL TO LENGTH OF </w:t>
-      </w:r>
-      <w:proofErr w:type="spellStart"/>
-      <w:r>
-        <w:rPr>
-          <w:sz w:val="16"/>
-          <w:szCs w:val="16"/>
-        </w:rPr>
-        <w:t>otp</w:t>
-      </w:r>
-      <w:proofErr w:type="spellEnd"/>
-      <w:r>
-        <w:rPr>
-          <w:sz w:val="16"/>
-          <w:szCs w:val="16"/>
-        </w:rPr>
-        <w:t xml:space="preserve"> </w:t>
-      </w:r>
-      <w:r>
-        <w:rPr>
-          <w:color w:val="D86DCB" w:themeColor="accent5" w:themeTint="99"/>
-          <w:sz w:val="16"/>
-          <w:szCs w:val="16"/>
-        </w:rPr>
-        <w:t>THEN</w:t>
-      </w:r>
-    </w:p>
-    <w:p>
-      <w:pPr>
-        <w:ind w:left="360"/>
-        <w:jc w:val="both"/>
-        <w:rPr>
-          <w:sz w:val="16"/>
-          <w:szCs w:val="16"/>
-        </w:rPr>
-      </w:pPr>
-      <w:r>
-        <w:rPr>
-          <w:sz w:val="16"/>
-          <w:szCs w:val="16"/>
-        </w:rPr>
-        <w:t xml:space="preserve">  </w:t>
-      </w:r>
-      <w:r>
-        <w:rPr>
-          <w:color w:val="FFC000"/>
-          <w:sz w:val="16"/>
-          <w:szCs w:val="16"/>
-        </w:rPr>
-        <w:t>PRINT</w:t>
-      </w:r>
-      <w:r>
-        <w:rPr>
-          <w:sz w:val="16"/>
-          <w:szCs w:val="16"/>
-        </w:rPr>
-        <w:t xml:space="preserve"> "</w:t>
-      </w:r>
-      <w:r>
-        <w:rPr>
-          <w:color w:val="E97132" w:themeColor="accent2"/>
-          <w:sz w:val="16"/>
-          <w:szCs w:val="16"/>
-        </w:rPr>
-        <w:t>Error: The ciphertext and OTP files must be of the same length.</w:t>
-      </w:r>
-      <w:r>
-        <w:rPr>
-          <w:sz w:val="16"/>
-          <w:szCs w:val="16"/>
-        </w:rPr>
-        <w:t>"</w:t>
-      </w:r>
-    </w:p>
-    <w:p>
-      <w:pPr>
-        <w:ind w:left="360"/>
-        <w:jc w:val="both"/>
-        <w:rPr>
-          <w:sz w:val="16"/>
-          <w:szCs w:val="16"/>
-        </w:rPr>
-      </w:pPr>
-      <w:r>
-        <w:rPr>
-          <w:sz w:val="16"/>
-          <w:szCs w:val="16"/>
-        </w:rPr>
-        <w:t xml:space="preserve">  TERMINATE PROGRAM WITH EXIT CODE 1</w:t>
-      </w:r>
-    </w:p>
-    <w:p>
-      <w:pPr>
-        <w:ind w:left="360"/>
-        <w:jc w:val="both"/>
-        <w:rPr>
-          <w:sz w:val="16"/>
-          <w:szCs w:val="16"/>
-        </w:rPr>
-      </w:pPr>
-    </w:p>
-    <w:p>
-      <w:pPr>
-        <w:ind w:left="360"/>
-        <w:jc w:val="both"/>
-        <w:rPr>
-          <w:sz w:val="16"/>
-          <w:szCs w:val="16"/>
-        </w:rPr>
-      </w:pPr>
-      <w:r>
-        <w:rPr>
-          <w:color w:val="4EA72E" w:themeColor="accent6"/>
-          <w:sz w:val="16"/>
-          <w:szCs w:val="16"/>
-        </w:rPr>
-        <w:t># Perform XOR to reverse the one-time pad and retrieve the plaintext</w:t>
-      </w:r>
-    </w:p>
-    <w:p>
-      <w:pPr>
-        <w:ind w:left="360"/>
-        <w:jc w:val="both"/>
-        <w:rPr>
-          <w:sz w:val="16"/>
-          <w:szCs w:val="16"/>
-        </w:rPr>
-      </w:pPr>
-      <w:r>
-        <w:rPr>
-          <w:sz w:val="16"/>
-          <w:szCs w:val="16"/>
-        </w:rPr>
-        <w:t xml:space="preserve">INITIALIZE </w:t>
-      </w:r>
-      <w:r>
-        <w:rPr>
-          <w:color w:val="83CAEB" w:themeColor="accent1" w:themeTint="66"/>
-          <w:sz w:val="16"/>
-          <w:szCs w:val="16"/>
-        </w:rPr>
-        <w:t>plaintext</w:t>
-      </w:r>
-      <w:r>
-        <w:rPr>
-          <w:sz w:val="16"/>
-          <w:szCs w:val="16"/>
-        </w:rPr>
-        <w:t xml:space="preserve"> </w:t>
-      </w:r>
-      <w:r>
-        <w:rPr>
-          <w:color w:val="D86DCB" w:themeColor="accent5" w:themeTint="99"/>
-          <w:sz w:val="16"/>
-          <w:szCs w:val="16"/>
-        </w:rPr>
-        <w:t>AS</w:t>
-      </w:r>
-      <w:r>
-        <w:rPr>
-          <w:sz w:val="16"/>
-          <w:szCs w:val="16"/>
-        </w:rPr>
-        <w:t xml:space="preserve"> EMPTY BYTE ARRAY</w:t>
-      </w:r>
-    </w:p>
-    <w:p>
-      <w:pPr>
-        <w:ind w:left="360"/>
-        <w:jc w:val="both"/>
-        <w:rPr>
-          <w:sz w:val="16"/>
-          <w:szCs w:val="16"/>
-        </w:rPr>
-      </w:pPr>
-      <w:r>
-        <w:rPr>
-          <w:sz w:val="16"/>
-          <w:szCs w:val="16"/>
-        </w:rPr>
-        <w:t xml:space="preserve">FOR EACH BYTE c </w:t>
-      </w:r>
-      <w:r>
-        <w:rPr>
-          <w:color w:val="D86DCB" w:themeColor="accent5" w:themeTint="99"/>
-          <w:sz w:val="16"/>
-          <w:szCs w:val="16"/>
-        </w:rPr>
-        <w:t>IN</w:t>
-      </w:r>
-      <w:r>
-        <w:rPr>
-          <w:sz w:val="16"/>
-          <w:szCs w:val="16"/>
-        </w:rPr>
-        <w:t xml:space="preserve"> </w:t>
-      </w:r>
-      <w:r>
-        <w:rPr>
-          <w:color w:val="95DCF7" w:themeColor="accent4" w:themeTint="66"/>
-          <w:sz w:val="16"/>
-          <w:szCs w:val="16"/>
-        </w:rPr>
-        <w:t>ciphertext</w:t>
-      </w:r>
-      <w:r>
-        <w:rPr>
-          <w:sz w:val="16"/>
-          <w:szCs w:val="16"/>
-        </w:rPr>
-        <w:t xml:space="preserve"> AND BYTE o </w:t>
-      </w:r>
-      <w:r>
-        <w:rPr>
-          <w:color w:val="D86DCB" w:themeColor="accent5" w:themeTint="99"/>
-          <w:sz w:val="16"/>
-          <w:szCs w:val="16"/>
-        </w:rPr>
-        <w:t>IN</w:t>
-      </w:r>
-      <w:r>
-        <w:rPr>
-          <w:sz w:val="16"/>
-          <w:szCs w:val="16"/>
-        </w:rPr>
-        <w:t xml:space="preserve"> </w:t>
-      </w:r>
-      <w:proofErr w:type="spellStart"/>
-      <w:r>
-        <w:rPr>
-          <w:color w:val="95DCF7" w:themeColor="accent4" w:themeTint="66"/>
-          <w:sz w:val="16"/>
-          <w:szCs w:val="16"/>
-        </w:rPr>
-        <w:t>otp</w:t>
-      </w:r>
-      <w:proofErr w:type="spellEnd"/>
-      <w:r>
-        <w:rPr>
-          <w:sz w:val="16"/>
-          <w:szCs w:val="16"/>
-        </w:rPr>
-        <w:t xml:space="preserve"> (IN PAIRS)</w:t>
-      </w:r>
-    </w:p>
-    <w:p>
-      <w:pPr>
-        <w:ind w:left="360"/>
-        <w:jc w:val="both"/>
-        <w:rPr>
-          <w:sz w:val="16"/>
-          <w:szCs w:val="16"/>
-        </w:rPr>
-      </w:pPr>
-      <w:r>
-        <w:rPr>
-          <w:sz w:val="16"/>
-          <w:szCs w:val="16"/>
-        </w:rPr>
-        <w:t xml:space="preserve">  APPEND (c XOR o) TO </w:t>
-      </w:r>
-      <w:r>
-        <w:rPr>
-          <w:color w:val="83CAEB" w:themeColor="accent1" w:themeTint="66"/>
-          <w:sz w:val="16"/>
-          <w:szCs w:val="16"/>
-        </w:rPr>
-        <w:t>plaintext</w:t>
-      </w:r>
-    </w:p>
-    <w:p>
-      <w:pPr>
-        <w:ind w:left="360"/>
-        <w:jc w:val="both"/>
-        <w:rPr>
-          <w:sz w:val="16"/>
-          <w:szCs w:val="16"/>
-        </w:rPr>
-      </w:pPr>
-    </w:p>
-    <w:p>
-      <w:pPr>
-        <w:ind w:left="360"/>
-        <w:jc w:val="both"/>
-        <w:rPr>
-          <w:sz w:val="16"/>
-          <w:szCs w:val="16"/>
-        </w:rPr>
-      </w:pPr>
-      <w:r>
-        <w:rPr>
-          <w:color w:val="4EA72E" w:themeColor="accent6"/>
-          <w:sz w:val="16"/>
-          <w:szCs w:val="16"/>
-        </w:rPr>
-        <w:t># Print the plain text message</w:t>
-      </w:r>
-    </w:p>
-    <w:p>
-      <w:pPr>
-        <w:ind w:left="360"/>
-        <w:jc w:val="both"/>
-        <w:rPr>
-          <w:sz w:val="16"/>
-          <w:szCs w:val="16"/>
-        </w:rPr>
-      </w:pPr>
-      <w:r>
-        <w:rPr>
-          <w:color w:val="D86DCB" w:themeColor="accent5" w:themeTint="99"/>
-          <w:sz w:val="16"/>
-          <w:szCs w:val="16"/>
-        </w:rPr>
-        <w:t>TRY</w:t>
-      </w:r>
-    </w:p>
-    <w:p>
-      <w:pPr>
-        <w:ind w:left="360"/>
-        <w:jc w:val="both"/>
-        <w:rPr>
-          <w:sz w:val="16"/>
-          <w:szCs w:val="16"/>
-        </w:rPr>
-      </w:pPr>
-      <w:r>
-        <w:rPr>
-          <w:sz w:val="16"/>
-          <w:szCs w:val="16"/>
-        </w:rPr>
-        <w:t xml:space="preserve">  CONVERT </w:t>
-      </w:r>
-      <w:r>
-        <w:rPr>
-          <w:color w:val="83CAEB" w:themeColor="accent1" w:themeTint="66"/>
-          <w:sz w:val="16"/>
-          <w:szCs w:val="16"/>
-        </w:rPr>
-        <w:t>plaintext</w:t>
-      </w:r>
-      <w:r>
-        <w:rPr>
-          <w:sz w:val="16"/>
-          <w:szCs w:val="16"/>
-        </w:rPr>
-        <w:t xml:space="preserve"> TO ASCII STRING AND PRINT</w:t>
-      </w:r>
-    </w:p>
-    <w:p>
-      <w:pPr>
-        <w:ind w:left="360"/>
-        <w:jc w:val="both"/>
-        <w:rPr>
-          <w:sz w:val="16"/>
-          <w:szCs w:val="16"/>
-        </w:rPr>
-      </w:pPr>
-      <w:r>
-        <w:rPr>
-          <w:color w:val="D86DCB" w:themeColor="accent5" w:themeTint="99"/>
-          <w:sz w:val="16"/>
-          <w:szCs w:val="16"/>
-        </w:rPr>
-        <w:t>EXCEPT</w:t>
-      </w:r>
-      <w:r>
-        <w:rPr>
-          <w:sz w:val="16"/>
-          <w:szCs w:val="16"/>
-        </w:rPr>
-        <w:t xml:space="preserve"> </w:t>
-      </w:r>
-      <w:proofErr w:type="spellStart"/>
-      <w:r>
-        <w:rPr>
-          <w:sz w:val="16"/>
-          <w:szCs w:val="16"/>
-        </w:rPr>
-        <w:t>UnicodeDecodeError</w:t>
-      </w:r>
-      <w:proofErr w:type="spellEnd"/>
-    </w:p>
-    <w:p>
-      <w:pPr>
-        <w:ind w:left="360"/>
-        <w:jc w:val="both"/>
-        <w:rPr>
-          <w:sz w:val="16"/>
-          <w:szCs w:val="16"/>
-        </w:rPr>
-      </w:pPr>
-      <w:r>
-        <w:rPr>
-          <w:sz w:val="16"/>
-          <w:szCs w:val="16"/>
-        </w:rPr>
-        <w:t xml:space="preserve">  </w:t>
-      </w:r>
-      <w:r>
-        <w:rPr>
-          <w:color w:val="FFC000"/>
-          <w:sz w:val="16"/>
-          <w:szCs w:val="16"/>
-        </w:rPr>
-        <w:t>PRINT</w:t>
-      </w:r>
-      <w:r>
-        <w:rPr>
-          <w:sz w:val="16"/>
-          <w:szCs w:val="16"/>
-        </w:rPr>
-        <w:t xml:space="preserve"> "</w:t>
-      </w:r>
-      <w:r>
-        <w:rPr>
-          <w:color w:val="E97132" w:themeColor="accent2"/>
-          <w:sz w:val="16"/>
-          <w:szCs w:val="16"/>
-        </w:rPr>
-        <w:t>Error: The decoded plaintext contains non-ASCII characters.</w:t>
-      </w:r>
-      <w:r>
-        <w:rPr>
-          <w:sz w:val="16"/>
-          <w:szCs w:val="16"/>
-        </w:rPr>
-        <w:t>"</w:t>
-      </w:r>
-    </w:p>
-    <w:p>
-      <w:pPr>
-        <w:ind w:left="180"/>
-        <w:jc w:val="both"/>
-        <w:rPr>
-          <w:sz w:val="16"/>
-          <w:szCs w:val="16"/>
-        </w:rPr>
-      </w:pPr>
-      <w:r>
-        <w:rPr>
-          <w:sz w:val="16"/>
-          <w:szCs w:val="16"/>
-        </w:rPr>
-        <w:t>END FUNCTION</w:t>
-      </w:r>
-    </w:p>
-    <w:p>
-      <w:pPr>
-        <w:ind w:left="180"/>
-        <w:jc w:val="both"/>
-        <w:rPr>
-          <w:sz w:val="16"/>
-          <w:szCs w:val="16"/>
-        </w:rPr>
-      </w:pPr>
-    </w:p>
-    <w:p>
-      <w:pPr>
-        <w:ind w:left="180"/>
-        <w:jc w:val="both"/>
-        <w:rPr>
-          <w:color w:val="4EA72E" w:themeColor="accent6"/>
-          <w:sz w:val="16"/>
-          <w:szCs w:val="16"/>
-        </w:rPr>
-      </w:pPr>
-      <w:r>
-        <w:rPr>
-          <w:color w:val="4EA72E" w:themeColor="accent6"/>
-          <w:sz w:val="16"/>
-          <w:szCs w:val="16"/>
-        </w:rPr>
-        <w:t>#</w:t>
-      </w:r>
-      <w:r>
-        <w:rPr>
-          <w:color w:val="4EA72E" w:themeColor="accent6"/>
-          <w:sz w:val="16"/>
-          <w:szCs w:val="16"/>
-        </w:rPr>
-        <w:t xml:space="preserve"> Ensure the correct number of arguments are provided</w:t>
-      </w:r>
-    </w:p>
-    <w:p>
-      <w:pPr>
-        <w:ind w:left="180"/>
-        <w:jc w:val="both"/>
-        <w:rPr>
-          <w:sz w:val="16"/>
-          <w:szCs w:val="16"/>
-        </w:rPr>
-      </w:pPr>
-      <w:r>
-        <w:rPr>
-          <w:color w:val="D86DCB" w:themeColor="accent5" w:themeTint="99"/>
-          <w:sz w:val="16"/>
-          <w:szCs w:val="16"/>
-        </w:rPr>
-        <w:t>IF</w:t>
-      </w:r>
-      <w:r>
-        <w:rPr>
-          <w:sz w:val="16"/>
-          <w:szCs w:val="16"/>
-        </w:rPr>
-        <w:t xml:space="preserve"> THIS SCRIPT IS RUN </w:t>
-      </w:r>
-      <w:r>
-        <w:rPr>
-          <w:color w:val="D86DCB" w:themeColor="accent5" w:themeTint="99"/>
-          <w:sz w:val="16"/>
-          <w:szCs w:val="16"/>
-        </w:rPr>
-        <w:t>AS</w:t>
-      </w:r>
-      <w:r>
-        <w:rPr>
-          <w:sz w:val="16"/>
-          <w:szCs w:val="16"/>
-        </w:rPr>
-        <w:t xml:space="preserve"> MAIN </w:t>
-      </w:r>
-      <w:proofErr w:type="gramStart"/>
-      <w:r>
-        <w:rPr>
-          <w:sz w:val="16"/>
-          <w:szCs w:val="16"/>
-        </w:rPr>
-        <w:t>PROGRAM</w:t>
-      </w:r>
-      <w:proofErr w:type="gramEnd"/>
-      <w:r>
-        <w:rPr>
-          <w:sz w:val="16"/>
-          <w:szCs w:val="16"/>
-        </w:rPr>
-        <w:t xml:space="preserve"> </w:t>
-      </w:r>
-      <w:r>
-        <w:rPr>
-          <w:color w:val="D86DCB" w:themeColor="accent5" w:themeTint="99"/>
-          <w:sz w:val="16"/>
-          <w:szCs w:val="16"/>
-        </w:rPr>
-        <w:t>THEN</w:t>
-      </w:r>
-    </w:p>
-    <w:p>
-      <w:pPr>
-        <w:ind w:left="180"/>
-        <w:jc w:val="both"/>
-        <w:rPr>
-          <w:sz w:val="16"/>
-          <w:szCs w:val="16"/>
-        </w:rPr>
-      </w:pPr>
-      <w:r>
-        <w:rPr>
-          <w:sz w:val="16"/>
-          <w:szCs w:val="16"/>
-        </w:rPr>
-        <w:t xml:space="preserve">  </w:t>
-      </w:r>
-      <w:r>
-        <w:rPr>
-          <w:color w:val="D86DCB" w:themeColor="accent5" w:themeTint="99"/>
-          <w:sz w:val="16"/>
-          <w:szCs w:val="16"/>
-        </w:rPr>
-        <w:t>IF</w:t>
-      </w:r>
-      <w:r>
-        <w:rPr>
-          <w:sz w:val="16"/>
-          <w:szCs w:val="16"/>
-        </w:rPr>
-        <w:t xml:space="preserve"> NUMBER OF ARGUMENTS PROVIDED IS NOT EQUAL TO 3 </w:t>
-      </w:r>
-      <w:r>
-        <w:rPr>
-          <w:color w:val="D86DCB" w:themeColor="accent5" w:themeTint="99"/>
-          <w:sz w:val="16"/>
-          <w:szCs w:val="16"/>
-        </w:rPr>
-        <w:t>THEN</w:t>
-      </w:r>
-    </w:p>
-    <w:p>
-      <w:pPr>
-        <w:ind w:left="180"/>
-        <w:jc w:val="both"/>
-        <w:rPr>
-          <w:sz w:val="16"/>
-          <w:szCs w:val="16"/>
-        </w:rPr>
-      </w:pPr>
-      <w:r>
-        <w:rPr>
-          <w:sz w:val="16"/>
-          <w:szCs w:val="16"/>
-        </w:rPr>
-        <w:t xml:space="preserve">     </w:t>
-      </w:r>
-      <w:r>
-        <w:rPr>
-          <w:color w:val="FFC000"/>
-          <w:sz w:val="16"/>
-          <w:szCs w:val="16"/>
-        </w:rPr>
-        <w:t>PRINT</w:t>
-      </w:r>
-      <w:r>
-        <w:rPr>
-          <w:sz w:val="16"/>
-          <w:szCs w:val="16"/>
-        </w:rPr>
-        <w:t xml:space="preserve"> "</w:t>
-      </w:r>
-      <w:r>
-        <w:rPr>
-          <w:color w:val="E97132" w:themeColor="accent2"/>
-          <w:sz w:val="16"/>
-          <w:szCs w:val="16"/>
-        </w:rPr>
-        <w:t xml:space="preserve">Usage: python3 </w:t>
-      </w:r>
-      <w:r>
-        <w:rPr>
-          <w:color w:val="E97132" w:themeColor="accent2"/>
-          <w:sz w:val="16"/>
-          <w:szCs w:val="16"/>
-        </w:rPr>
-        <w:t>part1</w:t>
-      </w:r>
-      <w:r>
-        <w:rPr>
-          <w:color w:val="E97132" w:themeColor="accent2"/>
-          <w:sz w:val="16"/>
-          <w:szCs w:val="16"/>
-        </w:rPr>
-        <w:t>.py &lt;</w:t>
-      </w:r>
-      <w:proofErr w:type="spellStart"/>
-      <w:r>
-        <w:rPr>
-          <w:color w:val="E97132" w:themeColor="accent2"/>
-          <w:sz w:val="16"/>
-          <w:szCs w:val="16"/>
-        </w:rPr>
-        <w:t>ciphertext_file</w:t>
-      </w:r>
-      <w:proofErr w:type="spellEnd"/>
-      <w:r>
-        <w:rPr>
-          <w:color w:val="E97132" w:themeColor="accent2"/>
-          <w:sz w:val="16"/>
-          <w:szCs w:val="16"/>
-        </w:rPr>
-        <w:t>&gt; &lt;</w:t>
-      </w:r>
-      <w:proofErr w:type="spellStart"/>
-      <w:r>
-        <w:rPr>
-          <w:color w:val="E97132" w:themeColor="accent2"/>
-          <w:sz w:val="16"/>
-          <w:szCs w:val="16"/>
-        </w:rPr>
-        <w:t>otp_file</w:t>
-      </w:r>
-      <w:proofErr w:type="spellEnd"/>
-      <w:r>
-        <w:rPr>
-          <w:color w:val="E97132" w:themeColor="accent2"/>
-          <w:sz w:val="16"/>
-          <w:szCs w:val="16"/>
-        </w:rPr>
-        <w:t>&gt;</w:t>
-      </w:r>
-      <w:r>
-        <w:rPr>
-          <w:sz w:val="16"/>
-          <w:szCs w:val="16"/>
-        </w:rPr>
-        <w:t>"</w:t>
-      </w:r>
-    </w:p>
-    <w:p>
-      <w:pPr>
-        <w:ind w:left="180"/>
-        <w:jc w:val="both"/>
-        <w:rPr>
-          <w:sz w:val="16"/>
-          <w:szCs w:val="16"/>
-        </w:rPr>
-      </w:pPr>
-      <w:r>
-        <w:rPr>
-          <w:sz w:val="16"/>
-          <w:szCs w:val="16"/>
-        </w:rPr>
-        <w:t xml:space="preserve">     TERMINATE PROGRAM WITH EXIT CODE 1</w:t>
-      </w:r>
-    </w:p>
-    <w:p>
-      <w:pPr>
-        <w:ind w:left="180"/>
-        <w:jc w:val="both"/>
-        <w:rPr>
-          <w:sz w:val="16"/>
-          <w:szCs w:val="16"/>
-        </w:rPr>
-      </w:pPr>
-    </w:p>
-    <w:p>
-      <w:pPr>
-        <w:ind w:left="180"/>
-        <w:jc w:val="both"/>
-        <w:rPr>
-          <w:sz w:val="16"/>
-          <w:szCs w:val="16"/>
-        </w:rPr>
-      </w:pPr>
-      <w:r>
-        <w:rPr>
-          <w:color w:val="4EA72E" w:themeColor="accent6"/>
-          <w:sz w:val="16"/>
-          <w:szCs w:val="16"/>
-        </w:rPr>
-        <w:t># Get the fall pads from the command-line arguments</w:t>
-      </w:r>
-    </w:p>
-    <w:p>
-      <w:pPr>
-        <w:ind w:left="180"/>
-        <w:jc w:val="both"/>
-        <w:rPr>
-          <w:sz w:val="16"/>
-          <w:szCs w:val="16"/>
-        </w:rPr>
-      </w:pPr>
-      <w:r>
-        <w:rPr>
-          <w:sz w:val="16"/>
-          <w:szCs w:val="16"/>
-        </w:rPr>
-        <w:t xml:space="preserve">ASSIGN </w:t>
-      </w:r>
-      <w:proofErr w:type="spellStart"/>
-      <w:proofErr w:type="gramStart"/>
-      <w:r>
-        <w:rPr>
-          <w:sz w:val="16"/>
-          <w:szCs w:val="16"/>
-        </w:rPr>
-        <w:t>sys.argv</w:t>
-      </w:r>
-      <w:proofErr w:type="spellEnd"/>
-      <w:proofErr w:type="gramEnd"/>
-      <w:r>
-        <w:rPr>
-          <w:sz w:val="16"/>
-          <w:szCs w:val="16"/>
-        </w:rPr>
-        <w:t xml:space="preserve">[1] TO </w:t>
-      </w:r>
-      <w:proofErr w:type="spellStart"/>
-      <w:r>
-        <w:rPr>
-          <w:color w:val="95DCF7" w:themeColor="accent4" w:themeTint="66"/>
-          <w:sz w:val="16"/>
-          <w:szCs w:val="16"/>
-        </w:rPr>
-        <w:t>ciphertext_file</w:t>
-      </w:r>
-      <w:proofErr w:type="spellEnd"/>
-    </w:p>
-    <w:p>
-      <w:pPr>
-        <w:ind w:left="180"/>
-        <w:jc w:val="both"/>
-        <w:rPr>
-          <w:sz w:val="16"/>
-          <w:szCs w:val="16"/>
-        </w:rPr>
-      </w:pPr>
-      <w:r>
-        <w:rPr>
-          <w:sz w:val="16"/>
-          <w:szCs w:val="16"/>
-        </w:rPr>
-        <w:t xml:space="preserve">ASSIGN </w:t>
-      </w:r>
-      <w:proofErr w:type="spellStart"/>
-      <w:proofErr w:type="gramStart"/>
-      <w:r>
-        <w:rPr>
-          <w:sz w:val="16"/>
-          <w:szCs w:val="16"/>
-        </w:rPr>
-        <w:t>sys.argv</w:t>
-      </w:r>
-      <w:proofErr w:type="spellEnd"/>
-      <w:proofErr w:type="gramEnd"/>
-      <w:r>
-        <w:rPr>
-          <w:sz w:val="16"/>
-          <w:szCs w:val="16"/>
-        </w:rPr>
-        <w:t xml:space="preserve">[2] TO </w:t>
-      </w:r>
-      <w:proofErr w:type="spellStart"/>
-      <w:r>
-        <w:rPr>
-          <w:color w:val="95DCF7" w:themeColor="accent4" w:themeTint="66"/>
-          <w:sz w:val="16"/>
-          <w:szCs w:val="16"/>
-        </w:rPr>
-        <w:t>otp_file</w:t>
-      </w:r>
-      <w:proofErr w:type="spellEnd"/>
-    </w:p>
-    <w:p>
-      <w:pPr>
-        <w:ind w:left="180"/>
-        <w:jc w:val="both"/>
-        <w:rPr>
-          <w:sz w:val="16"/>
-          <w:szCs w:val="16"/>
-        </w:rPr>
-      </w:pPr>
-    </w:p>
-    <w:p>
-      <w:pPr>
-        <w:ind w:left="180"/>
-        <w:jc w:val="both"/>
-        <w:rPr>
-          <w:color w:val="4EA72E" w:themeColor="accent6"/>
-          <w:sz w:val="16"/>
-          <w:szCs w:val="16"/>
-        </w:rPr>
-      </w:pPr>
-      <w:r>
-        <w:rPr>
-          <w:color w:val="4EA72E" w:themeColor="accent6"/>
-          <w:sz w:val="16"/>
-          <w:szCs w:val="16"/>
-        </w:rPr>
-        <w:t xml:space="preserve"># </w:t>
-      </w:r>
-      <w:r>
-        <w:rPr>
-          <w:color w:val="4EA72E" w:themeColor="accent6"/>
-          <w:sz w:val="16"/>
-          <w:szCs w:val="16"/>
-        </w:rPr>
-        <w:t>Reverse the one-time pad display the plain text</w:t>
-      </w:r>
-    </w:p>
-    <w:p>
-      <w:pPr>
-        <w:ind w:left="180"/>
-        <w:jc w:val="both"/>
-        <w:rPr>
-          <w:sz w:val="16"/>
-          <w:szCs w:val="16"/>
-        </w:rPr>
-      </w:pPr>
-      <w:r>
-        <w:rPr>
-          <w:sz w:val="16"/>
-          <w:szCs w:val="16"/>
-        </w:rPr>
-        <w:t xml:space="preserve">CALL </w:t>
-      </w:r>
-      <w:proofErr w:type="spellStart"/>
-      <w:r>
-        <w:rPr>
-          <w:color w:val="FFC000"/>
-          <w:sz w:val="16"/>
-          <w:szCs w:val="16"/>
-        </w:rPr>
-        <w:t>reverse_one_time_pad</w:t>
-      </w:r>
-      <w:proofErr w:type="spellEnd"/>
-      <w:r>
-        <w:rPr>
-          <w:sz w:val="16"/>
-          <w:szCs w:val="16"/>
-        </w:rPr>
-        <w:t>(</w:t>
-      </w:r>
-      <w:proofErr w:type="spellStart"/>
-      <w:r>
-        <w:rPr>
-          <w:color w:val="95DCF7" w:themeColor="accent4" w:themeTint="66"/>
-          <w:sz w:val="16"/>
-          <w:szCs w:val="16"/>
-        </w:rPr>
-        <w:t>ciphertext_file</w:t>
-      </w:r>
-      <w:proofErr w:type="spellEnd"/>
-      <w:r>
-        <w:rPr>
-          <w:color w:val="95DCF7" w:themeColor="accent4" w:themeTint="66"/>
-          <w:sz w:val="16"/>
-          <w:szCs w:val="16"/>
-        </w:rPr>
-        <w:t xml:space="preserve">, </w:t>
-      </w:r>
-      <w:proofErr w:type="spellStart"/>
-      <w:r>
-        <w:rPr>
-          <w:color w:val="95DCF7" w:themeColor="accent4" w:themeTint="66"/>
-          <w:sz w:val="16"/>
-          <w:szCs w:val="16"/>
-        </w:rPr>
-        <w:t>otp_file</w:t>
-      </w:r>
-      <w:proofErr w:type="spellEnd"/>
-      <w:r>
-        <w:rPr>
-          <w:sz w:val="16"/>
-          <w:szCs w:val="16"/>
-        </w:rPr>
-        <w:t>)</w:t>
-      </w:r>
-    </w:p>
-    <w:p>
-      <w:pPr>
-        <w:jc w:val="both"/>
-        <w:rPr>
-          <w:sz w:val="16"/>
-          <w:szCs w:val="16"/>
-        </w:rPr>
-      </w:pPr>
-      <w:r>
-        <w:rPr>
-          <w:sz w:val="16"/>
-          <w:szCs w:val="16"/>
-        </w:rPr>
-        <w:t>END PROGRAM</w:t>
-      </w:r>
+          <w:rFonts w:ascii="Courier New" w:hAnsi="Courier New" w:cs="Courier New"/>
+          <w:sz w:val="16"/>
+          <w:szCs w:val="21"/>
+        </w:rPr>
+      </w:pPr>
     </w:p>
     <w:sectPr>
       <w:pgSz w:w="12240" w:h="15840"/>

</xml_diff>